<commit_message>
Updates from personal review of prosp.v1
</commit_message>
<xml_diff>
--- a/Larsen_Joshua.2017.prospectus.v1.docx
+++ b/Larsen_Joshua.2017.prospectus.v1.docx
@@ -204,7 +204,13 @@
         <w:t>s</w:t>
       </w:r>
       <w:r>
-        <w:t xml:space="preserve">. This tracking tool is limited to advective flow and saturated system. No retardation, diffusion, or dispersion is considered. A small number of pore scale models have been developed to track </w:t>
+        <w:t>. This tracking tool is limited to advective flow and saturated system</w:t>
+      </w:r>
+      <w:r>
+        <w:t>s</w:t>
+      </w:r>
+      <w:r>
+        <w:t xml:space="preserve">. No retardation, diffusion, or dispersion is considered. A small number of pore scale models have been developed to track </w:t>
       </w:r>
       <w:r>
         <w:t>colloid transport in porous media</w:t>
@@ -242,7 +248,13 @@
         <w:t>.</w:t>
       </w:r>
       <w:r>
-        <w:t xml:space="preserve"> A few studies have focused on the hydrologic unit scale description the description of these parameters</w:t>
+        <w:t xml:space="preserve"> A few studies have focused on the hydro</w:t>
+      </w:r>
+      <w:r>
+        <w:t xml:space="preserve">logic unit scale description </w:t>
+      </w:r>
+      <w:r>
+        <w:t>of these parameters</w:t>
       </w:r>
       <w:r>
         <w:t xml:space="preserve"> [</w:t>
@@ -323,7 +335,13 @@
         <w:t>Gao 2010</w:t>
       </w:r>
       <w:r>
-        <w:t xml:space="preserve"> account for the structure of the porous media in calculating these forces. Fluid velocity vectors must also be accounted for in modeling colloid transport in porous media. </w:t>
+        <w:t xml:space="preserve"> account for the structure of the porous media in calculating these forces. Fluid velocity vectors must also be </w:t>
+      </w:r>
+      <w:r>
+        <w:t xml:space="preserve">included </w:t>
+      </w:r>
+      <w:r>
+        <w:t xml:space="preserve">in modeling colloid transport in porous media. </w:t>
       </w:r>
     </w:p>
     <w:p>
@@ -331,13 +349,25 @@
         <w:spacing w:line="480" w:lineRule="auto"/>
       </w:pPr>
       <w:r>
-        <w:t>Physical forces alone do not describe colloid-colloid interactions or colloid-surface interactions. Development of colloid-surface interaction theory has been active since Helmholtz identified an interface between ionic solutions and a charged surface in 1853.  Surface chemical potentials that define surface charge in colloid-colloid and colloid-surface interactions must be represented in colloid transport models. Significant refinement from Helmholtz initial model of surface interactions have provided a base for our modern model of colloid-surface interaction</w:t>
+        <w:t>Physical forces alone do not describe colloid-colloid interactions or colloid-surface interactions. Development of colloid-surface interaction theory has been active since Helmholtz identified an interface between ionic solutions and a charged surface in 1853.  Surface chemical potentials that define surface charge in colloid-colloid and colloid-surface interactions must be represented in colloid transport models. Significant refinement from Helmholtz initial mo</w:t>
+      </w:r>
+      <w:r>
+        <w:t>del of surface interactions has</w:t>
+      </w:r>
+      <w:r>
+        <w:t xml:space="preserve"> provided a base for our modern model of colloid-surface interaction</w:t>
       </w:r>
       <w:r>
         <w:t>.</w:t>
       </w:r>
       <w:r>
-        <w:t xml:space="preserve"> Electric double layer interaction, Lewis acid-base, and Lifshitz van der Waals forces represent the major contributors to the classical Derjaguin and Landau, Verwey and Overbeek (DLVO) interactions. Representation of these micro-scale forces can provide insight into the dispersivity of colloids in a porous media. The inclusion of random motion defined by a random walk algorithm and Brownian motion described by a random Gaussian distribution has been used to describe Dispersivity, the random diffusion of particles by heat and solute gradient or collision.</w:t>
+        <w:t xml:space="preserve"> Electric double layer interaction, Lewis acid-base, and Lifshitz van der Waals forces represent the major contributors to the classical Derjaguin and Landau, Verwey and Overbeek (DLVO) interactions. Representation of these micro-scale forces can provide insight into the dispersivity of colloids in a porous media. The inclusion of random motion define</w:t>
+      </w:r>
+      <w:r>
+        <w:t>d by a random walk algorithm or</w:t>
+      </w:r>
+      <w:r>
+        <w:t xml:space="preserve"> Brownian motion described by a random Gaussian distribution has been used to describe Dispersivity, the random diffusion of particles by heat and solute gradient or collision.</w:t>
       </w:r>
       <w:r>
         <w:tab/>
@@ -582,7 +612,13 @@
         <w:t xml:space="preserve">] have not been packaged and released as open source tools to scientific researchers. Use of these tools likely require advanced knowledge of computer science and involve steep learning curses. A need exists for a </w:t>
       </w:r>
       <w:r>
-        <w:t>modular software suite that allows the researcher to leverage computational fluid dynamic models of geological materials and simulate colloid transport</w:t>
+        <w:t>modular software suite that allows the researcher to leverage computational fluid dynamic mo</w:t>
+      </w:r>
+      <w:r>
+        <w:t>dels of geological materials to</w:t>
+      </w:r>
+      <w:r>
+        <w:t xml:space="preserve"> simulate colloid transport</w:t>
       </w:r>
       <w:r>
         <w:t xml:space="preserve"> at the microscale. C</w:t>
@@ -623,7 +659,19 @@
       </w:pPr>
       <w:r>
         <w:lastRenderedPageBreak/>
-        <w:t xml:space="preserve">While many background studies exist that observe colloid transport as the sum of its parts, a basic research question can be explored. </w:t>
+        <w:t>While many background studies exist that observe colloid transport as th</w:t>
+      </w:r>
+      <w:r>
+        <w:t>e sum of its parts,</w:t>
+      </w:r>
+      <w:r>
+        <w:t xml:space="preserve"> basic research question</w:t>
+      </w:r>
+      <w:r>
+        <w:t>s</w:t>
+      </w:r>
+      <w:r>
+        <w:t xml:space="preserve"> can be explored. </w:t>
       </w:r>
       <w:r>
         <w:t>W</w:t>
@@ -632,7 +680,10 @@
         <w:t>hat are the controlling factors of colloid transport in porous media? Which physical and che</w:t>
       </w:r>
       <w:r>
-        <w:t>mical forces dictate a colloid</w:t>
+        <w:t>mical forces dictate</w:t>
+      </w:r>
+      <w:r>
+        <w:t xml:space="preserve"> colloid</w:t>
       </w:r>
       <w:r>
         <w:t xml:space="preserve"> </w:t>
@@ -692,7 +743,13 @@
         <w:t xml:space="preserve"> allows researchers to</w:t>
       </w:r>
       <w:r>
-        <w:t xml:space="preserve"> simulate many more scenarios and gain a deeper understanding of their system. Releasing the proposed modeling software as a well-documented package that follows the Python PEP8 formatting and documentation rules will encourage collaboration and improvement in calculation and computational efficiency. </w:t>
+        <w:t xml:space="preserve"> simulate many more scenarios and gain a deeper understanding of their system. Releasing the proposed modeling software as a well-documented package that follows the Python PEP8 formatting and documentation rules will encourage collaboration and </w:t>
+      </w:r>
+      <w:r>
+        <w:t>has the potential to improve model precision and computational efficiency through collaborative efforts.</w:t>
+      </w:r>
+      <w:r>
+        <w:t xml:space="preserve"> </w:t>
       </w:r>
     </w:p>
     <w:p>
@@ -732,11 +789,11 @@
         <w:spacing w:line="480" w:lineRule="auto"/>
       </w:pPr>
       <w:r>
-        <w:t xml:space="preserve">Vadose zone hydrological processes are of the most critical importance for supporting terrestrial life in the earth system. The water retention curve which describes the relationship between matric potential and the relative saturation of the soil allows for predictions of soil moisture capacity, soil water storage, </w:t>
+        <w:t xml:space="preserve">Vadose zone hydrological processes are of the most critical importance for supporting terrestrial life in the earth system. The water retention curve which describes the relationship between matric potential </w:t>
       </w:r>
       <w:r>
         <w:lastRenderedPageBreak/>
-        <w:t>plant available surface water, and the energy required by plants to extract a certain portion of the soil water (integral energy) [</w:t>
+        <w:t>and the relative saturation of the soil allows for predictions of soil moisture capacity, soil water storage, plant available surface water, and the energy required by plants to extract a certain portion of the soil water (integral energy) [</w:t>
       </w:r>
       <w:r>
         <w:rPr>
@@ -757,7 +814,13 @@
         <w:t>2006</w:t>
       </w:r>
       <w:r>
-        <w:t xml:space="preserve">]. A general understanding of the physical distribution of water in the unsaturated soil system under dynamic conditions is necessary for predictions about the transport of emerging contaminants, understanding environmental NAPL-water interactions, colloid transport and straining at interfaces, subsurface bacterial transport, and dissolution/precipitation processes. High quality three dimensional imagery taken of soil during drainage and imbibition can provide direct observations and insight into these processes. For these reasons many researchers rely on mathematical modeling of the soil system to gain insight into multiphase and multicomponent flow in the subsurface. </w:t>
+        <w:t>]. A general understanding of the physical distribution of water in the unsaturated soil system under dynamic conditions is necessary for predictions about the transport of emerging contaminants, understanding environmental NAPL-water interactions, colloid transport and straining at interfaces, subsurface bacterial transport, and dissolution/precipitation processes. High quality three dimensional imagery taken of soil during drainage and imbibition can provide direct observations and insight into these processes. For these reasons</w:t>
+      </w:r>
+      <w:r>
+        <w:t>,</w:t>
+      </w:r>
+      <w:r>
+        <w:t xml:space="preserve"> many researchers rely on mathematical modeling of the soil system to gain insight into multiphase and multicomponent flow in the subsurface. </w:t>
       </w:r>
     </w:p>
     <w:p>
@@ -857,7 +920,11 @@
         <w:t>3</w:t>
       </w:r>
       <w:r>
-        <w:t xml:space="preserve">), which is more computationally efficient than lattice Boltzmann or the level set methods </w:t>
+        <w:t xml:space="preserve">), which is more computationally efficient than lattice Boltzmann or the level set </w:t>
+      </w:r>
+      <w:r>
+        <w:lastRenderedPageBreak/>
+        <w:t xml:space="preserve">methods </w:t>
       </w:r>
       <w:r>
         <w:t>[</w:t>
@@ -893,38 +960,186 @@
         <w:t xml:space="preserve">lattice Boltzmann’s </w:t>
       </w:r>
       <w:r>
+        <w:t>strength is its ability to represent fluid-fluid and fluid-solid interactions in complex geological structures, defined by reconstructions of natural porous media. The SC approach is not limited to calculating interface and critical curvatures, it can also be used to derive microscopic and macroscopic fluid velocities in multiphase systems, observe fluid distributions and potential trapping of ganglia and films during drainage and imbibition in natural porous media [</w:t>
+      </w:r>
+      <w:r>
+        <w:rPr>
+          <w:i/>
+        </w:rPr>
+        <w:t>Porter</w:t>
+      </w:r>
+      <w:r>
+        <w:rPr>
+          <w:i/>
+        </w:rPr>
+        <w:t xml:space="preserve"> et. al.</w:t>
+      </w:r>
+      <w:r>
+        <w:rPr>
+          <w:i/>
+        </w:rPr>
+        <w:t xml:space="preserve"> 2009</w:t>
+      </w:r>
+      <w:r>
+        <w:t>]. The level set method has been shown to robustly replicate experimental observation of fluid film critical curvatures in natural and artificial porous media [</w:t>
+      </w:r>
+      <w:r>
+        <w:rPr>
+          <w:i/>
+        </w:rPr>
+        <w:t>Prodanović et. al. 2006</w:t>
+      </w:r>
+      <w:r>
+        <w:t>].</w:t>
+      </w:r>
+    </w:p>
+    <w:p>
+      <w:pPr>
+        <w:spacing w:line="480" w:lineRule="auto"/>
+      </w:pPr>
+      <w:r>
+        <w:t xml:space="preserve">Limitations exist for each of these microscale modeling methods. </w:t>
+      </w:r>
+      <w:r>
+        <w:t>Counter to its strengths, pore network models have suffered the issue of reproducibility between research groups [</w:t>
+      </w:r>
+      <w:r>
+        <w:rPr>
+          <w:i/>
+        </w:rPr>
+        <w:t>Meakin and Tartakovsky 2008</w:t>
+      </w:r>
+      <w:r>
+        <w:t>]</w:t>
+      </w:r>
+      <w:r>
+        <w:rPr>
+          <w:i/>
+        </w:rPr>
+        <w:t>.</w:t>
+      </w:r>
+      <w:r>
+        <w:t xml:space="preserve"> </w:t>
+      </w:r>
+      <w:r>
+        <w:t>Pore network models</w:t>
+      </w:r>
+      <w:r>
+        <w:t xml:space="preserve"> of specific interfacial area vs. saturation presented in </w:t>
+      </w:r>
+      <w:r>
+        <w:rPr>
+          <w:i/>
+        </w:rPr>
+        <w:t xml:space="preserve">Joekar-Niasar et. al. 2008 </w:t>
+      </w:r>
+      <w:r>
+        <w:t xml:space="preserve">over predict specific interfacial area when compared to </w:t>
+      </w:r>
+      <w:r>
+        <w:t>SC lattice Boltzmann results</w:t>
+      </w:r>
+      <w:r>
+        <w:t xml:space="preserve"> from </w:t>
+      </w:r>
+      <w:r>
+        <w:rPr>
+          <w:i/>
+        </w:rPr>
+        <w:t xml:space="preserve">Culligan et. al. 2006. </w:t>
+      </w:r>
+      <w:r>
+        <w:t xml:space="preserve">Drainage and imbibition curves for SC lattice Boltzmann models of natural porous media closely reflected laboratory results at the wet end for the porous media tested in </w:t>
+      </w:r>
+      <w:r>
+        <w:rPr>
+          <w:i/>
+        </w:rPr>
+        <w:t xml:space="preserve">Porter 2009. </w:t>
+      </w:r>
+      <w:r>
+        <w:t xml:space="preserve">However, the LB method was limited by resolution due to computational demand, and was unable to adequately represent the dry end of the capillary pressure, saturation curve. </w:t>
+      </w:r>
+      <w:r>
+        <w:t>L</w:t>
+      </w:r>
+      <w:r>
+        <w:t xml:space="preserve">attice Boltzmann and the level set method are both limited by specific resolution and bias introduced through the image collection, processing, and analysis step. The level set method is specifically limited to small domains and has the highest computational cost of </w:t>
+      </w:r>
+      <w:r>
+        <w:t>these three methods</w:t>
+      </w:r>
+      <w:r>
+        <w:t>.</w:t>
+      </w:r>
+    </w:p>
+    <w:p>
+      <w:pPr>
+        <w:spacing w:line="480" w:lineRule="auto"/>
+      </w:pPr>
+      <w:r>
+        <w:t>Colloid transport in the soil environment may have significant environmental [</w:t>
+      </w:r>
+      <w:r>
+        <w:rPr>
+          <w:i/>
+        </w:rPr>
+        <w:t>Gao et. al. 2009</w:t>
+      </w:r>
+      <w:r>
+        <w:t>] and agricultural impacts [</w:t>
+      </w:r>
+      <w:r>
+        <w:rPr>
+          <w:i/>
+        </w:rPr>
+        <w:t>Bradford et.al 2008</w:t>
+      </w:r>
+      <w:r>
+        <w:t>]. The presence of dispersed colloids provides a vector for strongly sorbed chemicals, emerging contaminants, and agricultural amendments to be transported through the subsurface [</w:t>
+      </w:r>
+      <w:r>
+        <w:rPr>
+          <w:i/>
+        </w:rPr>
+        <w:t>Qiu et. al. 2011</w:t>
+      </w:r>
+      <w:r>
+        <w:t xml:space="preserve">]. Structure, composition, and connectivity are generally considered primary mechanisms that control fluid flow in soils.  In both saturated and unsaturated </w:t>
+      </w:r>
+      <w:r>
         <w:lastRenderedPageBreak/>
-        <w:t>strength is its ability to represent fluid-fluid and fluid-solid interactions in complex geological structures, defined by reconstructions of natural porous media. The SC approach is not limited to calculating interface and critical curvatures, it can also be used to derive microscopic and macroscopic fluid velocities in multiphase systems, observe fluid distributions and potential trapping of ganglia and films during drainage and imbibition in natural porous media [</w:t>
-      </w:r>
-      <w:r>
-        <w:rPr>
-          <w:i/>
-        </w:rPr>
-        <w:t>Porter</w:t>
-      </w:r>
-      <w:r>
-        <w:rPr>
-          <w:i/>
-        </w:rPr>
-        <w:t xml:space="preserve"> et. al.</w:t>
-      </w:r>
-      <w:r>
-        <w:rPr>
-          <w:i/>
-        </w:rPr>
-        <w:t xml:space="preserve"> 2009</w:t>
-      </w:r>
-      <w:r>
-        <w:t>]. The level set method has been shown to robustly replicate experimental observation of fluid film critical curvatures in natural and artificial porous media [</w:t>
-      </w:r>
-      <w:r>
-        <w:rPr>
-          <w:i/>
-        </w:rPr>
-        <w:t>Prodanović et. al. 2006</w:t>
-      </w:r>
-      <w:r>
-        <w:t>].</w:t>
+        <w:t>systems macropore flow from earthworm burrows, roots, cracks, and other heterogeneities can be described as preferential flow paths that bypass matrix flow within the subsurface [</w:t>
+      </w:r>
+      <w:r>
+        <w:rPr>
+          <w:i/>
+        </w:rPr>
+        <w:t>Gerke 2006</w:t>
+      </w:r>
+      <w:r>
+        <w:t>]. Preferential flow has been identified as one of the most significant field-scale mechanisms to determine the pollution potential of chemicals [</w:t>
+      </w:r>
+      <w:r>
+        <w:rPr>
+          <w:i/>
+        </w:rPr>
+        <w:t>Kung et. al. 2000</w:t>
+      </w:r>
+      <w:r>
+        <w:t xml:space="preserve">]. Field scale testing has been limited to the use of conservative and non-conservative tracers, which </w:t>
+      </w:r>
+      <w:r>
+        <w:t xml:space="preserve">are </w:t>
+      </w:r>
+      <w:r>
+        <w:t>not</w:t>
+      </w:r>
+      <w:r>
+        <w:t xml:space="preserve"> </w:t>
+      </w:r>
+      <w:r>
+        <w:t>subject to the same suite of forces as colloids. Understanding the pore scale mechanics of colloidal transport is essential for elucidating the controlling factors of colloidal transport and for making more accurate predictions of colloidal deposition and transport on the field scale.</w:t>
       </w:r>
     </w:p>
     <w:p>
@@ -932,264 +1147,121 @@
         <w:spacing w:line="480" w:lineRule="auto"/>
       </w:pPr>
       <w:r>
-        <w:t xml:space="preserve">Limitations exist for each of these microscale modeling methods. </w:t>
-      </w:r>
-      <w:r>
-        <w:t>Counter to its strengths, pore network models have suffered the issue of reproducibility between research groups [</w:t>
-      </w:r>
-      <w:r>
-        <w:rPr>
-          <w:i/>
-        </w:rPr>
-        <w:t>Meakin and Tartakovsky 2008</w:t>
+        <w:t xml:space="preserve">The attachment of colloids to geological materials and </w:t>
+      </w:r>
+      <w:r>
+        <w:t>straining by</w:t>
+      </w:r>
+      <w:r>
+        <w:t xml:space="preserve"> constricting pores and </w:t>
+      </w:r>
+      <w:r>
+        <w:t>immobile regions</w:t>
+      </w:r>
+      <w:r>
+        <w:t xml:space="preserve"> is heavily influenced by the physical and chemical characteristics of the hydrological system</w:t>
+      </w:r>
+      <w:r>
+        <w:t>.</w:t>
+      </w:r>
+      <w:r>
+        <w:t xml:space="preserve"> Changes in physical characteristics (fluid velocity, reduced porosity due to compaction) and chemical characteristics (slight changes in fluid ionic strength from a rainfall event or mixing) can alter the distribution of colloids by altering the balance of chemical and hydrodynamic forces. </w:t>
+      </w:r>
+      <w:r>
+        <w:t>Most</w:t>
+      </w:r>
+      <w:r>
+        <w:t xml:space="preserve"> laboratory studies focus</w:t>
+      </w:r>
+      <w:r>
+        <w:t xml:space="preserve"> on recovering macroscale parameters of colloid transport via laboratory analysis [</w:t>
+      </w:r>
+      <w:r>
+        <w:rPr>
+          <w:i/>
+        </w:rPr>
+        <w:t xml:space="preserve">Saiers 1996, </w:t>
+      </w:r>
+      <w:r>
+        <w:rPr>
+          <w:i/>
+        </w:rPr>
+        <w:t xml:space="preserve">Kretzchmar et. al. 1997, </w:t>
+      </w:r>
+      <w:r>
+        <w:rPr>
+          <w:i/>
+        </w:rPr>
+        <w:t>Harter</w:t>
+      </w:r>
+      <w:r>
+        <w:rPr>
+          <w:i/>
+        </w:rPr>
+        <w:t xml:space="preserve"> 2000, </w:t>
+      </w:r>
+      <w:r>
+        <w:rPr>
+          <w:i/>
+        </w:rPr>
+        <w:t>Sirivithayapakorn 2003,</w:t>
+      </w:r>
+      <w:r>
+        <w:rPr>
+          <w:i/>
+        </w:rPr>
+        <w:t xml:space="preserve"> Kjaergaard et. al. 2004</w:t>
+      </w:r>
+      <w:r>
+        <w:t xml:space="preserve">] and field scale modeling. Micro-scale analysis of fluid flow domains can provide a means of identifying controlling factors for colloid-surface interactions and illustrate mechanisms of colloid retention that are not obvious in column or field scale studies. </w:t>
+      </w:r>
+      <w:r>
+        <w:t xml:space="preserve">Processes such as colloid straining in pore throats </w:t>
+      </w:r>
+      <w:r>
+        <w:t>or immobilization due to</w:t>
+      </w:r>
+      <w:r>
+        <w:t xml:space="preserve"> fluid stagnation zones are not visible at the field scale and play an important role in colloid </w:t>
+      </w:r>
+      <w:r>
+        <w:t xml:space="preserve">retention </w:t>
+      </w:r>
+      <w:r>
+        <w:t>[</w:t>
+      </w:r>
+      <w:r>
+        <w:rPr>
+          <w:i/>
+        </w:rPr>
+        <w:t>Torkzaban et. al. 2008</w:t>
       </w:r>
       <w:r>
         <w:t>]</w:t>
       </w:r>
       <w:r>
-        <w:rPr>
-          <w:i/>
-        </w:rPr>
         <w:t>.</w:t>
       </w:r>
       <w:r>
         <w:t xml:space="preserve"> </w:t>
       </w:r>
-      <w:r>
-        <w:t>Pore network models</w:t>
-      </w:r>
-      <w:r>
-        <w:t xml:space="preserve"> of specific interfacial area vs. saturation presented in </w:t>
-      </w:r>
-      <w:r>
-        <w:rPr>
-          <w:i/>
-        </w:rPr>
-        <w:t xml:space="preserve">Joekar-Niasar et. al. 2008 </w:t>
-      </w:r>
-      <w:r>
-        <w:t xml:space="preserve">over predict specific interfacial area when compared to </w:t>
-      </w:r>
-      <w:r>
-        <w:t>SC lattice Boltzmann results</w:t>
-      </w:r>
-      <w:r>
-        <w:t xml:space="preserve"> from </w:t>
-      </w:r>
-      <w:r>
-        <w:rPr>
-          <w:i/>
-        </w:rPr>
-        <w:t xml:space="preserve">Culligan et. al. 2006. </w:t>
-      </w:r>
-      <w:r>
-        <w:t xml:space="preserve">Drainage and imbibition curves for SC lattice Boltzmann models of natural porous media closely reflected laboratory results at the wet end for the porous media tested in </w:t>
-      </w:r>
-      <w:r>
-        <w:rPr>
-          <w:i/>
-        </w:rPr>
-        <w:t xml:space="preserve">Porter 2009. </w:t>
-      </w:r>
-      <w:r>
-        <w:t xml:space="preserve">However, the LB method was limited by resolution due to computational demand, and was unable to adequately represent the dry end of the capillary pressure, saturation curve. </w:t>
-      </w:r>
-      <w:r>
-        <w:t>L</w:t>
-      </w:r>
-      <w:r>
-        <w:t xml:space="preserve">attice Boltzmann and the level set method are both limited by specific resolution and bias introduced through the image collection, processing, and analysis step. The level set method is specifically limited to small domains and has the highest computational cost of </w:t>
-      </w:r>
-      <w:r>
-        <w:t>these three methods</w:t>
-      </w:r>
-      <w:r>
-        <w:t>.</w:t>
-      </w:r>
     </w:p>
     <w:p>
       <w:pPr>
         <w:spacing w:line="480" w:lineRule="auto"/>
       </w:pPr>
       <w:r>
-        <w:t>Colloid transport in the soil environment may have significant environmental [</w:t>
-      </w:r>
-      <w:r>
-        <w:rPr>
-          <w:i/>
-        </w:rPr>
-        <w:t>Gao et. al. 2009</w:t>
-      </w:r>
-      <w:r>
-        <w:t>] and agricultural impacts [</w:t>
-      </w:r>
-      <w:r>
-        <w:rPr>
-          <w:i/>
-        </w:rPr>
-        <w:t>Bradford et.al 2008</w:t>
-      </w:r>
-      <w:r>
-        <w:t>]. The presence of dispersed colloids provides a vector for strongly sorbed chemicals, emerging contaminants, and agricultural amendments to be transported through the subsurface [</w:t>
-      </w:r>
-      <w:r>
-        <w:rPr>
-          <w:i/>
-        </w:rPr>
-        <w:t>Qiu et. al. 2011</w:t>
-      </w:r>
-      <w:r>
-        <w:t xml:space="preserve">]. Structure, composition, and connectivity are generally considered primary mechanisms that control fluid flow in soils.  In both saturated and unsaturated systems macropore flow from earthworm burrows, roots, cracks, and other heterogeneities can be </w:t>
+        <w:t xml:space="preserve">Pore scale colloid transport modeling may be able to bridge a gap in the understanding and analysis of colloid transport studies. As stated previously, previous colloid modeling systems have not been released as open source tools, and as a result become limited as novel approaches. The development of an open source colloid tracking software allows for greater reproducibility of scientific studies and </w:t>
       </w:r>
       <w:r>
         <w:lastRenderedPageBreak/>
-        <w:t>described as preferential flow paths that bypass matrix flow within the subsurface [</w:t>
-      </w:r>
-      <w:r>
-        <w:rPr>
-          <w:i/>
-        </w:rPr>
-        <w:t>Gerke 2006</w:t>
-      </w:r>
-      <w:r>
-        <w:t>]. Preferential flow has been identified as one of the most significant field-scale mechanisms to determine the pollution potential of chemicals [</w:t>
-      </w:r>
-      <w:r>
-        <w:rPr>
-          <w:i/>
-        </w:rPr>
-        <w:t>Kung et. al. 2000</w:t>
-      </w:r>
-      <w:r>
-        <w:t xml:space="preserve">]. Field scale testing has been limited to the use of conservative and non-conservative tracers, which </w:t>
-      </w:r>
-      <w:r>
-        <w:t xml:space="preserve">are </w:t>
-      </w:r>
-      <w:r>
-        <w:t>not</w:t>
-      </w:r>
-      <w:r>
-        <w:t xml:space="preserve"> </w:t>
-      </w:r>
-      <w:r>
-        <w:t>subject to the same suite of forces as colloids. Understanding the pore scale mechanics of colloidal transport is essential for elucidating the controlling factors of colloidal transport and for making more accurate predictions of colloidal deposition and transport on the field scale.</w:t>
-      </w:r>
-    </w:p>
-    <w:p>
-      <w:pPr>
-        <w:spacing w:line="480" w:lineRule="auto"/>
-      </w:pPr>
-      <w:r>
-        <w:t xml:space="preserve">The attachment of colloids to geological materials and </w:t>
-      </w:r>
-      <w:r>
-        <w:t>straining by</w:t>
-      </w:r>
-      <w:r>
-        <w:t xml:space="preserve"> constricting pores and </w:t>
-      </w:r>
-      <w:r>
-        <w:t>immobile regions</w:t>
-      </w:r>
-      <w:r>
-        <w:t xml:space="preserve"> is heavily influenced by the physical and chemical characteristics of the hydrological system</w:t>
-      </w:r>
-      <w:r>
-        <w:t>.</w:t>
-      </w:r>
-      <w:r>
-        <w:t xml:space="preserve"> Changes in physical characteristics (fluid velocity, reduced porosity due to compaction) and chemical characteristics (slight changes in fluid ionic strength from a rainfall event or mixing) can alter the distribution of colloids by altering the balance of chemical and hydrodynamic forces. </w:t>
-      </w:r>
-      <w:r>
-        <w:t>Most</w:t>
-      </w:r>
-      <w:r>
-        <w:t xml:space="preserve"> laboratory studies focus</w:t>
-      </w:r>
-      <w:r>
-        <w:t xml:space="preserve"> on recovering macroscale parameters of colloid transport via laboratory analysis [</w:t>
-      </w:r>
-      <w:r>
-        <w:rPr>
-          <w:i/>
-        </w:rPr>
-        <w:t xml:space="preserve">Saiers 1996, </w:t>
-      </w:r>
-      <w:r>
-        <w:rPr>
-          <w:i/>
-        </w:rPr>
-        <w:t xml:space="preserve">Kretzchmar et. al. 1997, </w:t>
-      </w:r>
-      <w:r>
-        <w:rPr>
-          <w:i/>
-        </w:rPr>
-        <w:t>Harter</w:t>
-      </w:r>
-      <w:r>
-        <w:rPr>
-          <w:i/>
-        </w:rPr>
-        <w:t xml:space="preserve"> 2000, </w:t>
-      </w:r>
-      <w:r>
-        <w:rPr>
-          <w:i/>
-        </w:rPr>
-        <w:t>Sirivithayapakorn 2003,</w:t>
-      </w:r>
-      <w:r>
-        <w:rPr>
-          <w:i/>
-        </w:rPr>
-        <w:t xml:space="preserve"> Kjaergaard et. al. 2004</w:t>
-      </w:r>
-      <w:r>
-        <w:t xml:space="preserve">] and field scale modeling. Micro-scale analysis of fluid flow domains can provide a means of identifying controlling factors for colloid-surface interactions and illustrate mechanisms of colloid retention that are not obvious in column or field scale studies. </w:t>
-      </w:r>
-      <w:r>
-        <w:t xml:space="preserve">Processes such as colloid straining in pore throats </w:t>
-      </w:r>
-      <w:r>
-        <w:t>or immobilization due to</w:t>
-      </w:r>
-      <w:r>
-        <w:t xml:space="preserve"> fluid stagnation zones are not visible at the field scale and play an important role in colloid </w:t>
-      </w:r>
-      <w:r>
-        <w:t xml:space="preserve">retention </w:t>
-      </w:r>
-      <w:r>
-        <w:t>[</w:t>
-      </w:r>
-      <w:r>
-        <w:rPr>
-          <w:i/>
-        </w:rPr>
-        <w:t>Torkzaban et. al. 2008</w:t>
-      </w:r>
-      <w:r>
-        <w:t>]</w:t>
-      </w:r>
-      <w:r>
-        <w:t>.</w:t>
-      </w:r>
-      <w:r>
-        <w:t xml:space="preserve"> </w:t>
-      </w:r>
-    </w:p>
-    <w:p>
-      <w:pPr>
-        <w:spacing w:line="480" w:lineRule="auto"/>
-      </w:pPr>
-      <w:r>
-        <w:t xml:space="preserve">Pore scale colloid transport modeling may be able to bridge a gap in the understanding and analysis of colloid transport studies. As stated previously, previous colloid modeling systems have not been released as open source tools, and as a result become limited as novel approaches. The development of an open source colloid tracking software allows for greater reproducibility of scientific studies and encourages collaboration among scientists to improve on the existing code base using shared </w:t>
-      </w:r>
-      <w:r>
-        <w:lastRenderedPageBreak/>
-        <w:t xml:space="preserve">knowledge. Collaboration between scientists becomes extremely important as academic funding becomes more limited. </w:t>
+        <w:t xml:space="preserve">encourages collaboration among scientists to improve </w:t>
+      </w:r>
+      <w:r>
+        <w:t>up</w:t>
+      </w:r>
+      <w:r>
+        <w:t xml:space="preserve">on the existing code base using shared knowledge. Collaboration between scientists becomes extremely important as academic funding becomes more limited. </w:t>
       </w:r>
     </w:p>
     <w:p>
@@ -1606,7 +1678,13 @@
         <w:t xml:space="preserve"> </w:t>
       </w:r>
       <w:r>
-        <w:t>with regard to each fluid node</w:t>
+        <w:t>with regard to each</w:t>
+      </w:r>
+      <w:r>
+        <w:t xml:space="preserve"> macroscopic</w:t>
+      </w:r>
+      <w:r>
+        <w:t xml:space="preserve"> fluid node</w:t>
       </w:r>
       <w:r>
         <w:t>.</w:t>
@@ -3293,7 +3371,13 @@
         <w:t>. C</w:t>
       </w:r>
       <w:r>
-        <w:t xml:space="preserve">olloidal influence on transport of chemical contaminants and soil nutrients should not be understated. </w:t>
+        <w:t>olloidal influence on</w:t>
+      </w:r>
+      <w:r>
+        <w:t xml:space="preserve"> the</w:t>
+      </w:r>
+      <w:r>
+        <w:t xml:space="preserve"> transport of chemical contaminants and soil nutrients should not be understated. </w:t>
       </w:r>
       <w:r>
         <w:t>Saturated zone contaminant transport models have traditionally been modeled as immobile and mobile phase systems. Translocation and transport of inorganic and organic colloids complicate these models. It has been suggested by multiple researchers that</w:t>
@@ -3351,7 +3435,19 @@
       </w:r>
       <w:r>
         <w:lastRenderedPageBreak/>
-        <w:t xml:space="preserve">colloids on differently shaped pore and pore throat sizes; their results suggest that preferential flow over matrix flow in porous media drive the early arrival of colloids. The increase of clay content in a soil </w:t>
+        <w:t>colloids on differently shaped pore and pore throat sizes; their results suggest that preferential flow</w:t>
+      </w:r>
+      <w:r>
+        <w:t>,</w:t>
+      </w:r>
+      <w:r>
+        <w:t xml:space="preserve"> over matrix flow</w:t>
+      </w:r>
+      <w:r>
+        <w:t>,</w:t>
+      </w:r>
+      <w:r>
+        <w:t xml:space="preserve"> in porous media drive the early arrival of colloids. The increase of clay content in a soil </w:t>
       </w:r>
       <w:r>
         <w:t>was correlated</w:t>
@@ -3706,7 +3802,19 @@
         <w:t>Application of mobile-immobile</w:t>
       </w:r>
       <w:r>
-        <w:t xml:space="preserve"> and mobile-immobile-mobile region refinement of CDE has also been applied. </w:t>
+        <w:t xml:space="preserve"> and mobile-immobile-mobile region refinement of CDE ha</w:t>
+      </w:r>
+      <w:r>
+        <w:t>ve</w:t>
+      </w:r>
+      <w:r>
+        <w:t xml:space="preserve"> also been applied</w:t>
+      </w:r>
+      <w:r>
+        <w:t xml:space="preserve"> in the literature</w:t>
+      </w:r>
+      <w:r>
+        <w:t xml:space="preserve">. </w:t>
       </w:r>
       <w:r>
         <w:rPr>
@@ -3858,10 +3966,19 @@
         <w:t>Qui 2011</w:t>
       </w:r>
       <w:r>
-        <w:t xml:space="preserve"> and can be updated to include gravitational and buoyancy forces </w:t>
-      </w:r>
-      <w:r>
-        <w:t>not were not present in this approach:</w:t>
+        <w:t xml:space="preserve"> and </w:t>
+      </w:r>
+      <w:r>
+        <w:t>is</w:t>
+      </w:r>
+      <w:r>
+        <w:t xml:space="preserve"> updated to include gravitational and buoyancy forces </w:t>
+      </w:r>
+      <w:r>
+        <w:t>not were not present in thier</w:t>
+      </w:r>
+      <w:r>
+        <w:t xml:space="preserve"> approach:</w:t>
       </w:r>
     </w:p>
     <w:p>
@@ -5415,7 +5532,19 @@
         <w:rPr>
           <w:rFonts w:eastAsiaTheme="minorEastAsia"/>
         </w:rPr>
-        <w:t xml:space="preserve"> describes the distance between colloid and surface normalized by the colloid radius. Colloid velocity </w:t>
+        <w:t xml:space="preserve"> describes the distance between colloid and surface normalized by the colloid radius. </w:t>
+      </w:r>
+      <w:r>
+        <w:rPr>
+          <w:rFonts w:eastAsiaTheme="minorEastAsia"/>
+        </w:rPr>
+        <w:t xml:space="preserve">Fluid </w:t>
+      </w:r>
+      <w:r>
+        <w:rPr>
+          <w:rFonts w:eastAsiaTheme="minorEastAsia"/>
+        </w:rPr>
+        <w:t xml:space="preserve">velocity </w:t>
       </w:r>
       <m:oMath>
         <m:sSub>
@@ -12053,7 +12182,13 @@
         <w:t>Qui et. al. 2011</w:t>
       </w:r>
       <w:r>
-        <w:t xml:space="preserve"> are not practical to collect. With the emergence of new materials such as SWNT and graphene these parameters may be extremely difficult</w:t>
+        <w:t xml:space="preserve"> are not practical to collect. With the emergence of new materials such as SWNT and graphene</w:t>
+      </w:r>
+      <w:r>
+        <w:t>, van der Waals and Lewis Acid Base</w:t>
+      </w:r>
+      <w:r>
+        <w:t xml:space="preserve"> parameters may be extremely difficult</w:t>
       </w:r>
       <w:r>
         <w:t xml:space="preserve"> to find</w:t>
@@ -12068,7 +12203,10 @@
         <w:t xml:space="preserve"> scientific literature. Compilation and r</w:t>
       </w:r>
       <w:r>
-        <w:t>elease of an open source</w:t>
+        <w:t>elease of a</w:t>
+      </w:r>
+      <w:r>
+        <w:t xml:space="preserve"> simplified</w:t>
       </w:r>
       <w:r>
         <w:t xml:space="preserve"> and extendable</w:t>
@@ -12077,10 +12215,19 @@
         <w:t xml:space="preserve"> computational fluid dynamic approach to colloid transport has the potential </w:t>
       </w:r>
       <w:r>
-        <w:t xml:space="preserve">to evolve based on </w:t>
-      </w:r>
-      <w:r>
-        <w:t>advances in colloidal science and collaboration</w:t>
+        <w:t>to evolve</w:t>
+      </w:r>
+      <w:r>
+        <w:t xml:space="preserve"> and include increased complexity</w:t>
+      </w:r>
+      <w:r>
+        <w:t xml:space="preserve"> based on </w:t>
+      </w:r>
+      <w:r>
+        <w:t>advances in col</w:t>
+      </w:r>
+      <w:r>
+        <w:t>loidal science</w:t>
       </w:r>
       <w:r>
         <w:t xml:space="preserve">. </w:t>
@@ -12263,7 +12410,13 @@
         <w:t xml:space="preserve">a </w:t>
       </w:r>
       <w:r>
-        <w:t xml:space="preserve">functional code structure will allow it to be extended in the future to include more complex boundary conditions. </w:t>
+        <w:t>functional code structure will allow it to be extended in the future to include more complex boundary conditions</w:t>
+      </w:r>
+      <w:r>
+        <w:t>, three dimensional simulation capability, and unsaturated flow</w:t>
+      </w:r>
+      <w:r>
+        <w:t xml:space="preserve">. </w:t>
       </w:r>
     </w:p>
     <w:p>
@@ -12271,7 +12424,13 @@
         <w:spacing w:line="480" w:lineRule="auto"/>
       </w:pPr>
       <w:r>
-        <w:t xml:space="preserve">Dimensionalization from the non-dimensional lattice Boltzmann CFD results will be studied and subroutines added to the source code for data post processing. Dimensionalization will be implemented through the non-dimensional Reynolds number calculation. </w:t>
+        <w:t>Dimensionalization from the non-dimensional lattice Boltzmann CFD results will be studied and subroutines</w:t>
+      </w:r>
+      <w:r>
+        <w:t xml:space="preserve"> will be</w:t>
+      </w:r>
+      <w:r>
+        <w:t xml:space="preserve"> added to the source code for data post processing. Dimensionalization will be implemented through the non-dimensional Reynolds number calculation. </w:t>
       </w:r>
     </w:p>
     <w:p>
@@ -12299,11 +12458,21 @@
           <w:u w:val="single"/>
         </w:rPr>
       </w:pPr>
-      <w:r>
+    </w:p>
+    <w:p>
+      <w:pPr>
+        <w:spacing w:line="480" w:lineRule="auto"/>
         <w:rPr>
           <w:i/>
           <w:u w:val="single"/>
         </w:rPr>
+      </w:pPr>
+      <w:r>
+        <w:rPr>
+          <w:i/>
+          <w:u w:val="single"/>
+        </w:rPr>
+        <w:lastRenderedPageBreak/>
         <w:t>Colloid particle tracking code development</w:t>
       </w:r>
       <w:r>
@@ -12319,29 +12488,201 @@
         <w:spacing w:line="480" w:lineRule="auto"/>
       </w:pPr>
       <w:r>
+        <w:t xml:space="preserve">Work on this project will begin with research into existing colloid-surface interaction models. A general understanding of the benefits and limitations of other approaches to this problem will aid in the design and implementation of a colloid transport model. Research into other particle tracking software </w:t>
+      </w:r>
+      <w:r>
+        <w:t>will</w:t>
+      </w:r>
+      <w:r>
+        <w:t xml:space="preserve"> provide </w:t>
+      </w:r>
+      <w:r>
+        <w:t>a base set of</w:t>
+      </w:r>
+      <w:r>
+        <w:t xml:space="preserve"> numerical methods for tracking colloids. A computationally efficient particle t</w:t>
+      </w:r>
+      <w:r>
+        <w:t xml:space="preserve">racking method is planned. Two years of research and development is necessary to accomplish this goal. This goal is split into </w:t>
+      </w:r>
+      <w:r>
+        <w:t>six</w:t>
+      </w:r>
+      <w:r>
+        <w:t xml:space="preserve"> objectives. </w:t>
+      </w:r>
+    </w:p>
+    <w:p>
+      <w:pPr>
+        <w:spacing w:line="480" w:lineRule="auto"/>
+      </w:pPr>
+      <w:r>
+        <w:rPr>
+          <w:i/>
+        </w:rPr>
+        <w:t>Colloid code objective 1:</w:t>
+      </w:r>
+      <w:r>
+        <w:t xml:space="preserve"> </w:t>
+      </w:r>
+      <w:r>
+        <w:t xml:space="preserve"> </w:t>
+      </w:r>
+      <w:r>
+        <w:t>Res</w:t>
+      </w:r>
+      <w:r>
+        <w:t xml:space="preserve">earch </w:t>
+      </w:r>
+      <w:r>
+        <w:t xml:space="preserve">into </w:t>
+      </w:r>
+      <w:r>
+        <w:t>particle tracking</w:t>
+      </w:r>
+      <w:r>
+        <w:t xml:space="preserve"> software and colloid-surface interaction models to develop a base approach to colloid transport modeling</w:t>
+      </w:r>
+      <w:r>
+        <w:t xml:space="preserve"> will be performed</w:t>
+      </w:r>
+      <w:r>
+        <w:t xml:space="preserve">. A general understanding of the advantages and limitations of Eulerian, Lagrangian, and Newtonian modeling schemes will be necessary to begin developing a colloid transport model. Hybrid modeling approaches will also be considered to balance computational efficiency with precision. </w:t>
+      </w:r>
+      <w:r>
+        <w:t>Compatibility with</w:t>
+      </w:r>
+      <w:r>
+        <w:t xml:space="preserve"> lattice Boltzmann CFD</w:t>
+      </w:r>
+      <w:r>
+        <w:t xml:space="preserve"> may limit the number of modeling approaches that are suitable for this project. </w:t>
+      </w:r>
+      <w:r>
+        <w:t>Development of object oriente</w:t>
+      </w:r>
+      <w:r>
+        <w:t xml:space="preserve">d computer code to handle discretization conditions </w:t>
+      </w:r>
+      <w:r>
+        <w:t xml:space="preserve">imposed by the choice of modeling scheme will be created and tested. </w:t>
+      </w:r>
+    </w:p>
+    <w:p>
+      <w:pPr>
+        <w:spacing w:line="480" w:lineRule="auto"/>
+      </w:pPr>
+      <w:r>
+        <w:rPr>
+          <w:i/>
+        </w:rPr>
+        <w:t xml:space="preserve">Colloid code objective 2: </w:t>
+      </w:r>
+      <w:r>
+        <w:t>Research into the physical forces affecting colloid transport at the microscale will occur. Compilation of physical relationships of colloids in porous media is planned. It is expected that drag forces in a flowing fluid, buoyancy, gravity,</w:t>
+      </w:r>
+      <w:r>
+        <w:t xml:space="preserve"> Brownian motion</w:t>
+      </w:r>
+      <w:r>
+        <w:t xml:space="preserve"> and fluid velocity will be the dominant physical</w:t>
+      </w:r>
+      <w:r>
+        <w:t xml:space="preserve"> components</w:t>
+      </w:r>
+      <w:r>
+        <w:t xml:space="preserve"> that are included in the colloid tran</w:t>
+      </w:r>
+      <w:r>
+        <w:t>sport code. Object oriented methods</w:t>
+      </w:r>
+      <w:r>
+        <w:t xml:space="preserve"> for each physical force will be created to allow for later changes and updates to be performed. An initial colloid transport model run will be attempted with these forces to test boundary condition update routines. </w:t>
+      </w:r>
+    </w:p>
+    <w:p>
+      <w:pPr>
+        <w:spacing w:line="480" w:lineRule="auto"/>
+      </w:pPr>
+      <w:r>
+        <w:rPr>
+          <w:i/>
+        </w:rPr>
         <w:lastRenderedPageBreak/>
-        <w:t xml:space="preserve">Work on this project will begin with research into existing colloid-surface interaction models. A general understanding of the benefits and limitations of other approaches to this problem will aid in the design and implementation of a colloid transport model. Research into other particle tracking software </w:t>
-      </w:r>
-      <w:r>
-        <w:t>will</w:t>
-      </w:r>
-      <w:r>
-        <w:t xml:space="preserve"> provide </w:t>
-      </w:r>
-      <w:r>
-        <w:t>a base set of</w:t>
-      </w:r>
-      <w:r>
-        <w:t xml:space="preserve"> numerical methods for tracking colloids. A computationally efficient particle t</w:t>
-      </w:r>
-      <w:r>
-        <w:t xml:space="preserve">racking method is planned. Two years of research and development is necessary to accomplish this goal. This goal is split into </w:t>
-      </w:r>
-      <w:r>
-        <w:t>six</w:t>
-      </w:r>
-      <w:r>
-        <w:t xml:space="preserve"> objectives. </w:t>
+        <w:t xml:space="preserve">Colloid code objective 3: </w:t>
+      </w:r>
+      <w:r>
+        <w:t xml:space="preserve">Research into chemical forces influencing colloid-surface interactions at the microscale is planned. DLVO theory </w:t>
+      </w:r>
+      <w:r>
+        <w:t xml:space="preserve">will be researched thoroughly to begin developing mathematical relationships for colloid-surface interactions. </w:t>
+      </w:r>
+      <w:r>
+        <w:rPr>
+          <w:i/>
+        </w:rPr>
+        <w:t>Israelachvili</w:t>
+      </w:r>
+      <w:r>
+        <w:rPr>
+          <w:i/>
+        </w:rPr>
+        <w:t xml:space="preserve"> 1992</w:t>
+      </w:r>
+      <w:r>
+        <w:t xml:space="preserve"> and </w:t>
+      </w:r>
+      <w:r>
+        <w:rPr>
+          <w:i/>
+        </w:rPr>
+        <w:t>Derjaguin</w:t>
+      </w:r>
+      <w:r>
+        <w:rPr>
+          <w:b/>
+          <w:i/>
+        </w:rPr>
+        <w:t xml:space="preserve"> </w:t>
+      </w:r>
+      <w:r>
+        <w:rPr>
+          <w:i/>
+        </w:rPr>
+        <w:t>1939</w:t>
+      </w:r>
+      <w:r>
+        <w:t xml:space="preserve"> will provide a</w:t>
+      </w:r>
+      <w:r>
+        <w:t>n entry</w:t>
+      </w:r>
+      <w:r>
+        <w:t xml:space="preserve"> point to explore colloid-surface relationships and identify unknowns that will be provided by the user. Previous colloid transport modeling papers </w:t>
+      </w:r>
+      <w:r>
+        <w:t>[</w:t>
+      </w:r>
+      <w:r>
+        <w:rPr>
+          <w:i/>
+        </w:rPr>
+        <w:t>Gao et. al. 2010, Qui et. al 2011</w:t>
+      </w:r>
+      <w:r>
+        <w:t>]</w:t>
+      </w:r>
+      <w:r>
+        <w:t xml:space="preserve"> will be consulted and mathematical relationships from these models will be incorporated as necessary. An object oriented approach to developing colloid-surface interaction code will be developed. It is anticipated that chemistry handbooks of surface forces will need to be consulted during </w:t>
+      </w:r>
+      <w:r>
+        <w:t>development to parameterize surface</w:t>
+      </w:r>
+      <w:r>
+        <w:t xml:space="preserve"> chemistry for testing purposes. </w:t>
+      </w:r>
+      <w:r>
+        <w:t xml:space="preserve">A series of initial model runs will be performed to test that boundary conditions along porous media grains are enforced by colloid-surface interaction chemistry. </w:t>
       </w:r>
     </w:p>
     <w:p>
@@ -12352,170 +12693,12 @@
         <w:rPr>
           <w:i/>
         </w:rPr>
-        <w:t>Colloid code objective 1:</w:t>
+        <w:t>Colloid code objective 4:</w:t>
       </w:r>
       <w:r>
         <w:t xml:space="preserve"> </w:t>
       </w:r>
       <w:r>
-        <w:t xml:space="preserve"> </w:t>
-      </w:r>
-      <w:r>
-        <w:t>Res</w:t>
-      </w:r>
-      <w:r>
-        <w:t>earch particle tracking</w:t>
-      </w:r>
-      <w:r>
-        <w:t xml:space="preserve"> software and colloid-surface interaction models to develop a base approach to colloid transport modeling. A general understanding of the advantages and limitations of Eulerian, Lagrangian, and Newtonian modeling schemes will be necessary to begin developing a colloid transport model. Hybrid modeling approaches will also be considered to balance computational efficiency with precision. </w:t>
-      </w:r>
-      <w:r>
-        <w:t>Compatibility with</w:t>
-      </w:r>
-      <w:r>
-        <w:t xml:space="preserve"> lattice Boltzmann CFD</w:t>
-      </w:r>
-      <w:r>
-        <w:t xml:space="preserve"> may limit the number of modeling approaches that are suitable for this project. </w:t>
-      </w:r>
-      <w:r>
-        <w:t>Development of object oriente</w:t>
-      </w:r>
-      <w:r>
-        <w:t xml:space="preserve">d computer code to handle discretization conditions </w:t>
-      </w:r>
-      <w:r>
-        <w:t xml:space="preserve">imposed by the choice of modeling scheme will be created and tested. </w:t>
-      </w:r>
-    </w:p>
-    <w:p>
-      <w:pPr>
-        <w:spacing w:line="480" w:lineRule="auto"/>
-      </w:pPr>
-      <w:r>
-        <w:rPr>
-          <w:i/>
-        </w:rPr>
-        <w:t xml:space="preserve">Colloid code objective 2: </w:t>
-      </w:r>
-      <w:r>
-        <w:t>Research into the physical forces affecting colloid transport at the microscale will occur. Compilation of physical relationships of colloids in porous media is planned. It is expected that drag forces in a flowing fluid, buoyancy, gravity,</w:t>
-      </w:r>
-      <w:r>
-        <w:t xml:space="preserve"> Brownian motion</w:t>
-      </w:r>
-      <w:r>
-        <w:t xml:space="preserve"> and fluid velocity will be the dominant physical</w:t>
-      </w:r>
-      <w:r>
-        <w:t xml:space="preserve"> components</w:t>
-      </w:r>
-      <w:r>
-        <w:t xml:space="preserve"> that are included in the colloid transport code. Object oriented code for each physical force will be created to allow for later changes and updates to be performed. An initial colloid transport model run will be attempted with these forces to test boundary condition update routines. </w:t>
-      </w:r>
-    </w:p>
-    <w:p>
-      <w:pPr>
-        <w:spacing w:line="480" w:lineRule="auto"/>
-      </w:pPr>
-      <w:r>
-        <w:rPr>
-          <w:i/>
-        </w:rPr>
-        <w:t xml:space="preserve">Colloid code objective 3: </w:t>
-      </w:r>
-      <w:r>
-        <w:t xml:space="preserve">Research into chemical forces influencing colloid-surface interactions at the microscale is planned. DLVO theory </w:t>
-      </w:r>
-      <w:r>
-        <w:t xml:space="preserve">will be researched thoroughly to begin developing mathematical </w:t>
-      </w:r>
-      <w:r>
-        <w:lastRenderedPageBreak/>
-        <w:t xml:space="preserve">relationships for colloid-surface interactions. </w:t>
-      </w:r>
-      <w:r>
-        <w:rPr>
-          <w:i/>
-        </w:rPr>
-        <w:t>Israelachvili</w:t>
-      </w:r>
-      <w:r>
-        <w:rPr>
-          <w:i/>
-        </w:rPr>
-        <w:t xml:space="preserve"> 1992</w:t>
-      </w:r>
-      <w:r>
-        <w:t xml:space="preserve"> and </w:t>
-      </w:r>
-      <w:r>
-        <w:rPr>
-          <w:i/>
-        </w:rPr>
-        <w:t>Derjaguin</w:t>
-      </w:r>
-      <w:r>
-        <w:rPr>
-          <w:b/>
-          <w:i/>
-        </w:rPr>
-        <w:t xml:space="preserve"> </w:t>
-      </w:r>
-      <w:r>
-        <w:rPr>
-          <w:i/>
-        </w:rPr>
-        <w:t>1939</w:t>
-      </w:r>
-      <w:r>
-        <w:t xml:space="preserve"> will provide a</w:t>
-      </w:r>
-      <w:r>
-        <w:t>n entry</w:t>
-      </w:r>
-      <w:r>
-        <w:t xml:space="preserve"> point to explore colloid-surface relationships and identify unknowns that will be provided by the user. Previous colloid transport modeling papers </w:t>
-      </w:r>
-      <w:r>
-        <w:t>[</w:t>
-      </w:r>
-      <w:r>
-        <w:rPr>
-          <w:i/>
-        </w:rPr>
-        <w:t>Gao et. al. 2010, Qui et. al 2011</w:t>
-      </w:r>
-      <w:r>
-        <w:t>]</w:t>
-      </w:r>
-      <w:r>
-        <w:t xml:space="preserve"> will be consulted and mathematical relationships from these models will be incorporated as necessary. An object oriented approach to developing colloid-surface interaction code will be developed. It is anticipated that chemistry handbooks of surface forces will need to be consulted during </w:t>
-      </w:r>
-      <w:r>
-        <w:t>development to parameterize surface</w:t>
-      </w:r>
-      <w:r>
-        <w:t xml:space="preserve"> chemistry for testing purposes. </w:t>
-      </w:r>
-      <w:r>
-        <w:t xml:space="preserve">A series of initial model runs will be performed to test that boundary conditions along porous media grains are enforced by colloid-surface interaction chemistry. </w:t>
-      </w:r>
-    </w:p>
-    <w:p>
-      <w:pPr>
-        <w:spacing w:line="480" w:lineRule="auto"/>
-      </w:pPr>
-      <w:r>
-        <w:rPr>
-          <w:i/>
-        </w:rPr>
-        <w:t>Colloid code objective 4:</w:t>
-      </w:r>
-      <w:r>
-        <w:t xml:space="preserve"> </w:t>
-      </w:r>
-      <w:r>
         <w:t xml:space="preserve">Colloid-colloid chemical interactions will be studied and integrated into the colloid modeling software. </w:t>
       </w:r>
       <w:r>
@@ -12525,7 +12708,13 @@
         <w:t xml:space="preserve">necessary to account for surfaces changing position. Interactions between many colloids will need to be simplified </w:t>
       </w:r>
       <w:r>
-        <w:t xml:space="preserve">as feedback mechanisms between colloid chemical interaction fields may be challenging to represent and may not be computationally efficient. </w:t>
+        <w:t>as feedback mechanisms between</w:t>
+      </w:r>
+      <w:r>
+        <w:t xml:space="preserve"> multiple</w:t>
+      </w:r>
+      <w:r>
+        <w:t xml:space="preserve"> colloid chemical interaction fields may be challenging to represent and may not be computationally efficient. </w:t>
       </w:r>
       <w:r>
         <w:t xml:space="preserve"> </w:t>
@@ -12572,7 +12761,13 @@
         <w:t>and creation of</w:t>
       </w:r>
       <w:r>
-        <w:t xml:space="preserve"> user documentation will be necessary for packaging. Code documentation will include doc-strings for all custom python objects and any included compiled code. These doc-strings will inform the user documentation for both the super user and regular user. A set of user documents will be included with the packaged product. A technical note or academic paper will be drafted detailing the development, assumptions, and perceived limitations of the initial version of the colloid particle tracking software. Any other collected data or insights gained during the development process will be considered for academic publication.</w:t>
+        <w:t xml:space="preserve"> user documentation will be necessary for packaging. Code documentation will include doc-strings for all custom python objects and any included compiled code. These doc-strings will inform the user documentation for both the super user and regular user. A set of user documents will be included with the packaged product. A technical note or academic paper </w:t>
+      </w:r>
+      <w:r>
+        <w:t>is planned. This paper will detail</w:t>
+      </w:r>
+      <w:r>
+        <w:t xml:space="preserve"> the development, assumptions, and perceived limitations of the initial version of the colloid particle tracking software. Any other collected data or insights gained during the development process will be considered for academic publication.</w:t>
       </w:r>
     </w:p>
     <w:p>
@@ -12663,7 +12858,19 @@
         <w:t>to obtain relevant physiochemical</w:t>
       </w:r>
       <w:r>
-        <w:t xml:space="preserve"> properties of the geological media that laboratory studies were performed on and the colloids. </w:t>
+        <w:t xml:space="preserve"> properties of the geological media</w:t>
+      </w:r>
+      <w:r>
+        <w:t xml:space="preserve"> and colloids</w:t>
+      </w:r>
+      <w:r>
+        <w:t xml:space="preserve"> that laboratory studies we</w:t>
+      </w:r>
+      <w:r>
+        <w:t>re performed on</w:t>
+      </w:r>
+      <w:r>
+        <w:t xml:space="preserve">. </w:t>
       </w:r>
     </w:p>
     <w:p>
@@ -12988,13 +13195,25 @@
         <w:t xml:space="preserve"> </w:t>
       </w:r>
       <w:r>
-        <w:t>Each model was simulated to a steady</w:t>
+        <w:t>Each</w:t>
+      </w:r>
+      <w:r>
+        <w:t xml:space="preserve"> model was simulated until </w:t>
+      </w:r>
+      <w:r>
+        <w:t>steady</w:t>
       </w:r>
       <w:r>
         <w:t xml:space="preserve"> state </w:t>
       </w:r>
       <w:r>
-        <w:t xml:space="preserve">condition. </w:t>
+        <w:t>condition</w:t>
+      </w:r>
+      <w:r>
+        <w:t>s were reached</w:t>
+      </w:r>
+      <w:r>
+        <w:t xml:space="preserve">. </w:t>
       </w:r>
       <w:r>
         <w:t xml:space="preserve">Macroscopic, non-dimensional velocity vectors and boundary condition information are saved to output files at the successful termination of simulation. </w:t>
@@ -13027,7 +13246,13 @@
         <w:t>Synthetic_256</w:t>
       </w:r>
       <w:r>
-        <w:t xml:space="preserve"> was used in testing boundary conditions in a more complex porous media</w:t>
+        <w:t xml:space="preserve"> was used for</w:t>
+      </w:r>
+      <w:r>
+        <w:t xml:space="preserve"> testing boundary conditions in a more complex </w:t>
+      </w:r>
+      <w:r>
+        <w:t>simulation domain</w:t>
       </w:r>
       <w:r>
         <w:t>.</w:t>
@@ -13175,7 +13400,13 @@
         <w:t xml:space="preserve"> force correction term</w:t>
       </w:r>
       <w:r>
-        <w:t xml:space="preserve">s were calculated as described </w:t>
+        <w:t xml:space="preserve">s were calculated as </w:t>
+      </w:r>
+      <w:r>
+        <w:t>outlined</w:t>
+      </w:r>
+      <w:r>
+        <w:t xml:space="preserve"> </w:t>
       </w:r>
       <w:r>
         <w:t xml:space="preserve">in the colloid transport background section. The force correction terms allow for the calculation of Brownian motion and drag forces within an </w:t>
@@ -13208,7 +13439,22 @@
         <w:jc w:val="both"/>
       </w:pPr>
       <w:r>
-        <w:t>Initial colloid streaming tests were performed with limited success. Colloids are introduced in the model in a continuous domain, which in turn are affected by forces calculated in a discretized domain, similarly to the particle tracking methodology of MODPATH (USGS). Initial methodology included temporary bounce back boundary conditions for colloids along fluid-solid interfaces. With temporary bounce back boundary conditions colloids were still apt to be</w:t>
+        <w:t>Initial colloid streaming tests were performed with limited success. Colloids are introduced in the model in a continuous domain, which in turn are affected by forces calculated in a discretized domain, similarly to the particle tracki</w:t>
+      </w:r>
+      <w:r>
+        <w:t>ng methodology of MODPATH [</w:t>
+      </w:r>
+      <w:r>
+        <w:rPr>
+          <w:i/>
+        </w:rPr>
+        <w:t>Pollack 2016</w:t>
+      </w:r>
+      <w:r>
+        <w:t>]</w:t>
+      </w:r>
+      <w:r>
+        <w:t>. Initial methodology included temporary bounce back boundary conditions for colloids along fluid-solid interfaces. With temporary bounce back boundary conditions colloids were still apt to be</w:t>
       </w:r>
       <w:r>
         <w:t>come stranded within the solid</w:t>
@@ -13220,7 +13466,10 @@
         <w:t>implemented</w:t>
       </w:r>
       <w:r>
-        <w:t xml:space="preserve"> for future development.</w:t>
+        <w:t xml:space="preserve"> for continued</w:t>
+      </w:r>
+      <w:r>
+        <w:t xml:space="preserve"> development.</w:t>
       </w:r>
     </w:p>
     <w:p>
@@ -13266,11 +13515,17 @@
         <w:t xml:space="preserve">Colloid surface interactions follow the relationships described colloid transport background section. </w:t>
       </w:r>
       <w:r>
-        <w:t xml:space="preserve">Currently attractive energies are being </w:t>
+        <w:t xml:space="preserve">Currently </w:t>
+      </w:r>
+      <w:r>
+        <w:t xml:space="preserve">colloid-surface </w:t>
+      </w:r>
+      <w:r>
+        <w:t xml:space="preserve">attractive </w:t>
       </w:r>
       <w:r>
         <w:lastRenderedPageBreak/>
-        <w:t xml:space="preserve">simulated using the Lewis acid base and van der Waals interaction energy calculations from </w:t>
+        <w:t xml:space="preserve">energies are being simulated using the Lewis acid base and van der Waals interaction energy calculations from </w:t>
       </w:r>
       <w:r>
         <w:rPr>
@@ -13367,7 +13622,13 @@
         <w:t xml:space="preserve"> display initial results from these simulations. As expected fewer colloids were retained in the model domain under 0.0001 M NaCl </w:t>
       </w:r>
       <w:r>
-        <w:t xml:space="preserve">fluid condition that a 1 M NaCl fluid ionic strength. Approximately 68% of colloids were retained in the low ionic strength simulation, where 97% of colloids were retained in the porous media in the high ionic strength simulation. </w:t>
+        <w:t xml:space="preserve">fluid condition </w:t>
+      </w:r>
+      <w:r>
+        <w:t>than at</w:t>
+      </w:r>
+      <w:r>
+        <w:t xml:space="preserve"> 1 M NaCl fluid ionic strength. Approximately 68% of colloids were retained in the low ionic strength simulation, where 97% of colloids were retained in the porous media in the high ionic strength simulation. </w:t>
       </w:r>
     </w:p>
     <w:p>
@@ -13465,6 +13726,9 @@
       </w:r>
       <w:r>
         <w:t xml:space="preserve"> than would be transported if only exposed to fluid with the same ionic strength as the flush</w:t>
+      </w:r>
+      <w:r>
+        <w:t xml:space="preserve"> event</w:t>
       </w:r>
       <w:r>
         <w:t xml:space="preserve"> [Figure 5, 6]. </w:t>
@@ -16062,8 +16326,27 @@
       <w:pPr>
         <w:ind w:left="360" w:hanging="360"/>
       </w:pPr>
-      <w:r>
+    </w:p>
+    <w:p>
+      <w:pPr>
+        <w:ind w:left="360" w:hanging="360"/>
+        <w:rPr>
+          <w:b/>
+        </w:rPr>
+      </w:pPr>
+      <w:r>
+        <w:rPr>
+          <w:b/>
+        </w:rPr>
         <w:lastRenderedPageBreak/>
+        <w:t>Tables:</w:t>
+      </w:r>
+    </w:p>
+    <w:p>
+      <w:pPr>
+        <w:ind w:left="360" w:hanging="360"/>
+      </w:pPr>
+      <w:r>
         <w:t>Table 1: Lattice Boltzmann simulation weights and eigenvectors for D2Q9 computational fluid dynamic simulations.</w:t>
       </w:r>
     </w:p>
@@ -16171,14 +16454,6 @@
       </w:pPr>
     </w:p>
     <w:p>
-      <w:pPr>
-        <w:ind w:left="360" w:hanging="360"/>
-      </w:pPr>
-    </w:p>
-    <w:p>
-      <w:pPr>
-        <w:ind w:left="360" w:hanging="360"/>
-      </w:pPr>
       <w:bookmarkStart w:id="0" w:name="_GoBack"/>
       <w:bookmarkEnd w:id="0"/>
     </w:p>
@@ -21207,7 +21482,7 @@
 </file>
 
 <file path=customXml/itemProps1.xml><?xml version="1.0" encoding="utf-8"?>
-<ds:datastoreItem xmlns:ds="http://schemas.openxmlformats.org/officeDocument/2006/customXml" ds:itemID="{6C190256-60EC-4078-B9C6-FBE338AD5189}">
+<ds:datastoreItem xmlns:ds="http://schemas.openxmlformats.org/officeDocument/2006/customXml" ds:itemID="{AB88BD01-0AB2-4C30-8962-01EC00DD5F43}">
   <ds:schemaRefs>
     <ds:schemaRef ds:uri="http://schemas.openxmlformats.org/officeDocument/2006/bibliography"/>
   </ds:schemaRefs>

</xml_diff>

<commit_message>
prosp updates for Marcel. More to do
</commit_message>
<xml_diff>
--- a/Larsen_Joshua.2017.prospectus.v1.docx
+++ b/Larsen_Joshua.2017.prospectus.v1.docx
@@ -913,7 +913,38 @@
         <w:t>3</w:t>
       </w:r>
       <w:r>
-        <w:t xml:space="preserve"> nanoparticles may provide insights into more effective filtration and waste treatment options. </w:t>
+        <w:t xml:space="preserve"> nanoparticles may provide insights into more effective </w:t>
+      </w:r>
+      <w:r>
+        <w:t xml:space="preserve">geologic </w:t>
+      </w:r>
+      <w:r>
+        <w:t xml:space="preserve">filtration and waste treatment options. </w:t>
+      </w:r>
+    </w:p>
+    <w:p>
+      <w:pPr>
+        <w:spacing w:line="480" w:lineRule="auto"/>
+      </w:pPr>
+      <w:r>
+        <w:rPr>
+          <w:b/>
+        </w:rPr>
+        <w:t>Anticipated challenges</w:t>
+      </w:r>
+      <w:r>
+        <w:t>:</w:t>
+      </w:r>
+    </w:p>
+    <w:p>
+      <w:pPr>
+        <w:spacing w:line="480" w:lineRule="auto"/>
+      </w:pPr>
+      <w:r>
+        <w:t xml:space="preserve">Although the segmentation study directly influenced my decision making process for the colloid particle tracking study I am not certain if the research should be integrated into my dissertation. </w:t>
+      </w:r>
+      <w:r>
+        <w:t>The apparent failure of permeability validation for all segmentation algorithms due to the inability of the selected scanning process to represent organic material was influential into the colloid particle tracking development approach. These results led me to develop the particle tracking algorithm using D2Q9 lattice Boltzmann with synthetically generated porous media to reduce the apparent uncertainty and possible image processing bias associated with using CT scans of natural porous media.</w:t>
       </w:r>
       <w:bookmarkStart w:id="0" w:name="_GoBack"/>
       <w:bookmarkEnd w:id="0"/>
@@ -921,15 +952,98 @@
     <w:p>
       <w:pPr>
         <w:spacing w:line="480" w:lineRule="auto"/>
-      </w:pPr>
-      <w:r>
-        <w:rPr>
-          <w:b/>
-        </w:rPr>
-        <w:t>Anticipated challenges</w:t>
-      </w:r>
-      <w:r>
-        <w:t>:</w:t>
+        <w:rPr>
+          <w:rFonts w:eastAsiaTheme="minorEastAsia"/>
+        </w:rPr>
+      </w:pPr>
+      <w:r>
+        <w:t>The primary challenge I anticipate with developing a colloid particle tracking algorithm is the selection of both attractive chemical interactions and repulsive chemical interactions to include within the particle tracking system. Adding complexity will allow for a more precise numerical solution, however many of the additional parameters are not readily available and assumptions must be made to simulate colloid transport. These assumptions have the potential to significantly affect results and return a much lower precision if faulty assumptions are made. The ease of use for other researchers may also be reduced. Grouped attractive</w:t>
+      </w:r>
+      <w:r>
+        <w:t xml:space="preserve"> interactions</w:t>
+      </w:r>
+      <w:r>
+        <w:t xml:space="preserve"> based on a</w:t>
+      </w:r>
+      <w:r>
+        <w:t>n estimated</w:t>
+      </w:r>
+      <w:r>
+        <w:t xml:space="preserve"> Hamaker c</w:t>
+      </w:r>
+      <w:r>
+        <w:t>onstant simplifies the parameterization and has been shown to return results that are comparable to laboratory measurements (</w:t>
+      </w:r>
+      <w:r>
+        <w:rPr>
+          <w:i/>
+        </w:rPr>
+        <w:t>Israelachivili 1992)</w:t>
+      </w:r>
+      <w:r>
+        <w:t xml:space="preserve">. Similarly, colloid-colloid electric double layer repulsion can be </w:t>
+      </w:r>
+      <w:r>
+        <w:lastRenderedPageBreak/>
+        <w:t xml:space="preserve">simplified to </w:t>
+      </w:r>
+      <w:r>
+        <w:rPr>
+          <w:rFonts w:eastAsiaTheme="minorEastAsia"/>
+        </w:rPr>
+        <w:t>Derjaguin</w:t>
+      </w:r>
+      <w:r>
+        <w:rPr>
+          <w:rFonts w:eastAsiaTheme="minorEastAsia"/>
+        </w:rPr>
+        <w:t>’s</w:t>
+      </w:r>
+      <w:r>
+        <w:rPr>
+          <w:rFonts w:eastAsiaTheme="minorEastAsia"/>
+          <w:i/>
+        </w:rPr>
+        <w:t xml:space="preserve"> </w:t>
+      </w:r>
+      <w:r>
+        <w:rPr>
+          <w:rFonts w:eastAsiaTheme="minorEastAsia"/>
+          <w:i/>
+        </w:rPr>
+        <w:t>(</w:t>
+      </w:r>
+      <w:r>
+        <w:rPr>
+          <w:rFonts w:eastAsiaTheme="minorEastAsia"/>
+          <w:i/>
+        </w:rPr>
+        <w:t>1939</w:t>
+      </w:r>
+      <w:r>
+        <w:rPr>
+          <w:rFonts w:eastAsiaTheme="minorEastAsia"/>
+          <w:i/>
+        </w:rPr>
+        <w:t xml:space="preserve">) </w:t>
+      </w:r>
+      <w:r>
+        <w:rPr>
+          <w:rFonts w:eastAsiaTheme="minorEastAsia"/>
+        </w:rPr>
+        <w:t xml:space="preserve">solution for interacting particles. The challenge of this is </w:t>
+      </w:r>
+      <w:r>
+        <w:rPr>
+          <w:rFonts w:eastAsiaTheme="minorEastAsia"/>
+        </w:rPr>
+        <w:t>determining</w:t>
+      </w:r>
+      <w:r>
+        <w:rPr>
+          <w:rFonts w:eastAsiaTheme="minorEastAsia"/>
+        </w:rPr>
+        <w:t xml:space="preserve"> which approach is most appropriate for a reusable interface, or should both approaches be included in source code and the user decides which is most appropriate for their study.</w:t>
       </w:r>
     </w:p>
     <w:p>
@@ -937,16 +1051,110 @@
         <w:spacing w:line="480" w:lineRule="auto"/>
       </w:pPr>
       <w:r>
-        <w:t>Todo: write up challenges!</w:t>
-      </w:r>
-    </w:p>
-    <w:p>
-      <w:pPr>
-        <w:spacing w:line="480" w:lineRule="auto"/>
-        <w:rPr>
-          <w:u w:val="single"/>
-        </w:rPr>
-      </w:pPr>
+        <w:rPr>
+          <w:rFonts w:eastAsiaTheme="minorEastAsia"/>
+        </w:rPr>
+        <w:t>Validation</w:t>
+      </w:r>
+      <w:r>
+        <w:rPr>
+          <w:rFonts w:eastAsiaTheme="minorEastAsia"/>
+        </w:rPr>
+        <w:t xml:space="preserve"> using Al</w:t>
+      </w:r>
+      <w:r>
+        <w:rPr>
+          <w:rFonts w:eastAsiaTheme="minorEastAsia"/>
+          <w:vertAlign w:val="subscript"/>
+        </w:rPr>
+        <w:t>2</w:t>
+      </w:r>
+      <w:r>
+        <w:rPr>
+          <w:rFonts w:eastAsiaTheme="minorEastAsia"/>
+        </w:rPr>
+        <w:t>O</w:t>
+      </w:r>
+      <w:r>
+        <w:rPr>
+          <w:rFonts w:eastAsiaTheme="minorEastAsia"/>
+          <w:vertAlign w:val="subscript"/>
+        </w:rPr>
+        <w:t>3</w:t>
+      </w:r>
+      <w:r>
+        <w:rPr>
+          <w:rFonts w:eastAsiaTheme="minorEastAsia"/>
+        </w:rPr>
+        <w:t xml:space="preserve"> and TiO</w:t>
+      </w:r>
+      <w:r>
+        <w:rPr>
+          <w:rFonts w:eastAsiaTheme="minorEastAsia"/>
+          <w:vertAlign w:val="subscript"/>
+        </w:rPr>
+        <w:t>2</w:t>
+      </w:r>
+      <w:r>
+        <w:rPr>
+          <w:rFonts w:eastAsiaTheme="minorEastAsia"/>
+        </w:rPr>
+        <w:t xml:space="preserve"> colloids </w:t>
+      </w:r>
+      <w:r>
+        <w:rPr>
+          <w:rFonts w:eastAsiaTheme="minorEastAsia"/>
+        </w:rPr>
+        <w:t>presents a number of challenges due to the two dimensional nature of the collo</w:t>
+      </w:r>
+      <w:r>
+        <w:rPr>
+          <w:rFonts w:eastAsiaTheme="minorEastAsia"/>
+        </w:rPr>
+        <w:t xml:space="preserve">id particle tracking algorithm. Assumptions about the fluid domain must be made to recover outflow from lattice Boltzmann simulations. The assumption that a two dimensional fluid domain is one lattice unit deep must be made to recover a volumetric outflow rate, from D2Q9 LB simulations. With this assumption colloids breakthrough can be simulated as a function of concentration in the fluid domain instead of a number density which the colloid input calls for. </w:t>
+      </w:r>
+      <w:r>
+        <w:rPr>
+          <w:rFonts w:eastAsiaTheme="minorEastAsia"/>
+        </w:rPr>
+        <w:t>A second challenge that may arise in the validation process is the use of relatively small fluid domains compared to laboratory collected breakthrough curves. A representative elementary volume may be a challenge to define during</w:t>
+      </w:r>
+      <w:r>
+        <w:rPr>
+          <w:rFonts w:eastAsiaTheme="minorEastAsia"/>
+        </w:rPr>
+        <w:t xml:space="preserve"> validation simulations. </w:t>
+      </w:r>
+      <w:r>
+        <w:rPr>
+          <w:rFonts w:eastAsiaTheme="minorEastAsia"/>
+        </w:rPr>
+        <w:t xml:space="preserve">A large number of simulations may need to be performed on multiple domains to achieve validation because of these issues. </w:t>
+      </w:r>
+      <w:r>
+        <w:rPr>
+          <w:rFonts w:eastAsiaTheme="minorEastAsia"/>
+        </w:rPr>
+        <w:t>Colloid dispersivity will also be underestimated due to the two dimensional nature of the colloid particle tracking algorithm. This limitation will likely cause colloids to be transported through simulation domains quicker than in a three dimensional fluid domain with similar properties. If</w:t>
+      </w:r>
+      <w:r>
+        <w:rPr>
+          <w:rFonts w:eastAsiaTheme="minorEastAsia"/>
+        </w:rPr>
+        <w:t xml:space="preserve"> </w:t>
+      </w:r>
+      <w:r>
+        <w:rPr>
+          <w:rFonts w:eastAsiaTheme="minorEastAsia"/>
+        </w:rPr>
+        <w:t xml:space="preserve">validation </w:t>
+      </w:r>
+      <w:r>
+        <w:rPr>
+          <w:rFonts w:eastAsiaTheme="minorEastAsia"/>
+        </w:rPr>
+        <w:t>fails, calibration routines may be used to identify limitations in the particle tracking algorithm for future improvements.</w:t>
+      </w:r>
     </w:p>
     <w:p>
       <w:pPr>
@@ -985,7 +1193,11 @@
         <w:spacing w:line="480" w:lineRule="auto"/>
       </w:pPr>
       <w:r>
-        <w:t>Vadose zone hydrological processes are of the most critical importance for supporting terrestrial life in the earth system. The water retention curve which describes the relationship between matric potential and the relative saturation of the soil allows for predictions of soil moisture capacity, soil water storage, plant available surface water, and the energy required by plants to extract a certain portion of the soil water (integral energy) [</w:t>
+        <w:t xml:space="preserve">Vadose zone hydrological processes are of the most critical importance for supporting terrestrial life in the earth system. The water retention curve which describes the relationship between matric potential and the relative saturation of the soil allows for predictions of soil moisture capacity, soil water storage, plant available surface water, and the energy required by plants to extract a certain portion of the soil </w:t>
+      </w:r>
+      <w:r>
+        <w:lastRenderedPageBreak/>
+        <w:t>water (integral energy) [</w:t>
       </w:r>
       <w:r>
         <w:rPr>
@@ -1012,11 +1224,177 @@
         <w:t>,</w:t>
       </w:r>
       <w:r>
+        <w:t xml:space="preserve"> many researchers rely on mathematical modeling of the soil system to gain insight into multiphase and multicomponent flow in the subsurface. </w:t>
+      </w:r>
+    </w:p>
+    <w:p>
+      <w:pPr>
+        <w:spacing w:line="480" w:lineRule="auto"/>
+      </w:pPr>
+      <w:r>
+        <w:t xml:space="preserve">Multiple scales of mathematical simulation exist, introducing an important question that drives many </w:t>
+      </w:r>
+      <w:r>
+        <w:t>decisions in the modeling process</w:t>
+      </w:r>
+      <w:r>
+        <w:t>: What is the domain of the system defined by my research question? If the domain is field scale, models such as Hydrus</w:t>
+      </w:r>
+      <w:r>
+        <w:t xml:space="preserve"> [</w:t>
+      </w:r>
+      <w:r>
+        <w:rPr>
+          <w:i/>
+        </w:rPr>
+        <w:t>Simunek 2008</w:t>
+      </w:r>
+      <w:r>
+        <w:t>]</w:t>
+      </w:r>
+      <w:r>
+        <w:t xml:space="preserve"> are able to make predictions about landscape scale changes over multiple decades. Hydrus is able to represent vadose zone flow based upon specific soil water characteristic models and the Richards equation. However, if the research goal is to represent fine scale fluid flow properties such as interface position during drainage and imbibition or colloid attachment and release processes, pore scale modeling systems are more representative of the physical processes in question. Many multiphase and multicomponent pore scale modeling systems have been reviewed by </w:t>
+      </w:r>
+      <w:r>
+        <w:rPr>
+          <w:i/>
+        </w:rPr>
+        <w:t>Meakin and Tartakovsky 2008</w:t>
+      </w:r>
+      <w:r>
+        <w:t>.</w:t>
+      </w:r>
+    </w:p>
+    <w:p>
+      <w:pPr>
+        <w:spacing w:line="480" w:lineRule="auto"/>
+      </w:pPr>
+      <w:r>
+        <w:t>Pore network models</w:t>
+      </w:r>
+      <w:r>
+        <w:t xml:space="preserve"> [</w:t>
+      </w:r>
+      <w:r>
+        <w:rPr>
+          <w:i/>
+        </w:rPr>
+        <w:t>Joekar-Niasar et. al. 2007</w:t>
+      </w:r>
+      <w:r>
+        <w:t>]</w:t>
+      </w:r>
+      <w:r>
+        <w:t>, Level set method</w:t>
+      </w:r>
+      <w:r>
+        <w:t xml:space="preserve"> [</w:t>
+      </w:r>
+      <w:r>
+        <w:rPr>
+          <w:i/>
+        </w:rPr>
+        <w:t>Adalsteinsson 1994, Prodanovic 2006</w:t>
+      </w:r>
+      <w:r>
+        <w:t>]</w:t>
+      </w:r>
+      <w:r>
+        <w:t>, and lattice Boltzmann models</w:t>
+      </w:r>
+      <w:r>
+        <w:t xml:space="preserve"> [</w:t>
+      </w:r>
+      <w:r>
+        <w:rPr>
+          <w:i/>
+        </w:rPr>
+        <w:t>Sukop et. al. 2013</w:t>
+      </w:r>
+      <w:r>
+        <w:t>]</w:t>
+      </w:r>
+      <w:r>
+        <w:t xml:space="preserve"> have been shown to represent pore scale dynamics in complex systems.  Sphere and tube pore network models are noted for their relative simplicity and their ability to represent large domains. Grid refinements to multiphase pore network models scale with O(N</w:t>
+      </w:r>
+      <w:r>
+        <w:rPr>
+          <w:vertAlign w:val="superscript"/>
+        </w:rPr>
+        <w:t>3</w:t>
+      </w:r>
+      <w:r>
+        <w:t xml:space="preserve">), which is more computationally efficient than lattice Boltzmann or the level set methods </w:t>
+      </w:r>
+      <w:r>
+        <w:t>[</w:t>
+      </w:r>
+      <w:r>
+        <w:rPr>
+          <w:i/>
+        </w:rPr>
+        <w:t>Vogel et al. 2005</w:t>
+      </w:r>
+      <w:r>
+        <w:t>]</w:t>
+      </w:r>
+      <w:r>
+        <w:t>.</w:t>
+      </w:r>
+      <w:r>
         <w:t xml:space="preserve"> </w:t>
       </w:r>
       <w:r>
+        <w:rPr>
+          <w:i/>
+        </w:rPr>
+        <w:t>Shan and Chen 1994</w:t>
+      </w:r>
+      <w:r>
+        <w:t xml:space="preserve"> </w:t>
+      </w:r>
+      <w:r>
+        <w:t xml:space="preserve">multiphase, multicomponent </w:t>
+      </w:r>
+      <w:r>
+        <w:t xml:space="preserve">lattice Boltzmann’s </w:t>
+      </w:r>
+      <w:r>
+        <w:t xml:space="preserve">strength is its ability to represent fluid-fluid and fluid-solid interactions in complex geological structures, </w:t>
+      </w:r>
+      <w:r>
         <w:lastRenderedPageBreak/>
-        <w:t xml:space="preserve">many researchers rely on mathematical modeling of the soil system to gain insight into multiphase and multicomponent flow in the subsurface. </w:t>
+        <w:t>defined by reconstructions of natural porous media. The SC approach is not limited to calculating interface and critical curvatures, it can also be used to derive microscopic and macroscopic fluid velocities in multiphase systems, observe fluid distributions and potential trapping of ganglia and films during drainage and imbibition in natural porous media [</w:t>
+      </w:r>
+      <w:r>
+        <w:rPr>
+          <w:i/>
+        </w:rPr>
+        <w:t>Porter</w:t>
+      </w:r>
+      <w:r>
+        <w:rPr>
+          <w:i/>
+        </w:rPr>
+        <w:t xml:space="preserve"> et. al.</w:t>
+      </w:r>
+      <w:r>
+        <w:rPr>
+          <w:i/>
+        </w:rPr>
+        <w:t xml:space="preserve"> 2009</w:t>
+      </w:r>
+      <w:r>
+        <w:t>]. The level set method has been shown to robustly replicate experimental observation of fluid film critical curvatures in natural and artificial porous media [</w:t>
+      </w:r>
+      <w:r>
+        <w:rPr>
+          <w:i/>
+        </w:rPr>
+        <w:t>Prodanović et. al. 2006</w:t>
+      </w:r>
+      <w:r>
+        <w:t>].</w:t>
       </w:r>
     </w:p>
     <w:p>
@@ -1024,13 +1402,351 @@
         <w:spacing w:line="480" w:lineRule="auto"/>
       </w:pPr>
       <w:r>
-        <w:t xml:space="preserve">Multiple scales of mathematical simulation exist, introducing an important question that drives many </w:t>
-      </w:r>
-      <w:r>
-        <w:t>decisions in the modeling process</w:t>
-      </w:r>
-      <w:r>
-        <w:t>: What is the domain of the system defined by my research question? If the domain is field scale, models such as Hydrus</w:t>
+        <w:t xml:space="preserve">Limitations exist for each of these microscale modeling methods. </w:t>
+      </w:r>
+      <w:r>
+        <w:t>Counter to its strengths, pore network models have suffered the issue of reproducibility between research groups [</w:t>
+      </w:r>
+      <w:r>
+        <w:rPr>
+          <w:i/>
+        </w:rPr>
+        <w:t>Meakin and Tartakovsky 2008</w:t>
+      </w:r>
+      <w:r>
+        <w:t>]</w:t>
+      </w:r>
+      <w:r>
+        <w:rPr>
+          <w:i/>
+        </w:rPr>
+        <w:t>.</w:t>
+      </w:r>
+      <w:r>
+        <w:t xml:space="preserve"> </w:t>
+      </w:r>
+      <w:r>
+        <w:t>Pore network models</w:t>
+      </w:r>
+      <w:r>
+        <w:t xml:space="preserve"> of specific interfacial area vs. saturation presented in </w:t>
+      </w:r>
+      <w:r>
+        <w:rPr>
+          <w:i/>
+        </w:rPr>
+        <w:t xml:space="preserve">Joekar-Niasar et. al. 2008 </w:t>
+      </w:r>
+      <w:r>
+        <w:t xml:space="preserve">over predict specific interfacial area when compared to </w:t>
+      </w:r>
+      <w:r>
+        <w:t>SC lattice Boltzmann results</w:t>
+      </w:r>
+      <w:r>
+        <w:t xml:space="preserve"> from </w:t>
+      </w:r>
+      <w:r>
+        <w:rPr>
+          <w:i/>
+        </w:rPr>
+        <w:t xml:space="preserve">Culligan et. al. 2006. </w:t>
+      </w:r>
+      <w:r>
+        <w:t xml:space="preserve">Drainage and imbibition curves for SC lattice Boltzmann models of natural porous media closely reflected laboratory results at the wet end for the porous media tested in </w:t>
+      </w:r>
+      <w:r>
+        <w:rPr>
+          <w:i/>
+        </w:rPr>
+        <w:t xml:space="preserve">Porter 2009. </w:t>
+      </w:r>
+      <w:r>
+        <w:t xml:space="preserve">However, the LB method was limited by resolution due to computational demand, and was unable to adequately represent the dry end of the capillary pressure, saturation curve. </w:t>
+      </w:r>
+      <w:r>
+        <w:t>L</w:t>
+      </w:r>
+      <w:r>
+        <w:t xml:space="preserve">attice Boltzmann and the level set method are both limited by specific resolution and bias introduced through the image collection, processing, and analysis step. The level set method is specifically limited to small domains and has the highest computational cost of </w:t>
+      </w:r>
+      <w:r>
+        <w:t>these three methods</w:t>
+      </w:r>
+      <w:r>
+        <w:t>.</w:t>
+      </w:r>
+    </w:p>
+    <w:p>
+      <w:pPr>
+        <w:spacing w:line="480" w:lineRule="auto"/>
+      </w:pPr>
+      <w:r>
+        <w:t>Colloid transport in the soil environment may have significant environmental [</w:t>
+      </w:r>
+      <w:r>
+        <w:rPr>
+          <w:i/>
+        </w:rPr>
+        <w:t>Gao et. al. 2009</w:t>
+      </w:r>
+      <w:r>
+        <w:t>] and agricultural impacts [</w:t>
+      </w:r>
+      <w:r>
+        <w:rPr>
+          <w:i/>
+        </w:rPr>
+        <w:t>Bradford et.al 2008</w:t>
+      </w:r>
+      <w:r>
+        <w:t>]. The presence of dispersed colloids provides a vector for strongly sorbed chemicals, emerging contaminants, and agricultural amendments to be transported through the subsurface [</w:t>
+      </w:r>
+      <w:r>
+        <w:rPr>
+          <w:i/>
+        </w:rPr>
+        <w:t>Qiu et. al. 2011</w:t>
+      </w:r>
+      <w:r>
+        <w:t>]. Structure, composition, and connectivity are generally considered primary mechanisms that control fluid flow in soils.  In both saturated and unsaturated systems macropore flow from earthworm burrows, roots, cracks, and other heterogeneities can be described as preferential flow paths that bypass matrix flow within the subsurface [</w:t>
+      </w:r>
+      <w:r>
+        <w:rPr>
+          <w:i/>
+        </w:rPr>
+        <w:t>Gerke 2006</w:t>
+      </w:r>
+      <w:r>
+        <w:t xml:space="preserve">]. </w:t>
+      </w:r>
+      <w:r>
+        <w:lastRenderedPageBreak/>
+        <w:t>Preferential flow has been identified as one of the most significant field-scale mechanisms to determine the pollution potential of chemicals [</w:t>
+      </w:r>
+      <w:r>
+        <w:rPr>
+          <w:i/>
+        </w:rPr>
+        <w:t>Kung et. al. 2000</w:t>
+      </w:r>
+      <w:r>
+        <w:t xml:space="preserve">]. Field scale testing has been limited to the use of conservative and non-conservative tracers, which </w:t>
+      </w:r>
+      <w:r>
+        <w:t xml:space="preserve">are </w:t>
+      </w:r>
+      <w:r>
+        <w:t>not</w:t>
+      </w:r>
+      <w:r>
+        <w:t xml:space="preserve"> </w:t>
+      </w:r>
+      <w:r>
+        <w:t>subject to the same suite of forces as colloids. Understanding the pore scale mechanics of colloidal transport is essential for elucidating the controlling factors of colloidal transport and for making more accurate predictions of colloidal deposition and transport on the field scale.</w:t>
+      </w:r>
+    </w:p>
+    <w:p>
+      <w:pPr>
+        <w:spacing w:line="480" w:lineRule="auto"/>
+      </w:pPr>
+      <w:r>
+        <w:t xml:space="preserve">The attachment of colloids to geological materials and </w:t>
+      </w:r>
+      <w:r>
+        <w:t>straining by</w:t>
+      </w:r>
+      <w:r>
+        <w:t xml:space="preserve"> constricting pores and </w:t>
+      </w:r>
+      <w:r>
+        <w:t>immobile regions</w:t>
+      </w:r>
+      <w:r>
+        <w:t xml:space="preserve"> is heavily influenced by the physical and chemical characteristics of the hydrological system</w:t>
+      </w:r>
+      <w:r>
+        <w:t>.</w:t>
+      </w:r>
+      <w:r>
+        <w:t xml:space="preserve"> Changes in physical characteristics (fluid velocity, reduced porosity due to compaction) and chemical characteristics (slight changes in fluid ionic strength from a rainfall event or mixing) can alter the distribution of colloids by altering the balance of chemical and hydrodynamic forces. </w:t>
+      </w:r>
+      <w:r>
+        <w:t>Most</w:t>
+      </w:r>
+      <w:r>
+        <w:t xml:space="preserve"> laboratory studies focus</w:t>
+      </w:r>
+      <w:r>
+        <w:t xml:space="preserve"> on recovering macroscale parameters of colloid transport via laboratory analysis [</w:t>
+      </w:r>
+      <w:r>
+        <w:rPr>
+          <w:i/>
+        </w:rPr>
+        <w:t xml:space="preserve">Saiers 1996, </w:t>
+      </w:r>
+      <w:r>
+        <w:rPr>
+          <w:i/>
+        </w:rPr>
+        <w:t xml:space="preserve">Kretzchmar et. al. 1997, </w:t>
+      </w:r>
+      <w:r>
+        <w:rPr>
+          <w:i/>
+        </w:rPr>
+        <w:t>Harter</w:t>
+      </w:r>
+      <w:r>
+        <w:rPr>
+          <w:i/>
+        </w:rPr>
+        <w:t xml:space="preserve"> 2000, </w:t>
+      </w:r>
+      <w:r>
+        <w:rPr>
+          <w:i/>
+        </w:rPr>
+        <w:t>Sirivithayapakorn 2003,</w:t>
+      </w:r>
+      <w:r>
+        <w:rPr>
+          <w:i/>
+        </w:rPr>
+        <w:t xml:space="preserve"> Kjaergaard et. al. 2004</w:t>
+      </w:r>
+      <w:r>
+        <w:t xml:space="preserve">] and field scale modeling. Micro-scale analysis of fluid flow domains can provide a means of identifying controlling factors for colloid-surface interactions and illustrate mechanisms of colloid retention that are not obvious in column or field scale studies. </w:t>
+      </w:r>
+      <w:r>
+        <w:t xml:space="preserve">Processes such as colloid straining in pore throats </w:t>
+      </w:r>
+      <w:r>
+        <w:t>or immobilization due to</w:t>
+      </w:r>
+      <w:r>
+        <w:t xml:space="preserve"> fluid stagnation zones are not visible at the field scale and play an important role in colloid </w:t>
+      </w:r>
+      <w:r>
+        <w:t xml:space="preserve">retention </w:t>
+      </w:r>
+      <w:r>
+        <w:t>[</w:t>
+      </w:r>
+      <w:r>
+        <w:rPr>
+          <w:i/>
+        </w:rPr>
+        <w:t>Torkzaban et. al. 2008</w:t>
+      </w:r>
+      <w:r>
+        <w:t>]</w:t>
+      </w:r>
+      <w:r>
+        <w:t>.</w:t>
+      </w:r>
+      <w:r>
+        <w:t xml:space="preserve"> </w:t>
+      </w:r>
+    </w:p>
+    <w:p>
+      <w:pPr>
+        <w:spacing w:line="480" w:lineRule="auto"/>
+      </w:pPr>
+      <w:r>
+        <w:t xml:space="preserve">Pore scale colloid transport modeling may be able to bridge a gap in the understanding and analysis of colloid transport studies. As stated previously, previous colloid modeling systems have not been released as open source tools, and as a result become limited as novel approaches. The development of an open source colloid tracking software allows for greater reproducibility of scientific studies and encourages collaboration among scientists to improve </w:t>
+      </w:r>
+      <w:r>
+        <w:t>up</w:t>
+      </w:r>
+      <w:r>
+        <w:t xml:space="preserve">on the existing code base using shared </w:t>
+      </w:r>
+      <w:r>
+        <w:lastRenderedPageBreak/>
+        <w:t xml:space="preserve">knowledge. Collaboration between scientists becomes extremely important as academic funding becomes more limited. </w:t>
+      </w:r>
+    </w:p>
+    <w:p>
+      <w:pPr>
+        <w:spacing w:line="480" w:lineRule="auto"/>
+        <w:rPr>
+          <w:i/>
+          <w:u w:val="single"/>
+        </w:rPr>
+      </w:pPr>
+      <w:r>
+        <w:rPr>
+          <w:i/>
+          <w:u w:val="single"/>
+        </w:rPr>
+        <w:t>Lattice Boltzmann background:</w:t>
+      </w:r>
+    </w:p>
+    <w:p>
+      <w:pPr>
+        <w:spacing w:line="480" w:lineRule="auto"/>
+      </w:pPr>
+      <w:r>
+        <w:t xml:space="preserve">Lattice </w:t>
+      </w:r>
+      <w:r>
+        <w:t xml:space="preserve">Boltzmann computational fluid dynamics </w:t>
+      </w:r>
+      <w:r>
+        <w:t>is a refinement</w:t>
+      </w:r>
+      <w:r>
+        <w:t xml:space="preserve"> of</w:t>
+      </w:r>
+      <w:r>
+        <w:t xml:space="preserve"> lattice gas </w:t>
+      </w:r>
+      <w:r>
+        <w:t>automata [</w:t>
+      </w:r>
+      <w:r>
+        <w:rPr>
+          <w:i/>
+        </w:rPr>
+        <w:t>Frish et. al. 1986</w:t>
+      </w:r>
+      <w:r>
+        <w:t>]. T</w:t>
+      </w:r>
+      <w:r>
+        <w:t>he</w:t>
+      </w:r>
+      <w:r>
+        <w:t xml:space="preserve"> </w:t>
+      </w:r>
+      <w:r>
+        <w:t>discretization</w:t>
+      </w:r>
+      <w:r>
+        <w:t xml:space="preserve"> </w:t>
+      </w:r>
+      <w:r>
+        <w:t>processes and application</w:t>
+      </w:r>
+      <w:r>
+        <w:t xml:space="preserve"> of simple bounce back </w:t>
+      </w:r>
+      <w:r>
+        <w:t>rules</w:t>
+      </w:r>
+      <w:r>
+        <w:t xml:space="preserve"> enables the representation of complex geological structures</w:t>
+      </w:r>
+      <w:r>
+        <w:t xml:space="preserve">. </w:t>
+      </w:r>
+      <w:r>
+        <w:t xml:space="preserve">Application of either body force </w:t>
+      </w:r>
+      <w:r>
+        <w:t>of pressure boundary conditions</w:t>
       </w:r>
       <w:r>
         <w:t xml:space="preserve"> [</w:t>
@@ -1039,150 +1755,270 @@
         <w:rPr>
           <w:i/>
         </w:rPr>
-        <w:t>Simunek 2008</w:t>
+        <w:t>Zou and He 1997</w:t>
       </w:r>
       <w:r>
         <w:t>]</w:t>
       </w:r>
       <w:r>
-        <w:t xml:space="preserve"> are able to make predictions about landscape scale changes over multiple decades. Hydrus is able to represent vadose zone flow based upon specific soil water characteristic models and the Richards equation. However, if the research goal is to represent fine scale fluid flow properties such as interface position during drainage and imbibition or colloid attachment and release processes, pore scale modeling systems are more representative of the physical processes in question. Many multiphase and multicomponent pore scale modeling systems have been reviewed by </w:t>
-      </w:r>
-      <w:r>
-        <w:rPr>
-          <w:i/>
-        </w:rPr>
-        <w:t>Meakin and Tartakovsky 2008</w:t>
+        <w:t xml:space="preserve"> drives flow within the system. </w:t>
+      </w:r>
+      <w:r>
+        <w:t xml:space="preserve">Fluid flow is slightly compressible, and has been shown to return an approximation of the </w:t>
+      </w:r>
+      <w:r>
+        <w:t>Navier-Stokes equation [</w:t>
+      </w:r>
+      <w:r>
+        <w:rPr>
+          <w:i/>
+        </w:rPr>
+        <w:t>Benzi et. al. 1992</w:t>
+      </w:r>
+      <w:r>
+        <w:t>]</w:t>
+      </w:r>
+      <w:r>
+        <w:t xml:space="preserve">. </w:t>
+      </w:r>
+      <w:r>
+        <w:t xml:space="preserve">Lattice Boltzmann </w:t>
+      </w:r>
+      <w:r>
+        <w:t>CFD</w:t>
+      </w:r>
+      <w:r>
+        <w:t xml:space="preserve"> models have been successfully used</w:t>
+      </w:r>
+      <w:r>
+        <w:t xml:space="preserve"> to represent fluid flow in</w:t>
+      </w:r>
+      <w:r>
+        <w:t xml:space="preserve"> saturated systems</w:t>
+      </w:r>
+      <w:r>
+        <w:t xml:space="preserve"> [</w:t>
+      </w:r>
+      <w:r>
+        <w:rPr>
+          <w:i/>
+        </w:rPr>
+        <w:t>Blunt et. al 2013</w:t>
+      </w:r>
+      <w:r>
+        <w:t>]</w:t>
+      </w:r>
+      <w:r>
+        <w:t>, unsaturated systems</w:t>
+      </w:r>
+      <w:r>
+        <w:t xml:space="preserve"> [</w:t>
+      </w:r>
+      <w:r>
+        <w:rPr>
+          <w:i/>
+        </w:rPr>
+        <w:t>Porter 2009</w:t>
+      </w:r>
+      <w:r>
+        <w:t>]</w:t>
+      </w:r>
+      <w:r>
+        <w:t>, heat transport</w:t>
+      </w:r>
+      <w:r>
+        <w:t xml:space="preserve"> [</w:t>
+      </w:r>
+      <w:r>
+        <w:rPr>
+          <w:i/>
+        </w:rPr>
+        <w:t>He et. al 1998</w:t>
+      </w:r>
+      <w:r>
+        <w:t>]</w:t>
+      </w:r>
+      <w:r>
+        <w:t>, and macropore</w:t>
+      </w:r>
+      <w:r>
+        <w:t xml:space="preserve"> fluid</w:t>
+      </w:r>
+      <w:r>
+        <w:t xml:space="preserve"> flow</w:t>
+      </w:r>
+      <w:r>
+        <w:t xml:space="preserve"> </w:t>
+      </w:r>
+      <w:r>
+        <w:t>[</w:t>
+      </w:r>
+      <w:r>
+        <w:rPr>
+          <w:i/>
+        </w:rPr>
+        <w:t>Sukop et. al 2013</w:t>
+      </w:r>
+      <w:r>
+        <w:t>]</w:t>
       </w:r>
       <w:r>
         <w:t>.</w:t>
       </w:r>
+      <w:r>
+        <w:t xml:space="preserve"> </w:t>
+      </w:r>
+      <w:r>
+        <w:t xml:space="preserve">Colloid transport has been simulated using lattice Boltzmann </w:t>
+      </w:r>
+      <w:r>
+        <w:t xml:space="preserve">as a computational base </w:t>
+      </w:r>
+      <w:r>
+        <w:t>for simulating colloid</w:t>
+      </w:r>
+      <w:r>
+        <w:t xml:space="preserve"> distribution in porous media </w:t>
+      </w:r>
+      <w:r>
+        <w:t>[</w:t>
+      </w:r>
+      <w:r>
+        <w:rPr>
+          <w:i/>
+        </w:rPr>
+        <w:t>Redman 2004, Gao 2010, Qui 2011</w:t>
+      </w:r>
+      <w:r>
+        <w:t>]</w:t>
+      </w:r>
+      <w:r>
+        <w:t>.</w:t>
+      </w:r>
+      <w:r>
+        <w:t xml:space="preserve"> </w:t>
+      </w:r>
+      <w:r>
+        <w:t xml:space="preserve">Two dimensional, nine fluid node lattice Boltzmann fluid </w:t>
+      </w:r>
+      <w:r>
+        <w:t xml:space="preserve">CFD </w:t>
+      </w:r>
+      <w:r>
+        <w:t xml:space="preserve">was selected for </w:t>
+      </w:r>
+      <w:r>
+        <w:t xml:space="preserve">this study. Validation of </w:t>
+      </w:r>
+      <w:r>
+        <w:t xml:space="preserve">D2Q9 lattice Boltzmann with dispersed colloid transport </w:t>
+      </w:r>
+      <w:r>
+        <w:t xml:space="preserve">is prioritized, and can later be </w:t>
+      </w:r>
+      <w:r>
+        <w:t xml:space="preserve">extended </w:t>
+      </w:r>
+      <w:r>
+        <w:t xml:space="preserve">to a three dimensional lattice Boltzmann </w:t>
+      </w:r>
+      <w:r>
+        <w:t xml:space="preserve">implementation </w:t>
+      </w:r>
+      <w:r>
+        <w:t>or</w:t>
+      </w:r>
+      <w:r>
+        <w:t xml:space="preserve"> unsaturated flow</w:t>
+      </w:r>
+      <w:r>
+        <w:t xml:space="preserve">. </w:t>
+      </w:r>
     </w:p>
     <w:p>
       <w:pPr>
         <w:spacing w:line="480" w:lineRule="auto"/>
       </w:pPr>
       <w:r>
-        <w:t>Pore network models</w:t>
-      </w:r>
-      <w:r>
-        <w:t xml:space="preserve"> [</w:t>
-      </w:r>
-      <w:r>
-        <w:rPr>
-          <w:i/>
-        </w:rPr>
-        <w:t>Joekar-Niasar et. al. 2007</w:t>
-      </w:r>
-      <w:r>
-        <w:t>]</w:t>
-      </w:r>
-      <w:r>
-        <w:t>, Level set method</w:t>
-      </w:r>
-      <w:r>
-        <w:t xml:space="preserve"> [</w:t>
-      </w:r>
-      <w:r>
-        <w:rPr>
-          <w:i/>
-        </w:rPr>
-        <w:t>Adalsteinsson 1994, Prodanovic 2006</w:t>
-      </w:r>
-      <w:r>
-        <w:t>]</w:t>
-      </w:r>
-      <w:r>
-        <w:t>, and lattice Boltzmann models</w:t>
-      </w:r>
-      <w:r>
-        <w:t xml:space="preserve"> [</w:t>
-      </w:r>
-      <w:r>
-        <w:rPr>
-          <w:i/>
-        </w:rPr>
-        <w:t>Sukop et. al. 2013</w:t>
-      </w:r>
-      <w:r>
-        <w:t>]</w:t>
-      </w:r>
-      <w:r>
-        <w:t xml:space="preserve"> have been shown to represent pore scale dynamics in complex systems.  Sphere and tube pore network models are noted for their relative simplicity and their ability to represent large domains. Grid refinements to multiphase pore network models scale with O(N</w:t>
-      </w:r>
-      <w:r>
-        <w:rPr>
-          <w:vertAlign w:val="superscript"/>
-        </w:rPr>
-        <w:t>3</w:t>
-      </w:r>
-      <w:r>
-        <w:t xml:space="preserve">), which is more computationally efficient than lattice Boltzmann or the level set methods </w:t>
-      </w:r>
-      <w:r>
-        <w:t>[</w:t>
-      </w:r>
-      <w:r>
-        <w:rPr>
-          <w:i/>
-        </w:rPr>
-        <w:t>Vogel et al. 2005</w:t>
-      </w:r>
-      <w:r>
-        <w:t>]</w:t>
-      </w:r>
-      <w:r>
-        <w:t>.</w:t>
+        <w:t>F</w:t>
+      </w:r>
+      <w:r>
+        <w:t>luid is represente</w:t>
+      </w:r>
+      <w:r>
+        <w:t xml:space="preserve">d as a </w:t>
+      </w:r>
+      <w:r>
+        <w:t>particle</w:t>
       </w:r>
       <w:r>
         <w:t xml:space="preserve"> </w:t>
       </w:r>
       <w:r>
-        <w:rPr>
-          <w:i/>
-        </w:rPr>
-        <w:t>Shan and Chen 1994</w:t>
-      </w:r>
-      <w:r>
-        <w:t xml:space="preserve"> </w:t>
-      </w:r>
-      <w:r>
-        <w:t xml:space="preserve">multiphase, multicomponent </w:t>
-      </w:r>
-      <w:r>
-        <w:t xml:space="preserve">lattice Boltzmann’s </w:t>
-      </w:r>
-      <w:r>
-        <w:t>strength is its ability to represent fluid-fluid and fluid-solid interactions in complex geological structures, defined by reconstructions of natural porous media. The SC approach is not limited to calculating interface and critical curvatures, it can also be used to derive microscopic and macroscopic fluid velocities in multiphase systems, observe fluid distributions and potential trapping of ganglia and films during drainage and imbibition in natural porous media [</w:t>
-      </w:r>
-      <w:r>
-        <w:rPr>
-          <w:i/>
-        </w:rPr>
-        <w:t>Porter</w:t>
-      </w:r>
-      <w:r>
-        <w:rPr>
-          <w:i/>
-        </w:rPr>
-        <w:t xml:space="preserve"> et. al.</w:t>
-      </w:r>
-      <w:r>
-        <w:rPr>
-          <w:i/>
-        </w:rPr>
-        <w:t xml:space="preserve"> 2009</w:t>
-      </w:r>
-      <w:r>
-        <w:t>]. The level set method has been shown to robustly replicate experimental observation of fluid film critical curvatures in natural and artificial porous media [</w:t>
-      </w:r>
-      <w:r>
-        <w:rPr>
-          <w:i/>
-        </w:rPr>
-        <w:t>Prodanović et. al. 2006</w:t>
-      </w:r>
-      <w:r>
-        <w:t>].</w:t>
+        <w:t>distribution</w:t>
+      </w:r>
+      <w:r>
+        <w:t xml:space="preserve"> of</w:t>
+      </w:r>
+      <w:r>
+        <w:t xml:space="preserve"> a numerical density</w:t>
+      </w:r>
+      <w:r>
+        <w:t xml:space="preserve"> following </w:t>
+      </w:r>
+      <w:r>
+        <w:t xml:space="preserve">traditional </w:t>
+      </w:r>
+      <w:r>
+        <w:t>Boltzmann gas dynamics.</w:t>
+      </w:r>
+      <w:r>
+        <w:t xml:space="preserve"> Particles can interact and collide with one anot</w:t>
+      </w:r>
+      <w:r>
+        <w:t>her, can collide with the</w:t>
+      </w:r>
+      <w:r>
+        <w:t xml:space="preserve"> solid phase and be reflecte</w:t>
+      </w:r>
+      <w:r>
+        <w:t>d, and can stream according to</w:t>
+      </w:r>
+      <w:r>
+        <w:t xml:space="preserve"> a number of </w:t>
+      </w:r>
+      <w:r>
+        <w:t xml:space="preserve">velocities associated with the specific direction and alignment of </w:t>
+      </w:r>
+      <w:r>
+        <w:t>fluid nodes. D2Q9 lattice Boltzmann fluid velocities</w:t>
+      </w:r>
+      <w:r>
+        <w:t xml:space="preserve"> and eigenvectors are defined </w:t>
+      </w:r>
+      <w:r>
+        <w:t xml:space="preserve">in Table 1. </w:t>
+      </w:r>
+      <w:r>
+        <w:t xml:space="preserve">The </w:t>
+      </w:r>
+      <w:r>
+        <w:t>eigenvector distribution</w:t>
+      </w:r>
+      <w:r>
+        <w:t xml:space="preserve"> preserves physical fluid </w:t>
+      </w:r>
+      <w:r>
+        <w:t>vectors in a Newtonian system.</w:t>
+      </w:r>
+      <w:r>
+        <w:t xml:space="preserve"> An applied weight </w:t>
+      </w:r>
+      <w:r>
+        <w:t xml:space="preserve">is given to each link type for streaming purposes and to </w:t>
+      </w:r>
+      <w:r>
+        <w:t xml:space="preserve">preserve a mass balance in the system. </w:t>
       </w:r>
     </w:p>
     <w:p>
@@ -1191,627 +2027,6 @@
       </w:pPr>
       <w:r>
         <w:lastRenderedPageBreak/>
-        <w:t xml:space="preserve">Limitations exist for each of these microscale modeling methods. </w:t>
-      </w:r>
-      <w:r>
-        <w:t>Counter to its strengths, pore network models have suffered the issue of reproducibility between research groups [</w:t>
-      </w:r>
-      <w:r>
-        <w:rPr>
-          <w:i/>
-        </w:rPr>
-        <w:t>Meakin and Tartakovsky 2008</w:t>
-      </w:r>
-      <w:r>
-        <w:t>]</w:t>
-      </w:r>
-      <w:r>
-        <w:rPr>
-          <w:i/>
-        </w:rPr>
-        <w:t>.</w:t>
-      </w:r>
-      <w:r>
-        <w:t xml:space="preserve"> </w:t>
-      </w:r>
-      <w:r>
-        <w:t>Pore network models</w:t>
-      </w:r>
-      <w:r>
-        <w:t xml:space="preserve"> of specific interfacial area vs. saturation presented in </w:t>
-      </w:r>
-      <w:r>
-        <w:rPr>
-          <w:i/>
-        </w:rPr>
-        <w:t xml:space="preserve">Joekar-Niasar et. al. 2008 </w:t>
-      </w:r>
-      <w:r>
-        <w:t xml:space="preserve">over predict specific interfacial area when compared to </w:t>
-      </w:r>
-      <w:r>
-        <w:t>SC lattice Boltzmann results</w:t>
-      </w:r>
-      <w:r>
-        <w:t xml:space="preserve"> from </w:t>
-      </w:r>
-      <w:r>
-        <w:rPr>
-          <w:i/>
-        </w:rPr>
-        <w:t xml:space="preserve">Culligan et. al. 2006. </w:t>
-      </w:r>
-      <w:r>
-        <w:t xml:space="preserve">Drainage and imbibition curves for SC lattice Boltzmann models of natural porous media closely reflected laboratory results at the wet end for the porous media tested in </w:t>
-      </w:r>
-      <w:r>
-        <w:rPr>
-          <w:i/>
-        </w:rPr>
-        <w:t xml:space="preserve">Porter 2009. </w:t>
-      </w:r>
-      <w:r>
-        <w:t xml:space="preserve">However, the LB method was limited by resolution due to computational demand, and was unable to adequately represent the dry end of the capillary pressure, saturation curve. </w:t>
-      </w:r>
-      <w:r>
-        <w:t>L</w:t>
-      </w:r>
-      <w:r>
-        <w:t xml:space="preserve">attice Boltzmann and the level set method are both limited by specific resolution and bias introduced through the image collection, processing, and analysis step. The level set method is specifically limited to small domains and has the highest computational cost of </w:t>
-      </w:r>
-      <w:r>
-        <w:t>these three methods</w:t>
-      </w:r>
-      <w:r>
-        <w:t>.</w:t>
-      </w:r>
-    </w:p>
-    <w:p>
-      <w:pPr>
-        <w:spacing w:line="480" w:lineRule="auto"/>
-      </w:pPr>
-      <w:r>
-        <w:t>Colloid transport in the soil environment may have significant environmental [</w:t>
-      </w:r>
-      <w:r>
-        <w:rPr>
-          <w:i/>
-        </w:rPr>
-        <w:t>Gao et. al. 2009</w:t>
-      </w:r>
-      <w:r>
-        <w:t>] and agricultural impacts [</w:t>
-      </w:r>
-      <w:r>
-        <w:rPr>
-          <w:i/>
-        </w:rPr>
-        <w:t>Bradford et.al 2008</w:t>
-      </w:r>
-      <w:r>
-        <w:t>]. The presence of dispersed colloids provides a vector for strongly sorbed chemicals, emerging contaminants, and agricultural amendments to be transported through the subsurface [</w:t>
-      </w:r>
-      <w:r>
-        <w:rPr>
-          <w:i/>
-        </w:rPr>
-        <w:t>Qiu et. al. 2011</w:t>
-      </w:r>
-      <w:r>
-        <w:t>]. Structure, composition, and connectivity are generally considered primary mechanisms that control fluid flow in soils.  In both saturated and unsaturated systems macropore flow from earthworm burrows, roots, cracks, and other heterogeneities can be described as preferential flow paths that bypass matrix flow within the subsurface [</w:t>
-      </w:r>
-      <w:r>
-        <w:rPr>
-          <w:i/>
-        </w:rPr>
-        <w:t>Gerke 2006</w:t>
-      </w:r>
-      <w:r>
-        <w:t>]. Preferential flow has been identified as one of the most significant field-scale mechanisms to determine the pollution potential of chemicals [</w:t>
-      </w:r>
-      <w:r>
-        <w:rPr>
-          <w:i/>
-        </w:rPr>
-        <w:t>Kung et. al. 2000</w:t>
-      </w:r>
-      <w:r>
-        <w:t xml:space="preserve">]. Field scale testing has been limited to the use of conservative and non-conservative tracers, which </w:t>
-      </w:r>
-      <w:r>
-        <w:t xml:space="preserve">are </w:t>
-      </w:r>
-      <w:r>
-        <w:t>not</w:t>
-      </w:r>
-      <w:r>
-        <w:t xml:space="preserve"> </w:t>
-      </w:r>
-      <w:r>
-        <w:t>subject to the same suite of forces as colloids. Understanding the pore scale mechanics of colloidal transport is essential for elucidating the controlling factors of colloidal transport and for making more accurate predictions of colloidal deposition and transport on the field scale.</w:t>
-      </w:r>
-    </w:p>
-    <w:p>
-      <w:pPr>
-        <w:spacing w:line="480" w:lineRule="auto"/>
-      </w:pPr>
-      <w:r>
-        <w:lastRenderedPageBreak/>
-        <w:t xml:space="preserve">The attachment of colloids to geological materials and </w:t>
-      </w:r>
-      <w:r>
-        <w:t>straining by</w:t>
-      </w:r>
-      <w:r>
-        <w:t xml:space="preserve"> constricting pores and </w:t>
-      </w:r>
-      <w:r>
-        <w:t>immobile regions</w:t>
-      </w:r>
-      <w:r>
-        <w:t xml:space="preserve"> is heavily influenced by the physical and chemical characteristics of the hydrological system</w:t>
-      </w:r>
-      <w:r>
-        <w:t>.</w:t>
-      </w:r>
-      <w:r>
-        <w:t xml:space="preserve"> Changes in physical characteristics (fluid velocity, reduced porosity due to compaction) and chemical characteristics (slight changes in fluid ionic strength from a rainfall event or mixing) can alter the distribution of colloids by altering the balance of chemical and hydrodynamic forces. </w:t>
-      </w:r>
-      <w:r>
-        <w:t>Most</w:t>
-      </w:r>
-      <w:r>
-        <w:t xml:space="preserve"> laboratory studies focus</w:t>
-      </w:r>
-      <w:r>
-        <w:t xml:space="preserve"> on recovering macroscale parameters of colloid transport via laboratory analysis [</w:t>
-      </w:r>
-      <w:r>
-        <w:rPr>
-          <w:i/>
-        </w:rPr>
-        <w:t xml:space="preserve">Saiers 1996, </w:t>
-      </w:r>
-      <w:r>
-        <w:rPr>
-          <w:i/>
-        </w:rPr>
-        <w:t xml:space="preserve">Kretzchmar et. al. 1997, </w:t>
-      </w:r>
-      <w:r>
-        <w:rPr>
-          <w:i/>
-        </w:rPr>
-        <w:t>Harter</w:t>
-      </w:r>
-      <w:r>
-        <w:rPr>
-          <w:i/>
-        </w:rPr>
-        <w:t xml:space="preserve"> 2000, </w:t>
-      </w:r>
-      <w:r>
-        <w:rPr>
-          <w:i/>
-        </w:rPr>
-        <w:t>Sirivithayapakorn 2003,</w:t>
-      </w:r>
-      <w:r>
-        <w:rPr>
-          <w:i/>
-        </w:rPr>
-        <w:t xml:space="preserve"> Kjaergaard et. al. 2004</w:t>
-      </w:r>
-      <w:r>
-        <w:t xml:space="preserve">] and field scale modeling. Micro-scale analysis of fluid flow domains can provide a means of identifying controlling factors for colloid-surface interactions and illustrate mechanisms of colloid retention that are not obvious in column or field scale studies. </w:t>
-      </w:r>
-      <w:r>
-        <w:t xml:space="preserve">Processes such as colloid straining in pore throats </w:t>
-      </w:r>
-      <w:r>
-        <w:t>or immobilization due to</w:t>
-      </w:r>
-      <w:r>
-        <w:t xml:space="preserve"> fluid stagnation zones are not visible at the field scale and play an important role in colloid </w:t>
-      </w:r>
-      <w:r>
-        <w:t xml:space="preserve">retention </w:t>
-      </w:r>
-      <w:r>
-        <w:t>[</w:t>
-      </w:r>
-      <w:r>
-        <w:rPr>
-          <w:i/>
-        </w:rPr>
-        <w:t>Torkzaban et. al. 2008</w:t>
-      </w:r>
-      <w:r>
-        <w:t>]</w:t>
-      </w:r>
-      <w:r>
-        <w:t>.</w:t>
-      </w:r>
-      <w:r>
-        <w:t xml:space="preserve"> </w:t>
-      </w:r>
-    </w:p>
-    <w:p>
-      <w:pPr>
-        <w:spacing w:line="480" w:lineRule="auto"/>
-      </w:pPr>
-      <w:r>
-        <w:t xml:space="preserve">Pore scale colloid transport modeling may be able to bridge a gap in the understanding and analysis of colloid transport studies. As stated previously, previous colloid modeling systems have not been released as open source tools, and as a result become limited as novel approaches. The development of an open source colloid tracking software allows for greater reproducibility of scientific studies and encourages collaboration among scientists to improve </w:t>
-      </w:r>
-      <w:r>
-        <w:t>up</w:t>
-      </w:r>
-      <w:r>
-        <w:t xml:space="preserve">on the existing code base using shared knowledge. Collaboration between scientists becomes extremely important as academic funding becomes more limited. </w:t>
-      </w:r>
-    </w:p>
-    <w:p>
-      <w:pPr>
-        <w:spacing w:line="480" w:lineRule="auto"/>
-        <w:rPr>
-          <w:i/>
-          <w:u w:val="single"/>
-        </w:rPr>
-      </w:pPr>
-      <w:r>
-        <w:rPr>
-          <w:i/>
-          <w:u w:val="single"/>
-        </w:rPr>
-        <w:t>Lattice Boltzmann background:</w:t>
-      </w:r>
-    </w:p>
-    <w:p>
-      <w:pPr>
-        <w:spacing w:line="480" w:lineRule="auto"/>
-      </w:pPr>
-      <w:r>
-        <w:t xml:space="preserve">Lattice </w:t>
-      </w:r>
-      <w:r>
-        <w:t xml:space="preserve">Boltzmann computational fluid dynamics </w:t>
-      </w:r>
-      <w:r>
-        <w:t>is a refinement</w:t>
-      </w:r>
-      <w:r>
-        <w:t xml:space="preserve"> of</w:t>
-      </w:r>
-      <w:r>
-        <w:t xml:space="preserve"> lattice gas </w:t>
-      </w:r>
-      <w:r>
-        <w:t>automata [</w:t>
-      </w:r>
-      <w:r>
-        <w:rPr>
-          <w:i/>
-        </w:rPr>
-        <w:t>Frish et. al. 1986</w:t>
-      </w:r>
-      <w:r>
-        <w:t>]. T</w:t>
-      </w:r>
-      <w:r>
-        <w:t>he</w:t>
-      </w:r>
-      <w:r>
-        <w:t xml:space="preserve"> </w:t>
-      </w:r>
-      <w:r>
-        <w:t>discretization</w:t>
-      </w:r>
-      <w:r>
-        <w:t xml:space="preserve"> </w:t>
-      </w:r>
-      <w:r>
-        <w:t>processes and application</w:t>
-      </w:r>
-      <w:r>
-        <w:t xml:space="preserve"> of simple bounce back </w:t>
-      </w:r>
-      <w:r>
-        <w:t>rules</w:t>
-      </w:r>
-      <w:r>
-        <w:t xml:space="preserve"> enables the representation of complex geological structures</w:t>
-      </w:r>
-      <w:r>
-        <w:t xml:space="preserve">. </w:t>
-      </w:r>
-      <w:r>
-        <w:t xml:space="preserve">Application of either body force </w:t>
-      </w:r>
-      <w:r>
-        <w:t xml:space="preserve">of pressure boundary </w:t>
-      </w:r>
-      <w:r>
-        <w:lastRenderedPageBreak/>
-        <w:t>conditions</w:t>
-      </w:r>
-      <w:r>
-        <w:t xml:space="preserve"> [</w:t>
-      </w:r>
-      <w:r>
-        <w:rPr>
-          <w:i/>
-        </w:rPr>
-        <w:t>Zou and He 1997</w:t>
-      </w:r>
-      <w:r>
-        <w:t>]</w:t>
-      </w:r>
-      <w:r>
-        <w:t xml:space="preserve"> drives flow within the system. </w:t>
-      </w:r>
-      <w:r>
-        <w:t xml:space="preserve">Fluid flow is slightly compressible, and has been shown to return an approximation of the </w:t>
-      </w:r>
-      <w:r>
-        <w:t>Navier-Stokes equation [</w:t>
-      </w:r>
-      <w:r>
-        <w:rPr>
-          <w:i/>
-        </w:rPr>
-        <w:t>Benzi et. al. 1992</w:t>
-      </w:r>
-      <w:r>
-        <w:t>]</w:t>
-      </w:r>
-      <w:r>
-        <w:t xml:space="preserve">. </w:t>
-      </w:r>
-      <w:r>
-        <w:t xml:space="preserve">Lattice Boltzmann </w:t>
-      </w:r>
-      <w:r>
-        <w:t>CFD</w:t>
-      </w:r>
-      <w:r>
-        <w:t xml:space="preserve"> models have been successfully used</w:t>
-      </w:r>
-      <w:r>
-        <w:t xml:space="preserve"> to represent fluid flow in</w:t>
-      </w:r>
-      <w:r>
-        <w:t xml:space="preserve"> saturated systems</w:t>
-      </w:r>
-      <w:r>
-        <w:t xml:space="preserve"> [</w:t>
-      </w:r>
-      <w:r>
-        <w:rPr>
-          <w:i/>
-        </w:rPr>
-        <w:t>Blunt et. al 2013</w:t>
-      </w:r>
-      <w:r>
-        <w:t>]</w:t>
-      </w:r>
-      <w:r>
-        <w:t>, unsaturated systems</w:t>
-      </w:r>
-      <w:r>
-        <w:t xml:space="preserve"> [</w:t>
-      </w:r>
-      <w:r>
-        <w:rPr>
-          <w:i/>
-        </w:rPr>
-        <w:t>Porter 2009</w:t>
-      </w:r>
-      <w:r>
-        <w:t>]</w:t>
-      </w:r>
-      <w:r>
-        <w:t>, heat transport</w:t>
-      </w:r>
-      <w:r>
-        <w:t xml:space="preserve"> [</w:t>
-      </w:r>
-      <w:r>
-        <w:rPr>
-          <w:i/>
-        </w:rPr>
-        <w:t>He et. al 1998</w:t>
-      </w:r>
-      <w:r>
-        <w:t>]</w:t>
-      </w:r>
-      <w:r>
-        <w:t>, and macropore</w:t>
-      </w:r>
-      <w:r>
-        <w:t xml:space="preserve"> fluid</w:t>
-      </w:r>
-      <w:r>
-        <w:t xml:space="preserve"> flow</w:t>
-      </w:r>
-      <w:r>
-        <w:t xml:space="preserve"> </w:t>
-      </w:r>
-      <w:r>
-        <w:t>[</w:t>
-      </w:r>
-      <w:r>
-        <w:rPr>
-          <w:i/>
-        </w:rPr>
-        <w:t>Sukop et. al 2013</w:t>
-      </w:r>
-      <w:r>
-        <w:t>]</w:t>
-      </w:r>
-      <w:r>
-        <w:t>.</w:t>
-      </w:r>
-      <w:r>
-        <w:t xml:space="preserve"> </w:t>
-      </w:r>
-      <w:r>
-        <w:t xml:space="preserve">Colloid transport has been simulated using lattice Boltzmann </w:t>
-      </w:r>
-      <w:r>
-        <w:t xml:space="preserve">as a computational base </w:t>
-      </w:r>
-      <w:r>
-        <w:t>for simulating colloid</w:t>
-      </w:r>
-      <w:r>
-        <w:t xml:space="preserve"> distribution in porous media </w:t>
-      </w:r>
-      <w:r>
-        <w:t>[</w:t>
-      </w:r>
-      <w:r>
-        <w:rPr>
-          <w:i/>
-        </w:rPr>
-        <w:t>Redman 2004, Gao 2010, Qui 2011</w:t>
-      </w:r>
-      <w:r>
-        <w:t>]</w:t>
-      </w:r>
-      <w:r>
-        <w:t>.</w:t>
-      </w:r>
-      <w:r>
-        <w:t xml:space="preserve"> </w:t>
-      </w:r>
-      <w:r>
-        <w:t xml:space="preserve">Two dimensional, nine fluid node lattice Boltzmann fluid </w:t>
-      </w:r>
-      <w:r>
-        <w:t xml:space="preserve">CFD </w:t>
-      </w:r>
-      <w:r>
-        <w:t xml:space="preserve">was selected for </w:t>
-      </w:r>
-      <w:r>
-        <w:t xml:space="preserve">this study. Validation of </w:t>
-      </w:r>
-      <w:r>
-        <w:t xml:space="preserve">D2Q9 lattice Boltzmann with dispersed colloid transport </w:t>
-      </w:r>
-      <w:r>
-        <w:t xml:space="preserve">is prioritized, and can later be </w:t>
-      </w:r>
-      <w:r>
-        <w:t xml:space="preserve">extended </w:t>
-      </w:r>
-      <w:r>
-        <w:t xml:space="preserve">to a three dimensional lattice Boltzmann </w:t>
-      </w:r>
-      <w:r>
-        <w:t xml:space="preserve">implementation </w:t>
-      </w:r>
-      <w:r>
-        <w:t>or</w:t>
-      </w:r>
-      <w:r>
-        <w:t xml:space="preserve"> unsaturated flow</w:t>
-      </w:r>
-      <w:r>
-        <w:t xml:space="preserve">. </w:t>
-      </w:r>
-    </w:p>
-    <w:p>
-      <w:pPr>
-        <w:spacing w:line="480" w:lineRule="auto"/>
-      </w:pPr>
-      <w:r>
-        <w:t>F</w:t>
-      </w:r>
-      <w:r>
-        <w:t>luid is represente</w:t>
-      </w:r>
-      <w:r>
-        <w:t xml:space="preserve">d as a </w:t>
-      </w:r>
-      <w:r>
-        <w:t>particle</w:t>
-      </w:r>
-      <w:r>
-        <w:t xml:space="preserve"> </w:t>
-      </w:r>
-      <w:r>
-        <w:t>distribution</w:t>
-      </w:r>
-      <w:r>
-        <w:t xml:space="preserve"> of</w:t>
-      </w:r>
-      <w:r>
-        <w:t xml:space="preserve"> a numerical density</w:t>
-      </w:r>
-      <w:r>
-        <w:t xml:space="preserve"> following </w:t>
-      </w:r>
-      <w:r>
-        <w:t xml:space="preserve">traditional </w:t>
-      </w:r>
-      <w:r>
-        <w:t>Boltzmann gas dynamics.</w:t>
-      </w:r>
-      <w:r>
-        <w:t xml:space="preserve"> Particles can interact and collide with one anot</w:t>
-      </w:r>
-      <w:r>
-        <w:t>her, can collide with the</w:t>
-      </w:r>
-      <w:r>
-        <w:t xml:space="preserve"> solid phase and be reflecte</w:t>
-      </w:r>
-      <w:r>
-        <w:t>d, and can stream according to</w:t>
-      </w:r>
-      <w:r>
-        <w:t xml:space="preserve"> a number of </w:t>
-      </w:r>
-      <w:r>
-        <w:t xml:space="preserve">velocities associated with the specific direction and alignment of </w:t>
-      </w:r>
-      <w:r>
-        <w:t>fluid nodes. D2Q9 lattice Boltzmann fluid velocities</w:t>
-      </w:r>
-      <w:r>
-        <w:t xml:space="preserve"> and eigenvectors are defined </w:t>
-      </w:r>
-      <w:r>
-        <w:t xml:space="preserve">in Table 1. </w:t>
-      </w:r>
-      <w:r>
-        <w:t xml:space="preserve">The </w:t>
-      </w:r>
-      <w:r>
-        <w:t>eigenvector distribution</w:t>
-      </w:r>
-      <w:r>
-        <w:t xml:space="preserve"> preserves physical fluid </w:t>
-      </w:r>
-      <w:r>
-        <w:t>vectors in a Newtonian system.</w:t>
-      </w:r>
-      <w:r>
-        <w:t xml:space="preserve"> An applied weight </w:t>
-      </w:r>
-      <w:r>
-        <w:t xml:space="preserve">is given to each link type for streaming purposes and to </w:t>
-      </w:r>
-      <w:r>
-        <w:t xml:space="preserve">preserve a mass balance in the system. </w:t>
-      </w:r>
-    </w:p>
-    <w:p>
-      <w:pPr>
-        <w:spacing w:line="480" w:lineRule="auto"/>
-      </w:pPr>
-      <w:r>
         <w:t>Non-dimensional particle</w:t>
       </w:r>
       <w:r>
@@ -2008,7 +2223,6 @@
             <w:rPr>
               <w:rFonts w:ascii="Cambria Math" w:hAnsi="Cambria Math"/>
             </w:rPr>
-            <w:lastRenderedPageBreak/>
             <m:t>ρ</m:t>
           </m:r>
           <m:r>
@@ -2984,7 +3198,6 @@
         <w:spacing w:line="480" w:lineRule="auto"/>
       </w:pPr>
       <w:r>
-        <w:lastRenderedPageBreak/>
         <w:t xml:space="preserve">Dimensionalization of lattice Boltzmann fluid domains has </w:t>
       </w:r>
       <w:r>
@@ -3387,7 +3600,11 @@
         <w:t xml:space="preserve">]. </w:t>
       </w:r>
       <w:r>
-        <w:t xml:space="preserve">Segmentation algorithm choice and optimization technique between researchers has been documented as a </w:t>
+        <w:t xml:space="preserve">Segmentation </w:t>
+      </w:r>
+      <w:r>
+        <w:lastRenderedPageBreak/>
+        <w:t xml:space="preserve">algorithm choice and optimization technique between researchers has been documented as a </w:t>
       </w:r>
       <w:r>
         <w:t>significant source of</w:t>
@@ -3456,48 +3673,331 @@
         <w:t>]</w:t>
       </w:r>
       <w:r>
-        <w:t xml:space="preserve">. Dual energy X-ray CT scans and the addition of specific dopants are required to represent organic </w:t>
+        <w:t>. Dual energy X-ray CT scans and the addition of specific dopants are required to represent organic material in the image collection process</w:t>
+      </w:r>
+      <w:r>
+        <w:t xml:space="preserve"> [</w:t>
+      </w:r>
+      <w:r>
+        <w:rPr>
+          <w:i/>
+        </w:rPr>
+        <w:t>Wildenschild 2002</w:t>
+      </w:r>
+      <w:r>
+        <w:t>]</w:t>
+      </w:r>
+      <w:r>
+        <w:t>. Misrepresentation of organic materials can cause severe overestimations of porosity, connectivity, and permeability. The use of synthetically generated porous media for model</w:t>
+      </w:r>
+      <w:r>
+        <w:t>ing method development</w:t>
+      </w:r>
+      <w:r>
+        <w:t xml:space="preserve"> is preferred to reduce uncertainty in physical properties of porous media from image collection and segmentation.</w:t>
+      </w:r>
+    </w:p>
+    <w:p>
+      <w:pPr>
+        <w:spacing w:line="480" w:lineRule="auto"/>
+        <w:rPr>
+          <w:i/>
+          <w:u w:val="single"/>
+        </w:rPr>
+      </w:pPr>
+      <w:r>
+        <w:rPr>
+          <w:i/>
+          <w:u w:val="single"/>
+        </w:rPr>
+        <w:t>Colloid Transport background:</w:t>
+      </w:r>
+    </w:p>
+    <w:p>
+      <w:pPr>
+        <w:spacing w:line="480" w:lineRule="auto"/>
+      </w:pPr>
+      <w:r>
+        <w:t>Colloid transport through the soil environment is of great interest and importance to soil development processes</w:t>
+      </w:r>
+      <w:r>
+        <w:t xml:space="preserve"> through the translocation of clays</w:t>
+      </w:r>
+      <w:r>
+        <w:t>, contaminant transport</w:t>
+      </w:r>
+      <w:r>
+        <w:t xml:space="preserve"> [</w:t>
+      </w:r>
+      <w:r>
+        <w:rPr>
+          <w:i/>
+        </w:rPr>
+        <w:t>Saiers 1996, Jaisi et. al. 2008</w:t>
+      </w:r>
+      <w:r>
+        <w:t>]</w:t>
+      </w:r>
+      <w:r>
+        <w:t>, filtration and transport of bio-colloids</w:t>
+      </w:r>
+      <w:r>
+        <w:t xml:space="preserve"> [</w:t>
+      </w:r>
+      <w:r>
+        <w:rPr>
+          <w:i/>
+        </w:rPr>
+        <w:t>Harter 2000, Redman 2004, Foppen et. al 2005</w:t>
+      </w:r>
+      <w:r>
+        <w:t>]</w:t>
+      </w:r>
+      <w:r>
+        <w:t>, and soil nutrie</w:t>
+      </w:r>
+      <w:r>
+        <w:t>nt dynamics</w:t>
+      </w:r>
+      <w:r>
+        <w:t xml:space="preserve"> [</w:t>
+      </w:r>
+      <w:r>
+        <w:rPr>
+          <w:i/>
+        </w:rPr>
+        <w:t>Bradford 2008</w:t>
+      </w:r>
+      <w:r>
+        <w:t>]</w:t>
+      </w:r>
+      <w:r>
+        <w:t>. C</w:t>
+      </w:r>
+      <w:r>
+        <w:t>olloidal influence on</w:t>
+      </w:r>
+      <w:r>
+        <w:t xml:space="preserve"> the</w:t>
+      </w:r>
+      <w:r>
+        <w:t xml:space="preserve"> transport of chemical contaminants and soil nutrients should not be understated. </w:t>
+      </w:r>
+      <w:r>
+        <w:t>Saturated zone contaminant transport models have traditionally been modeled as immobile and mobile phase systems. Translocation and transport of inorganic and organic colloids complicate these models. It has been suggested by multiple researchers that</w:t>
+      </w:r>
+      <w:r>
+        <w:t xml:space="preserve"> the presence of colloids accelerates</w:t>
+      </w:r>
+      <w:r>
+        <w:t xml:space="preserve"> the breakthrough of strongly adsorbing contaminants. Results from column breakthrough studies of </w:t>
+      </w:r>
+      <w:r>
+        <w:rPr>
+          <w:vertAlign w:val="superscript"/>
+        </w:rPr>
+        <w:t>137</w:t>
+      </w:r>
+      <w:r>
+        <w:t xml:space="preserve">Cs radionuclide suggests that the first arrival of </w:t>
+      </w:r>
+      <w:r>
+        <w:rPr>
+          <w:vertAlign w:val="superscript"/>
+        </w:rPr>
+        <w:t>137</w:t>
+      </w:r>
+      <w:r>
+        <w:t>Cs is accelerated by 15 times the rate of first arrival without the inclusion of kaolinite colloids [</w:t>
+      </w:r>
+      <w:r>
+        <w:rPr>
+          <w:i/>
+        </w:rPr>
+        <w:t>Saiers and Hornberger 1996</w:t>
+      </w:r>
+      <w:r>
+        <w:t xml:space="preserve">]. </w:t>
+      </w:r>
+      <w:r>
+        <w:rPr>
+          <w:i/>
+        </w:rPr>
+        <w:t>Saiers 1996</w:t>
+      </w:r>
+      <w:r>
+        <w:t xml:space="preserve"> suggests the accelerated arrival time is due to the presence of kinetic adsorption sites on kaolinite colloids. </w:t>
+      </w:r>
+      <w:r>
+        <w:rPr>
+          <w:i/>
+        </w:rPr>
+        <w:t>Sirivithayapakorn and Keller 2003</w:t>
+      </w:r>
+      <w:r>
+        <w:t xml:space="preserve"> performed micromodel studies with synthetic </w:t>
       </w:r>
       <w:r>
         <w:lastRenderedPageBreak/>
-        <w:t>material in the image collection process</w:t>
-      </w:r>
-      <w:r>
-        <w:t xml:space="preserve"> [</w:t>
-      </w:r>
-      <w:r>
-        <w:rPr>
-          <w:i/>
-        </w:rPr>
-        <w:t>Wildenschild 2002</w:t>
+        <w:t>colloids on differently shaped pore and pore throat sizes; their results suggest that preferential flow</w:t>
+      </w:r>
+      <w:r>
+        <w:t>,</w:t>
+      </w:r>
+      <w:r>
+        <w:t xml:space="preserve"> over matrix flow</w:t>
+      </w:r>
+      <w:r>
+        <w:t>,</w:t>
+      </w:r>
+      <w:r>
+        <w:t xml:space="preserve"> in porous media drive the early arrival of colloids. The increase of clay content in a soil </w:t>
+      </w:r>
+      <w:r>
+        <w:t>was correlated</w:t>
+      </w:r>
+      <w:r>
+        <w:t xml:space="preserve"> to the existence of very few, but highly connected, continuous larges pores that drive preferential flow and the acceleration of breakthrough of colloid sorbed contaminants [</w:t>
+      </w:r>
+      <w:r>
+        <w:rPr>
+          <w:i/>
+        </w:rPr>
+        <w:t>Kjaergaard et. al. 2004</w:t>
+      </w:r>
+      <w:r>
+        <w:t>]. Further research into macropores formed as karst conduits shows that higher flow rates in macropores may actually slow the breakthrough of colloids due to increased collisions between colloids and geologic material leading to increased reversible attachment of colloids [</w:t>
+      </w:r>
+      <w:r>
+        <w:rPr>
+          <w:i/>
+        </w:rPr>
+        <w:t>Goppert and Goldscheider 2008</w:t>
+      </w:r>
+      <w:r>
+        <w:t xml:space="preserve">]. Increased shear stresses at interface boundaries led to eventual release </w:t>
+      </w:r>
+      <w:r>
+        <w:t>of attached colloids in ka</w:t>
+      </w:r>
+      <w:r>
+        <w:t>r</w:t>
+      </w:r>
+      <w:r>
+        <w:t>s</w:t>
+      </w:r>
+      <w:r>
+        <w:t xml:space="preserve">t </w:t>
+      </w:r>
+      <w:r>
+        <w:t>c</w:t>
+      </w:r>
+      <w:r>
+        <w:t>onduits experiencing high flow rates [</w:t>
+      </w:r>
+      <w:r>
+        <w:rPr>
+          <w:i/>
+        </w:rPr>
+        <w:t>Goppert 2008</w:t>
       </w:r>
       <w:r>
         <w:t>]</w:t>
       </w:r>
       <w:r>
-        <w:t>. Misrepresentation of organic materials can cause severe overestimations of porosity, connectivity, and permeability. The use of synthetically generated porous media for model</w:t>
-      </w:r>
-      <w:r>
-        <w:t>ing method development</w:t>
-      </w:r>
-      <w:r>
-        <w:t xml:space="preserve"> is preferred to reduce uncertainty in physical properties of porous media from image collection and segmentation.</w:t>
+        <w:t xml:space="preserve"> and do not affect long term retention rates</w:t>
+      </w:r>
+      <w:r>
+        <w:t>.</w:t>
       </w:r>
     </w:p>
     <w:p>
       <w:pPr>
         <w:spacing w:line="480" w:lineRule="auto"/>
-        <w:rPr>
-          <w:i/>
-          <w:u w:val="single"/>
-        </w:rPr>
-      </w:pPr>
-      <w:r>
-        <w:rPr>
-          <w:i/>
-          <w:u w:val="single"/>
-        </w:rPr>
-        <w:t>Colloid Transport background:</w:t>
+      </w:pPr>
+      <w:r>
+        <w:t>Increased indu</w:t>
+      </w:r>
+      <w:r>
+        <w:t>strial use of new materials such as</w:t>
+      </w:r>
+      <w:r>
+        <w:t xml:space="preserve"> graphene and single-walled carbon nanotubes in technological production presents many research challenges. Carbon nanotubes and graphene have been shown to be insoluble and toxic to human and animal cells [</w:t>
+      </w:r>
+      <w:r>
+        <w:rPr>
+          <w:i/>
+        </w:rPr>
+        <w:t>Ou 2016</w:t>
+      </w:r>
+      <w:r>
+        <w:t>]. Nanoparticles have also been shown to cross the placental barrier and display</w:t>
+      </w:r>
+      <w:r>
+        <w:t xml:space="preserve"> negative</w:t>
+      </w:r>
+      <w:r>
+        <w:t xml:space="preserve"> effects on embryo development [</w:t>
+      </w:r>
+      <w:r>
+        <w:rPr>
+          <w:i/>
+        </w:rPr>
+        <w:t>Ou</w:t>
+      </w:r>
+      <w:r>
+        <w:t xml:space="preserve"> 2016]. The presence of organic </w:t>
+      </w:r>
+      <w:r>
+        <w:t>materials, such as humic and fulvic acids, increases the transport rate of carbon based nano-particles due to increased repulsion [</w:t>
+      </w:r>
+      <w:r>
+        <w:rPr>
+          <w:i/>
+        </w:rPr>
+        <w:t>Jaisi et. al. 2008</w:t>
+      </w:r>
+      <w:r>
+        <w:t>].</w:t>
+      </w:r>
+      <w:r>
+        <w:t xml:space="preserve"> </w:t>
+      </w:r>
+      <w:r>
+        <w:rPr>
+          <w:i/>
+        </w:rPr>
+        <w:t xml:space="preserve">Jaisi </w:t>
+      </w:r>
+      <w:r>
+        <w:t>2008 measured breakthrough profiles for single-walled carbon nanotubes over a variety of typical soil ionic strengths. Their results suggest a threshold of 3 mM ionic strength, which above this ionic strength physiochemical attachment processes</w:t>
+      </w:r>
+      <w:r>
+        <w:t xml:space="preserve"> </w:t>
+      </w:r>
+      <w:r>
+        <w:t>dominate as the attachment mechanism over straining or exclusion in immobile regions. When straining processes dominate</w:t>
+      </w:r>
+      <w:r>
+        <w:t>,</w:t>
+      </w:r>
+      <w:r>
+        <w:t xml:space="preserve"> depth dependent relationships are obs</w:t>
+      </w:r>
+      <w:r>
+        <w:t xml:space="preserve">erved with greater deposition nearest to the inlet </w:t>
+      </w:r>
+      <w:r>
+        <w:t>of column studies [</w:t>
+      </w:r>
+      <w:r>
+        <w:rPr>
+          <w:i/>
+        </w:rPr>
+        <w:t>Bradford et. al. 2003, Torkziban et. al. 2007</w:t>
+      </w:r>
+      <w:r>
+        <w:t>].</w:t>
       </w:r>
     </w:p>
     <w:p>
@@ -3505,649 +4005,362 @@
         <w:spacing w:line="480" w:lineRule="auto"/>
       </w:pPr>
       <w:r>
-        <w:t>Colloid transport through the soil environment is of great interest and importance to soil development processes</w:t>
-      </w:r>
-      <w:r>
-        <w:t xml:space="preserve"> through the translocation of clays</w:t>
-      </w:r>
-      <w:r>
-        <w:t>, contaminant transport</w:t>
-      </w:r>
-      <w:r>
-        <w:t xml:space="preserve"> [</w:t>
-      </w:r>
-      <w:r>
-        <w:rPr>
-          <w:i/>
-        </w:rPr>
-        <w:t>Saiers 1996, Jaisi et. al. 2008</w:t>
+        <w:t xml:space="preserve">Bio-colloid transport of </w:t>
+      </w:r>
+      <w:r>
+        <w:rPr>
+          <w:i/>
+        </w:rPr>
+        <w:t xml:space="preserve">Escherichia coli, Total coliforms </w:t>
+      </w:r>
+      <w:r>
+        <w:t>[</w:t>
+      </w:r>
+      <w:r>
+        <w:rPr>
+          <w:i/>
+        </w:rPr>
+        <w:t>Foppen et. al. 2005</w:t>
+      </w:r>
+      <w:r>
+        <w:t>], and protozoan oocysts [</w:t>
+      </w:r>
+      <w:r>
+        <w:rPr>
+          <w:i/>
+        </w:rPr>
+        <w:t xml:space="preserve">Harter </w:t>
+      </w:r>
+      <w:r>
+        <w:rPr>
+          <w:i/>
+        </w:rPr>
+        <w:t xml:space="preserve">and Wagner </w:t>
+      </w:r>
+      <w:r>
+        <w:rPr>
+          <w:i/>
+        </w:rPr>
+        <w:t>2000</w:t>
+      </w:r>
+      <w:r>
+        <w:t xml:space="preserve">] can contaminant water sources and cause serious health complications. Protozoan oocysts, such as </w:t>
+      </w:r>
+      <w:r>
+        <w:rPr>
+          <w:i/>
+        </w:rPr>
+        <w:t xml:space="preserve">Cryptosporidium parvum </w:t>
+      </w:r>
+      <w:r>
+        <w:t xml:space="preserve"> and </w:t>
+      </w:r>
+      <w:r>
+        <w:rPr>
+          <w:i/>
+        </w:rPr>
+        <w:t>Giardia lamblia</w:t>
+      </w:r>
+      <w:r>
+        <w:t xml:space="preserve"> can lead to infection with the consumption of as few as ten oocysts</w:t>
+      </w:r>
+      <w:r>
+        <w:t xml:space="preserve"> </w:t>
+      </w:r>
+      <w:r>
+        <w:t>[</w:t>
+      </w:r>
+      <w:r>
+        <w:rPr>
+          <w:i/>
+        </w:rPr>
+        <w:t>Harter 2000</w:t>
       </w:r>
       <w:r>
         <w:t>]</w:t>
       </w:r>
       <w:r>
-        <w:t>, filtration and transport of bio-colloids</w:t>
-      </w:r>
-      <w:r>
-        <w:t xml:space="preserve"> [</w:t>
-      </w:r>
-      <w:r>
-        <w:rPr>
-          <w:i/>
-        </w:rPr>
-        <w:t>Harter 2000, Redman 2004, Foppen et. al 2005</w:t>
-      </w:r>
-      <w:r>
-        <w:t>]</w:t>
-      </w:r>
-      <w:r>
-        <w:t>, and soil nutrie</w:t>
-      </w:r>
-      <w:r>
-        <w:t>nt dynamics</w:t>
-      </w:r>
-      <w:r>
-        <w:t xml:space="preserve"> [</w:t>
-      </w:r>
-      <w:r>
-        <w:rPr>
-          <w:i/>
-        </w:rPr>
-        <w:t>Bradford 2008</w:t>
-      </w:r>
-      <w:r>
-        <w:t>]</w:t>
-      </w:r>
-      <w:r>
-        <w:t>. C</w:t>
-      </w:r>
-      <w:r>
-        <w:t>olloidal influence on</w:t>
-      </w:r>
-      <w:r>
-        <w:t xml:space="preserve"> the</w:t>
-      </w:r>
-      <w:r>
-        <w:t xml:space="preserve"> transport of chemical contaminants and soil nutrients should not be understated. </w:t>
-      </w:r>
-      <w:r>
-        <w:t>Saturated zone contaminant transport models have traditionally been modeled as immobile and mobile phase systems. Translocation and transport of inorganic and organic colloids complicate these models. It has been suggested by multiple researchers that</w:t>
-      </w:r>
-      <w:r>
-        <w:t xml:space="preserve"> the presence of colloids accelerates</w:t>
-      </w:r>
-      <w:r>
-        <w:t xml:space="preserve"> the breakthrough of strongly adsorbing contaminants. Results from column breakthrough studies of </w:t>
-      </w:r>
-      <w:r>
-        <w:rPr>
-          <w:vertAlign w:val="superscript"/>
-        </w:rPr>
-        <w:t>137</w:t>
-      </w:r>
-      <w:r>
-        <w:t xml:space="preserve">Cs radionuclide suggests that the first arrival of </w:t>
-      </w:r>
-      <w:r>
-        <w:rPr>
-          <w:vertAlign w:val="superscript"/>
-        </w:rPr>
-        <w:t>137</w:t>
-      </w:r>
-      <w:r>
-        <w:t>Cs is accelerated by 15 times the rate of first arrival without the inclusion of kaolinite colloids [</w:t>
-      </w:r>
-      <w:r>
-        <w:rPr>
-          <w:i/>
-        </w:rPr>
-        <w:t>Saiers and Hornberger 1996</w:t>
-      </w:r>
-      <w:r>
-        <w:t xml:space="preserve">]. </w:t>
-      </w:r>
-      <w:r>
-        <w:rPr>
-          <w:i/>
-        </w:rPr>
-        <w:t>Saiers 1996</w:t>
-      </w:r>
-      <w:r>
-        <w:t xml:space="preserve"> suggests the accelerated arrival time is due to the presence of kinetic adsorption sites on kaolinite colloids. </w:t>
-      </w:r>
-      <w:r>
-        <w:rPr>
-          <w:i/>
-        </w:rPr>
-        <w:t>Sirivithayapakorn and Keller 2003</w:t>
-      </w:r>
-      <w:r>
-        <w:t xml:space="preserve"> performed micromodel studies with synthetic colloids on differently shaped pore and pore throat sizes; their results suggest that preferential flow</w:t>
-      </w:r>
-      <w:r>
-        <w:t>,</w:t>
-      </w:r>
-      <w:r>
-        <w:t xml:space="preserve"> over matrix flow</w:t>
-      </w:r>
-      <w:r>
-        <w:t>,</w:t>
-      </w:r>
-      <w:r>
-        <w:t xml:space="preserve"> in porous media drive the early arrival of colloids. The increase of clay content in a soil </w:t>
-      </w:r>
-      <w:r>
-        <w:t>was correlated</w:t>
-      </w:r>
-      <w:r>
-        <w:t xml:space="preserve"> to the existence of very few, but highly connected, continuous larges pores that drive preferential flow and the acceleration of breakthrough of colloid sorbed contaminants [</w:t>
-      </w:r>
-      <w:r>
-        <w:rPr>
-          <w:i/>
-        </w:rPr>
-        <w:t>Kjaergaard et. al. 2004</w:t>
-      </w:r>
-      <w:r>
-        <w:t>]. Further research into macropores formed as karst conduits shows that higher flow rates in macropores may actually slow the breakthrough of colloids due to increased collisions between colloids and geologic material leading to increased reversible attachment of colloids [</w:t>
-      </w:r>
-      <w:r>
-        <w:rPr>
-          <w:i/>
-        </w:rPr>
-        <w:t xml:space="preserve">Goppert and Goldscheider </w:t>
-      </w:r>
-      <w:r>
-        <w:rPr>
-          <w:i/>
-        </w:rPr>
+        <w:t xml:space="preserve">. </w:t>
+      </w:r>
+      <w:r>
+        <w:rPr>
+          <w:i/>
+        </w:rPr>
+        <w:t>Sinclair et. al. 1987</w:t>
+      </w:r>
+      <w:r>
+        <w:t xml:space="preserve"> found evidence of oocysts in </w:t>
+      </w:r>
+      <w:r>
         <w:lastRenderedPageBreak/>
-        <w:t>2008</w:t>
-      </w:r>
-      <w:r>
-        <w:t xml:space="preserve">]. Increased shear stresses at interface boundaries led to eventual release </w:t>
-      </w:r>
-      <w:r>
-        <w:t>of attached colloids in ka</w:t>
-      </w:r>
-      <w:r>
-        <w:t>r</w:t>
-      </w:r>
-      <w:r>
-        <w:t>s</w:t>
-      </w:r>
-      <w:r>
-        <w:t xml:space="preserve">t </w:t>
-      </w:r>
-      <w:r>
-        <w:t>c</w:t>
-      </w:r>
-      <w:r>
-        <w:t>onduits experiencing high flow rates [</w:t>
-      </w:r>
-      <w:r>
-        <w:rPr>
-          <w:i/>
-        </w:rPr>
-        <w:t>Goppert 2008</w:t>
-      </w:r>
-      <w:r>
-        <w:t>]</w:t>
-      </w:r>
-      <w:r>
-        <w:t xml:space="preserve"> and do not affect long term retention rates</w:t>
+        <w:t xml:space="preserve">shallow, coarse grained, groundwater aquifers in Oklahoma. </w:t>
+      </w:r>
+      <w:r>
+        <w:rPr>
+          <w:i/>
+        </w:rPr>
+        <w:t>Harter 2000</w:t>
+      </w:r>
+      <w:r>
+        <w:t xml:space="preserve"> found that depth dependent filtration of </w:t>
+      </w:r>
+      <w:r>
+        <w:rPr>
+          <w:i/>
+        </w:rPr>
+        <w:t>C. parvum</w:t>
+      </w:r>
+      <w:r>
+        <w:t xml:space="preserve"> occurred in clean bed laboratory experiments. Changes in fluid ionic strength, such as a natural rain event, led to the secondary release of attached </w:t>
+      </w:r>
+      <w:r>
+        <w:rPr>
+          <w:i/>
+        </w:rPr>
+        <w:t>C. parvum</w:t>
+      </w:r>
+      <w:r>
+        <w:t xml:space="preserve">. They conclude that </w:t>
+      </w:r>
+      <w:r>
+        <w:t>contaminate</w:t>
+      </w:r>
+      <w:r>
+        <w:t>d</w:t>
+      </w:r>
+      <w:r>
+        <w:t xml:space="preserve"> soil material becomes a significant source of </w:t>
+      </w:r>
+      <w:r>
+        <w:rPr>
+          <w:i/>
+        </w:rPr>
+        <w:t xml:space="preserve">C. parvum </w:t>
+      </w:r>
+      <w:r>
+        <w:t xml:space="preserve">due to secondary </w:t>
+      </w:r>
+      <w:r>
+        <w:t xml:space="preserve">physiochemical </w:t>
+      </w:r>
+      <w:r>
+        <w:t>release mechanisms.</w:t>
+      </w:r>
+      <w:r>
+        <w:t xml:space="preserve"> The transport of fecal coliforms and total coliforms are commonly used as indicators of human pathogen transport. In developing countries and impoverished regions of the United States onsite human waste disposal in pit toilets is common. </w:t>
+      </w:r>
+      <w:r>
+        <w:rPr>
+          <w:i/>
+        </w:rPr>
+        <w:t xml:space="preserve">Lewis et. al. 1982 </w:t>
+      </w:r>
+      <w:r>
+        <w:t>summarize the results of a number of field studies of total and fecal coliform transport. They conclude that bacteria can be transported moderate dist</w:t>
+      </w:r>
+      <w:r>
+        <w:t>ances up to several hundreds of</w:t>
+      </w:r>
+      <w:r>
+        <w:t xml:space="preserve"> meters depending on groundwater flow rates and bacteria survivability in groundwater aquifers. </w:t>
+      </w:r>
+      <w:r>
+        <w:rPr>
+          <w:i/>
+        </w:rPr>
+        <w:t xml:space="preserve">Foppen 2005 </w:t>
+      </w:r>
+      <w:r>
+        <w:t xml:space="preserve">performed laboratory column studies of </w:t>
+      </w:r>
+      <w:r>
+        <w:rPr>
+          <w:i/>
+        </w:rPr>
+        <w:t xml:space="preserve">E. Coli </w:t>
+      </w:r>
+      <w:r>
+        <w:t xml:space="preserve">bacteria transport. Even in sandy soils, they conclude that straining </w:t>
+      </w:r>
+      <w:r>
+        <w:t xml:space="preserve">is a significant immobilization </w:t>
+      </w:r>
+      <w:r>
+        <w:t>process.</w:t>
+      </w:r>
+    </w:p>
+    <w:p>
+      <w:pPr>
+        <w:spacing w:line="480" w:lineRule="auto"/>
+      </w:pPr>
+      <w:r>
+        <w:t>Many field studies apply inverse modeling of the advection dispersion equation (ADE) updat</w:t>
+      </w:r>
+      <w:r>
+        <w:t>ed for colloid transport (CDE)</w:t>
+      </w:r>
+      <w:r>
+        <w:t xml:space="preserve">. </w:t>
+      </w:r>
+      <w:r>
+        <w:t>Application of mobile-immobile</w:t>
+      </w:r>
+      <w:r>
+        <w:t xml:space="preserve"> and mobile-immobile-mobile region refinement of CDE ha</w:t>
+      </w:r>
+      <w:r>
+        <w:t>ve</w:t>
+      </w:r>
+      <w:r>
+        <w:t xml:space="preserve"> also been applied</w:t>
+      </w:r>
+      <w:r>
+        <w:t xml:space="preserve"> in the literature</w:t>
+      </w:r>
+      <w:r>
+        <w:t xml:space="preserve">. </w:t>
+      </w:r>
+      <w:r>
+        <w:rPr>
+          <w:i/>
+        </w:rPr>
+        <w:t>Bradford et. al.  2003</w:t>
+      </w:r>
+      <w:r>
+        <w:t xml:space="preserve"> present an inverse modeling solution impl</w:t>
+      </w:r>
+      <w:r>
+        <w:t xml:space="preserve">emented </w:t>
+      </w:r>
+      <w:r>
+        <w:t>with HYDRUS-1D [</w:t>
+      </w:r>
+      <w:r>
+        <w:rPr>
+          <w:i/>
+        </w:rPr>
+        <w:t>Simunek et. al. 2005</w:t>
+      </w:r>
+      <w:r>
+        <w:t xml:space="preserve">] that utilizes non-linear least squares optimization. Inverse modeling, however still requires laborious and often expensive laboratory or field methods to collect colloid transport data and recover CDE parameters. </w:t>
+      </w:r>
+      <w:r>
+        <w:rPr>
+          <w:i/>
+        </w:rPr>
+        <w:t>Torkzaban 2005</w:t>
+      </w:r>
+      <w:r>
+        <w:t xml:space="preserve"> indicate that their columns were excavated at 1cm intervals and concentrations of retained colloids were measured in centrifuge tubes. Physiochemical forward modeling of colloid transport has the potential to return similar colloid transport results, significantly reducing research time and cost</w:t>
+      </w:r>
+      <w:r>
+        <w:t xml:space="preserve"> when used in conjunction with laboratory or field studies</w:t>
+      </w:r>
+      <w:r>
+        <w:t xml:space="preserve">. </w:t>
+      </w:r>
+    </w:p>
+    <w:p>
+      <w:pPr>
+        <w:spacing w:line="480" w:lineRule="auto"/>
+      </w:pPr>
+      <w:r>
+        <w:t xml:space="preserve">Pore-scale modeling has the potential to elucidate mechanisms (attachment, straining, and exchange with immobile regions) and provide not only breakthrough concentrations of colloids, but also colloid </w:t>
+      </w:r>
+      <w:r>
+        <w:lastRenderedPageBreak/>
+        <w:t xml:space="preserve">immobilization distribution. A small number of pore scale models have been developed to model colloid transport at the pore scale. </w:t>
+      </w:r>
+      <w:r>
+        <w:rPr>
+          <w:i/>
+        </w:rPr>
+        <w:t xml:space="preserve">Gao </w:t>
+      </w:r>
+      <w:r>
+        <w:rPr>
+          <w:i/>
+        </w:rPr>
+        <w:t xml:space="preserve">et. al. </w:t>
+      </w:r>
+      <w:r>
+        <w:rPr>
+          <w:i/>
+        </w:rPr>
+        <w:t>2010</w:t>
+      </w:r>
+      <w:r>
+        <w:t xml:space="preserve"> presents a colloid modeling approach</w:t>
+      </w:r>
+      <w:r>
+        <w:t xml:space="preserve"> which was</w:t>
+      </w:r>
+      <w:r>
+        <w:t xml:space="preserve"> updated</w:t>
+      </w:r>
+      <w:r>
+        <w:t xml:space="preserve"> by </w:t>
+      </w:r>
+      <w:r>
+        <w:rPr>
+          <w:i/>
+        </w:rPr>
+        <w:t>Qiu</w:t>
+      </w:r>
+      <w:r>
+        <w:rPr>
+          <w:i/>
+        </w:rPr>
+        <w:t xml:space="preserve"> et. al.</w:t>
+      </w:r>
+      <w:r>
+        <w:rPr>
+          <w:i/>
+        </w:rPr>
+        <w:t xml:space="preserve"> 2011</w:t>
+      </w:r>
+      <w:r>
+        <w:t xml:space="preserve"> to include more precise solutions of van der Waals and Lewis acid base forces based on lattice Boltzmann computational fluid dynamics</w:t>
       </w:r>
       <w:r>
         <w:t>.</w:t>
       </w:r>
+      <w:r>
+        <w:t xml:space="preserve"> </w:t>
+      </w:r>
+      <w:r>
+        <w:rPr>
+          <w:i/>
+        </w:rPr>
+        <w:t>Qui</w:t>
+      </w:r>
+      <w:r>
+        <w:rPr>
+          <w:i/>
+        </w:rPr>
+        <w:t xml:space="preserve"> et. al. </w:t>
+      </w:r>
+      <w:r>
+        <w:rPr>
+          <w:i/>
+        </w:rPr>
+        <w:t xml:space="preserve">2011 </w:t>
+      </w:r>
+      <w:r>
+        <w:t xml:space="preserve">approach modeling colloids using a Lagrangian trajectory over a unit cell approach. </w:t>
+      </w:r>
+      <w:r>
+        <w:t>This model examined effects of ionic strength on colloid attachment in a glass bead micro-model.</w:t>
+      </w:r>
+      <w:r>
+        <w:t xml:space="preserve"> </w:t>
+      </w:r>
     </w:p>
     <w:p>
       <w:pPr>
         <w:spacing w:line="480" w:lineRule="auto"/>
       </w:pPr>
       <w:r>
-        <w:t>Increased indu</w:t>
-      </w:r>
-      <w:r>
-        <w:t>strial use of new materials such as</w:t>
-      </w:r>
-      <w:r>
-        <w:t xml:space="preserve"> graphene and single-walled carbon nanotubes in technological production presents many research challenges. Carbon nanotubes and graphene have been shown to be insoluble and toxic to human and animal cells [</w:t>
-      </w:r>
-      <w:r>
-        <w:rPr>
-          <w:i/>
-        </w:rPr>
-        <w:t>Ou 2016</w:t>
-      </w:r>
-      <w:r>
-        <w:t>]. Nanoparticles have also been shown to cross the placental barrier and display</w:t>
-      </w:r>
-      <w:r>
-        <w:t xml:space="preserve"> negative</w:t>
-      </w:r>
-      <w:r>
-        <w:t xml:space="preserve"> effects on embryo development [</w:t>
-      </w:r>
-      <w:r>
-        <w:rPr>
-          <w:i/>
-        </w:rPr>
-        <w:t>Ou</w:t>
-      </w:r>
-      <w:r>
-        <w:t xml:space="preserve"> 2016]. The presence of organic </w:t>
-      </w:r>
-      <w:r>
-        <w:t>materials, such as humic and fulvic acids, increases the transport rate of carbon based nano-particles due to increased repulsion [</w:t>
-      </w:r>
-      <w:r>
-        <w:rPr>
-          <w:i/>
-        </w:rPr>
-        <w:t>Jaisi et. al. 2008</w:t>
-      </w:r>
-      <w:r>
-        <w:t>].</w:t>
-      </w:r>
-      <w:r>
-        <w:t xml:space="preserve"> </w:t>
-      </w:r>
-      <w:r>
-        <w:rPr>
-          <w:i/>
-        </w:rPr>
-        <w:t xml:space="preserve">Jaisi </w:t>
-      </w:r>
-      <w:r>
-        <w:t>2008 measured breakthrough profiles for single-walled carbon nanotubes over a variety of typical soil ionic strengths. Their results suggest a threshold of 3 mM ionic strength, which above this ionic strength physiochemical attachment processes</w:t>
-      </w:r>
-      <w:r>
-        <w:t xml:space="preserve"> </w:t>
-      </w:r>
-      <w:r>
-        <w:t>dominate as the attachment mechanism over straining or exclusion in immobile regions. When straining processes dominate</w:t>
-      </w:r>
-      <w:r>
-        <w:t>,</w:t>
-      </w:r>
-      <w:r>
-        <w:t xml:space="preserve"> depth dependent relationships are obs</w:t>
-      </w:r>
-      <w:r>
-        <w:t xml:space="preserve">erved with greater deposition nearest to the inlet </w:t>
-      </w:r>
-      <w:r>
-        <w:t>of column studies [</w:t>
-      </w:r>
-      <w:r>
-        <w:rPr>
-          <w:i/>
-        </w:rPr>
-        <w:t>Bradford et. al. 2003, Torkziban et. al. 2007</w:t>
-      </w:r>
-      <w:r>
-        <w:t>].</w:t>
-      </w:r>
-    </w:p>
-    <w:p>
-      <w:pPr>
-        <w:spacing w:line="480" w:lineRule="auto"/>
-      </w:pPr>
-      <w:r>
-        <w:t xml:space="preserve">Bio-colloid transport of </w:t>
-      </w:r>
-      <w:r>
-        <w:rPr>
-          <w:i/>
-        </w:rPr>
-        <w:t xml:space="preserve">Escherichia coli, Total coliforms </w:t>
-      </w:r>
-      <w:r>
-        <w:t>[</w:t>
-      </w:r>
-      <w:r>
-        <w:rPr>
-          <w:i/>
-        </w:rPr>
-        <w:t>Foppen et. al. 2005</w:t>
-      </w:r>
-      <w:r>
-        <w:t>], and protozoan oocysts [</w:t>
-      </w:r>
-      <w:r>
-        <w:rPr>
-          <w:i/>
-        </w:rPr>
-        <w:t xml:space="preserve">Harter </w:t>
-      </w:r>
-      <w:r>
-        <w:rPr>
-          <w:i/>
-        </w:rPr>
-        <w:t xml:space="preserve">and Wagner </w:t>
-      </w:r>
-      <w:r>
-        <w:rPr>
-          <w:i/>
-        </w:rPr>
-        <w:t>2000</w:t>
-      </w:r>
-      <w:r>
-        <w:t xml:space="preserve">] can contaminant water sources and cause serious health complications. Protozoan oocysts, such as </w:t>
-      </w:r>
-      <w:r>
-        <w:rPr>
-          <w:i/>
-        </w:rPr>
-        <w:t xml:space="preserve">Cryptosporidium parvum </w:t>
-      </w:r>
-      <w:r>
-        <w:t xml:space="preserve"> and </w:t>
-      </w:r>
-      <w:r>
-        <w:rPr>
-          <w:i/>
-        </w:rPr>
-        <w:t>Giardia lamblia</w:t>
-      </w:r>
-      <w:r>
-        <w:t xml:space="preserve"> can lead to infection with the consumption of as few as ten oocysts</w:t>
-      </w:r>
-      <w:r>
-        <w:t xml:space="preserve"> </w:t>
-      </w:r>
-      <w:r>
-        <w:t>[</w:t>
-      </w:r>
-      <w:r>
-        <w:rPr>
-          <w:i/>
-        </w:rPr>
-        <w:t>Harter 2000</w:t>
-      </w:r>
-      <w:r>
-        <w:t>]</w:t>
-      </w:r>
-      <w:r>
-        <w:t xml:space="preserve">. </w:t>
-      </w:r>
-      <w:r>
-        <w:rPr>
-          <w:i/>
-        </w:rPr>
-        <w:t>Sinclair et. al. 1987</w:t>
-      </w:r>
-      <w:r>
-        <w:t xml:space="preserve"> found evidence of oocysts in shallow, coarse grained, groundwater aquifers in Oklahoma. </w:t>
-      </w:r>
-      <w:r>
-        <w:rPr>
-          <w:i/>
-        </w:rPr>
-        <w:t>Harter 2000</w:t>
-      </w:r>
-      <w:r>
-        <w:t xml:space="preserve"> found that depth dependent filtration of </w:t>
-      </w:r>
-      <w:r>
-        <w:rPr>
-          <w:i/>
-        </w:rPr>
-        <w:t>C. parvum</w:t>
-      </w:r>
-      <w:r>
-        <w:t xml:space="preserve"> occurred in clean bed laboratory experiments. Changes in fluid ionic strength, such as a natural rain event, led to the secondary release of attached </w:t>
-      </w:r>
-      <w:r>
-        <w:rPr>
-          <w:i/>
-        </w:rPr>
-        <w:t>C. parvum</w:t>
-      </w:r>
-      <w:r>
-        <w:t xml:space="preserve">. They conclude that </w:t>
-      </w:r>
-      <w:r>
-        <w:t>contaminate</w:t>
-      </w:r>
-      <w:r>
-        <w:t>d</w:t>
-      </w:r>
-      <w:r>
-        <w:t xml:space="preserve"> soil material becomes a significant source of </w:t>
-      </w:r>
-      <w:r>
-        <w:rPr>
-          <w:i/>
-        </w:rPr>
-        <w:t xml:space="preserve">C. parvum </w:t>
-      </w:r>
-      <w:r>
-        <w:t xml:space="preserve">due to secondary </w:t>
-      </w:r>
-      <w:r>
-        <w:t xml:space="preserve">physiochemical </w:t>
-      </w:r>
-      <w:r>
-        <w:t>release mechanisms.</w:t>
-      </w:r>
-      <w:r>
-        <w:t xml:space="preserve"> The transport of fecal coliforms and total coliforms are commonly used as indicators of human pathogen transport. In developing countries and impoverished regions of the United States onsite human waste disposal in pit toilets is common. </w:t>
-      </w:r>
-      <w:r>
-        <w:rPr>
-          <w:i/>
-        </w:rPr>
-        <w:t xml:space="preserve">Lewis et. al. 1982 </w:t>
-      </w:r>
-      <w:r>
-        <w:t xml:space="preserve">summarize the </w:t>
-      </w:r>
-      <w:r>
-        <w:lastRenderedPageBreak/>
-        <w:t>results of a number of field studies of total and fecal coliform transport. They conclude that bacteria can be transported moderate dist</w:t>
-      </w:r>
-      <w:r>
-        <w:t>ances up to several hundreds of</w:t>
-      </w:r>
-      <w:r>
-        <w:t xml:space="preserve"> meters depending on groundwater flow rates and bacteria survivability in groundwater aquifers. </w:t>
-      </w:r>
-      <w:r>
-        <w:rPr>
-          <w:i/>
-        </w:rPr>
-        <w:t xml:space="preserve">Foppen 2005 </w:t>
-      </w:r>
-      <w:r>
-        <w:t xml:space="preserve">performed laboratory column studies of </w:t>
-      </w:r>
-      <w:r>
-        <w:rPr>
-          <w:i/>
-        </w:rPr>
-        <w:t xml:space="preserve">E. Coli </w:t>
-      </w:r>
-      <w:r>
-        <w:t xml:space="preserve">bacteria transport. Even in sandy soils, they conclude that straining </w:t>
-      </w:r>
-      <w:r>
-        <w:t xml:space="preserve">is a significant immobilization </w:t>
-      </w:r>
-      <w:r>
-        <w:t>process.</w:t>
-      </w:r>
-    </w:p>
-    <w:p>
-      <w:pPr>
-        <w:spacing w:line="480" w:lineRule="auto"/>
-      </w:pPr>
-      <w:r>
-        <w:t>Many field studies apply inverse modeling of the advection dispersion equation (ADE) updat</w:t>
-      </w:r>
-      <w:r>
-        <w:t>ed for colloid transport (CDE)</w:t>
-      </w:r>
-      <w:r>
-        <w:t xml:space="preserve">. </w:t>
-      </w:r>
-      <w:r>
-        <w:t>Application of mobile-immobile</w:t>
-      </w:r>
-      <w:r>
-        <w:t xml:space="preserve"> and mobile-immobile-mobile region refinement of CDE ha</w:t>
-      </w:r>
-      <w:r>
-        <w:t>ve</w:t>
-      </w:r>
-      <w:r>
-        <w:t xml:space="preserve"> also been applied</w:t>
-      </w:r>
-      <w:r>
-        <w:t xml:space="preserve"> in the literature</w:t>
-      </w:r>
-      <w:r>
-        <w:t xml:space="preserve">. </w:t>
-      </w:r>
-      <w:r>
-        <w:rPr>
-          <w:i/>
-        </w:rPr>
-        <w:t>Bradford et. al.  2003</w:t>
-      </w:r>
-      <w:r>
-        <w:t xml:space="preserve"> present an inverse modeling solution impl</w:t>
-      </w:r>
-      <w:r>
-        <w:t xml:space="preserve">emented </w:t>
-      </w:r>
-      <w:r>
-        <w:t>with HYDRUS-1D [</w:t>
-      </w:r>
-      <w:r>
-        <w:rPr>
-          <w:i/>
-        </w:rPr>
-        <w:t>Simunek et. al. 2005</w:t>
-      </w:r>
-      <w:r>
-        <w:t xml:space="preserve">] that utilizes non-linear least squares optimization. Inverse modeling, however still requires laborious and often expensive laboratory or field methods to collect colloid transport data and recover CDE parameters. </w:t>
-      </w:r>
-      <w:r>
-        <w:rPr>
-          <w:i/>
-        </w:rPr>
-        <w:t>Torkzaban 2005</w:t>
-      </w:r>
-      <w:r>
-        <w:t xml:space="preserve"> indicate that their columns were excavated at 1cm intervals and concentrations of retained colloids were measured in centrifuge tubes. Physiochemical forward modeling of colloid transport has the potential to return similar colloid transport results, significantly reducing research time and cost</w:t>
-      </w:r>
-      <w:r>
-        <w:t xml:space="preserve"> when used in conjunction with laboratory or field studies</w:t>
-      </w:r>
-      <w:r>
-        <w:t xml:space="preserve">. </w:t>
-      </w:r>
-    </w:p>
-    <w:p>
-      <w:pPr>
-        <w:spacing w:line="480" w:lineRule="auto"/>
-      </w:pPr>
-      <w:r>
-        <w:t xml:space="preserve">Pore-scale modeling has the potential to elucidate mechanisms (attachment, straining, and exchange with immobile regions) and provide not only breakthrough concentrations of colloids, but also colloid immobilization distribution. A small number of pore scale models have been developed to model colloid transport at the pore scale. </w:t>
-      </w:r>
-      <w:r>
-        <w:rPr>
-          <w:i/>
-        </w:rPr>
-        <w:t xml:space="preserve">Gao </w:t>
-      </w:r>
-      <w:r>
-        <w:rPr>
-          <w:i/>
-        </w:rPr>
-        <w:t xml:space="preserve">et. al. </w:t>
-      </w:r>
-      <w:r>
-        <w:rPr>
-          <w:i/>
-        </w:rPr>
-        <w:t>2010</w:t>
-      </w:r>
-      <w:r>
-        <w:t xml:space="preserve"> presents a colloid modeling approach</w:t>
-      </w:r>
-      <w:r>
-        <w:t xml:space="preserve"> which was</w:t>
-      </w:r>
-      <w:r>
-        <w:t xml:space="preserve"> updated</w:t>
-      </w:r>
-      <w:r>
-        <w:t xml:space="preserve"> by </w:t>
-      </w:r>
-      <w:r>
-        <w:rPr>
-          <w:i/>
-        </w:rPr>
-        <w:t>Qiu</w:t>
-      </w:r>
-      <w:r>
-        <w:rPr>
-          <w:i/>
-        </w:rPr>
-        <w:t xml:space="preserve"> et. al.</w:t>
-      </w:r>
-      <w:r>
-        <w:rPr>
-          <w:i/>
-        </w:rPr>
-        <w:t xml:space="preserve"> 2011</w:t>
-      </w:r>
-      <w:r>
-        <w:t xml:space="preserve"> to include more precise solutions of van der Waals and Lewis acid base forces based on lattice Boltzmann computational fluid dynamics</w:t>
-      </w:r>
-      <w:r>
-        <w:t>.</w:t>
-      </w:r>
-      <w:r>
-        <w:t xml:space="preserve"> </w:t>
-      </w:r>
-      <w:r>
-        <w:rPr>
-          <w:i/>
-        </w:rPr>
-        <w:t>Qui</w:t>
-      </w:r>
-      <w:r>
-        <w:rPr>
-          <w:i/>
-        </w:rPr>
-        <w:t xml:space="preserve"> et. al. </w:t>
-      </w:r>
-      <w:r>
-        <w:rPr>
-          <w:i/>
-        </w:rPr>
-        <w:t xml:space="preserve">2011 </w:t>
-      </w:r>
-      <w:r>
-        <w:t xml:space="preserve">approach modeling colloids using a Lagrangian trajectory over a unit cell approach. </w:t>
-      </w:r>
-      <w:r>
-        <w:t>This model examined effects of ionic strength on colloid attachment in a glass bead micro-model.</w:t>
-      </w:r>
-      <w:r>
-        <w:t xml:space="preserve"> </w:t>
-      </w:r>
-    </w:p>
-    <w:p>
-      <w:pPr>
-        <w:spacing w:line="480" w:lineRule="auto"/>
-      </w:pPr>
-      <w:r>
-        <w:lastRenderedPageBreak/>
         <w:t xml:space="preserve">A colloid equation of motion is outlined by </w:t>
       </w:r>
       <w:r>
@@ -5695,6 +5908,7 @@
         </w:rPr>
       </w:pPr>
       <w:r>
+        <w:lastRenderedPageBreak/>
         <w:t xml:space="preserve">The non-dimensional gap distance </w:t>
       </w:r>
       <m:oMath>
@@ -7511,7 +7725,6 @@
         <w:rPr>
           <w:rFonts w:eastAsiaTheme="minorEastAsia"/>
         </w:rPr>
-        <w:lastRenderedPageBreak/>
         <w:t xml:space="preserve">where </w:t>
       </w:r>
       <m:oMath>
@@ -8777,6 +8990,7 @@
         <w:spacing w:line="480" w:lineRule="auto"/>
       </w:pPr>
       <w:r>
+        <w:lastRenderedPageBreak/>
         <w:t>Lifshitz-van der Walls interaction energy</w:t>
       </w:r>
       <w:r>
@@ -10606,6 +10820,7 @@
         <w:rPr>
           <w:rFonts w:eastAsiaTheme="minorEastAsia"/>
         </w:rPr>
+        <w:lastRenderedPageBreak/>
         <w:t>Colloid-colloid chemical interaction energies are calculated using similar DLVO formulations. The electrostatic repulsion between two colloids is computed as [</w:t>
       </w:r>
       <w:r>
@@ -12358,7 +12573,11 @@
         <w:t>.</w:t>
       </w:r>
       <w:r>
-        <w:t xml:space="preserve"> Many parameters outlined in </w:t>
+        <w:t xml:space="preserve"> Many </w:t>
+      </w:r>
+      <w:r>
+        <w:lastRenderedPageBreak/>
+        <w:t xml:space="preserve">parameters outlined in </w:t>
       </w:r>
       <w:r>
         <w:rPr>
@@ -12447,8 +12666,108 @@
           <w:i/>
           <w:u w:val="single"/>
         </w:rPr>
+        <w:t>Lattice Boltzmann code development:</w:t>
+      </w:r>
+    </w:p>
+    <w:p>
+      <w:pPr>
+        <w:spacing w:line="480" w:lineRule="auto"/>
+      </w:pPr>
+      <w:r>
+        <w:t>Work on this project will begin by researching and developing a two-dimensional, nine fluid node (D2Q9) version of lattice Boltzmann computational fluid dynamics (CFD). Lattice Boltzmann CFD has been chosen as the project base due to its ability to represent complex geometries, which is common in natural porous media, and</w:t>
+      </w:r>
+      <w:r>
+        <w:t xml:space="preserve"> for</w:t>
+      </w:r>
+      <w:r>
+        <w:t xml:space="preserve"> its relative ease of programming. </w:t>
+      </w:r>
+      <w:r>
+        <w:t>Bhatnagar-Gross-Krook</w:t>
+      </w:r>
+      <w:r>
+        <w:t xml:space="preserve"> single relaxation time lattice Boltzmann has been shown to return an approximation of the Naiver-Stokes equation. </w:t>
+      </w:r>
+      <w:r>
+        <w:rPr>
+          <w:i/>
+        </w:rPr>
+        <w:t>Pan et. al.</w:t>
+      </w:r>
+      <w:r>
+        <w:rPr>
+          <w:i/>
+        </w:rPr>
+        <w:t xml:space="preserve"> 200</w:t>
+      </w:r>
+      <w:r>
+        <w:rPr>
+          <w:i/>
+        </w:rPr>
+        <w:t>6</w:t>
+      </w:r>
+      <w:r>
+        <w:t xml:space="preserve"> show that instability can occur near no flow boundary conditions for relaxation times that diverge from 1. For many problems a relaxation time of 1 is sufficient and alternative boundary condition rules </w:t>
+      </w:r>
+      <w:r>
+        <w:t>can be added</w:t>
+      </w:r>
+      <w:r>
+        <w:t xml:space="preserve"> without significant changes to the underlying computational scheme</w:t>
+      </w:r>
+      <w:r>
+        <w:t xml:space="preserve">, due to the object oriented approach of the modeling code. </w:t>
+      </w:r>
+      <w:r>
+        <w:t>Nine</w:t>
+      </w:r>
+      <w:r>
+        <w:t xml:space="preserve"> months of work is set aside to develop a user oriented version of D2Q9 lattice Boltzmann. In this time research and development will consist of three objectives. </w:t>
+      </w:r>
+    </w:p>
+    <w:p>
+      <w:pPr>
+        <w:spacing w:line="480" w:lineRule="auto"/>
+      </w:pPr>
+      <w:r>
+        <w:rPr>
+          <w:i/>
+        </w:rPr>
+        <w:t>Lattice Boltzmann objective 1:</w:t>
+      </w:r>
+      <w:r>
+        <w:t xml:space="preserve"> Research into binarization schemes from </w:t>
+      </w:r>
+      <w:r>
+        <w:t>greyscale imagery of CT scan data and the conversion of binary images into fluid dom</w:t>
+      </w:r>
+      <w:r>
+        <w:t>ains will be conducted</w:t>
+      </w:r>
+      <w:r>
+        <w:t>.</w:t>
+      </w:r>
+      <w:r>
+        <w:t xml:space="preserve"> A general </w:t>
+      </w:r>
+      <w:r>
+        <w:t>understanding</w:t>
+      </w:r>
+      <w:r>
+        <w:t xml:space="preserve"> of the limitations and advantages of binarization</w:t>
+      </w:r>
+      <w:r>
+        <w:t xml:space="preserve"> schemes is necessary to understand the limitations of lattice Boltzmann CFD modeling with heterogeneous natural porous media. Limitations may exist for </w:t>
+      </w:r>
+      <w:r>
         <w:lastRenderedPageBreak/>
-        <w:t>Lattice Boltzmann code development:</w:t>
+        <w:t>computed tomography data collected from porous</w:t>
+      </w:r>
+      <w:r>
+        <w:t xml:space="preserve"> media high in organic materials</w:t>
+      </w:r>
+      <w:r>
+        <w:t xml:space="preserve"> which may be of interest colloid transport modeling. </w:t>
       </w:r>
     </w:p>
     <w:p>
@@ -12456,55 +12775,52 @@
         <w:spacing w:line="480" w:lineRule="auto"/>
       </w:pPr>
       <w:r>
-        <w:t>Work on this project will begin by researching and developing a two-dimensional, nine fluid node (D2Q9) version of lattice Boltzmann computational fluid dynamics (CFD). Lattice Boltzmann CFD has been chosen as the project base due to its ability to represent complex geometries, which is common in natural porous media, and</w:t>
-      </w:r>
-      <w:r>
-        <w:t xml:space="preserve"> for</w:t>
-      </w:r>
-      <w:r>
-        <w:t xml:space="preserve"> its relative ease of programming. </w:t>
-      </w:r>
-      <w:r>
-        <w:t>Bhatnagar-Gross-Krook</w:t>
-      </w:r>
-      <w:r>
-        <w:t xml:space="preserve"> single relaxation time lattice Boltzmann has been shown to return an approximation of the Naiver-Stokes equation. </w:t>
-      </w:r>
-      <w:r>
-        <w:rPr>
-          <w:i/>
-        </w:rPr>
-        <w:t>Pan et. al.</w:t>
-      </w:r>
-      <w:r>
-        <w:rPr>
-          <w:i/>
-        </w:rPr>
-        <w:t xml:space="preserve"> 200</w:t>
-      </w:r>
-      <w:r>
-        <w:rPr>
-          <w:i/>
-        </w:rPr>
-        <w:t>6</w:t>
-      </w:r>
-      <w:r>
-        <w:t xml:space="preserve"> show that instability can occur near no flow boundary conditions for relaxation times that diverge from 1. For many problems a relaxation time of 1 is sufficient and alternative boundary condition rules </w:t>
-      </w:r>
-      <w:r>
-        <w:t>can be added</w:t>
-      </w:r>
-      <w:r>
-        <w:t xml:space="preserve"> without significant changes to the underlying computational scheme</w:t>
-      </w:r>
-      <w:r>
-        <w:t xml:space="preserve">, due to the object oriented approach of the modeling code. </w:t>
-      </w:r>
-      <w:r>
-        <w:t>Nine</w:t>
-      </w:r>
-      <w:r>
-        <w:t xml:space="preserve"> months of work is set aside to develop a user oriented version of D2Q9 lattice Boltzmann. In this time research and development will consist of three objectives. </w:t>
+        <w:rPr>
+          <w:i/>
+        </w:rPr>
+        <w:t xml:space="preserve">Lattice Boltzmann objective 2: </w:t>
+      </w:r>
+      <w:r>
+        <w:t>Resear</w:t>
+      </w:r>
+      <w:r>
+        <w:t>ch</w:t>
+      </w:r>
+      <w:r>
+        <w:t xml:space="preserve"> into </w:t>
+      </w:r>
+      <w:r>
+        <w:t>lattice Boltzmann CFD</w:t>
+      </w:r>
+      <w:r>
+        <w:t xml:space="preserve"> literature and develop</w:t>
+      </w:r>
+      <w:r>
+        <w:t>ment of</w:t>
+      </w:r>
+      <w:r>
+        <w:t xml:space="preserve"> a computationally efficient version of D2Q9 lattice Boltzmann</w:t>
+      </w:r>
+      <w:r>
+        <w:t xml:space="preserve"> is planned</w:t>
+      </w:r>
+      <w:r>
+        <w:t xml:space="preserve">. </w:t>
+      </w:r>
+      <w:r>
+        <w:t xml:space="preserve">Although there are existing implementations of D2Q9 lattice Boltzmann with source code available, development of a custom implementation of lattice Boltzmann is valuable to understand the numerical methods and applicable boundary conditions applied to the modeling code. Development of a custom version will allow the code to be structured in a highly extendable way. Structuring lattice Boltzmann code into a series of object oriented subroutines instead of </w:t>
+      </w:r>
+      <w:r>
+        <w:t xml:space="preserve">a </w:t>
+      </w:r>
+      <w:r>
+        <w:t>functional code structure will allow it to be extended in the future to include more complex boundary conditions</w:t>
+      </w:r>
+      <w:r>
+        <w:t>, three dimensional simulation capability, and unsaturated flow</w:t>
+      </w:r>
+      <w:r>
+        <w:t xml:space="preserve">. </w:t>
       </w:r>
     </w:p>
     <w:p>
@@ -12512,40 +12828,13 @@
         <w:spacing w:line="480" w:lineRule="auto"/>
       </w:pPr>
       <w:r>
-        <w:rPr>
-          <w:i/>
-        </w:rPr>
-        <w:t>Lattice Boltzmann objective 1:</w:t>
-      </w:r>
-      <w:r>
-        <w:t xml:space="preserve"> Research into binarization schemes from </w:t>
-      </w:r>
-      <w:r>
-        <w:t>greyscale imagery of CT scan data and the conversion of binary images into fluid dom</w:t>
-      </w:r>
-      <w:r>
-        <w:t>ains will be conducted</w:t>
-      </w:r>
-      <w:r>
-        <w:t>.</w:t>
-      </w:r>
-      <w:r>
-        <w:t xml:space="preserve"> A general </w:t>
-      </w:r>
-      <w:r>
-        <w:t>understanding</w:t>
-      </w:r>
-      <w:r>
-        <w:t xml:space="preserve"> of the limitations and advantages of binarization</w:t>
-      </w:r>
-      <w:r>
-        <w:t xml:space="preserve"> schemes is necessary to understand the limitations of lattice Boltzmann CFD modeling with heterogeneous natural porous media. Limitations may exist for computed tomography data collected from porous</w:t>
-      </w:r>
-      <w:r>
-        <w:t xml:space="preserve"> media high in organic materials</w:t>
-      </w:r>
-      <w:r>
-        <w:t xml:space="preserve"> which may be of interest colloid transport modeling. </w:t>
+        <w:t>Dimensionalization from the non-dimensional lattice Boltzmann CFD results will be studied and subroutines</w:t>
+      </w:r>
+      <w:r>
+        <w:t xml:space="preserve"> will be</w:t>
+      </w:r>
+      <w:r>
+        <w:t xml:space="preserve"> added to the source code for data post processing. Dimensionalization will be implemented through the non-dimensional Reynolds number calculation. </w:t>
       </w:r>
     </w:p>
     <w:p>
@@ -12556,53 +12845,457 @@
         <w:rPr>
           <w:i/>
         </w:rPr>
-        <w:t xml:space="preserve">Lattice Boltzmann objective 2: </w:t>
-      </w:r>
-      <w:r>
-        <w:t>Resear</w:t>
-      </w:r>
-      <w:r>
-        <w:t>ch</w:t>
-      </w:r>
-      <w:r>
-        <w:t xml:space="preserve"> into </w:t>
-      </w:r>
-      <w:r>
-        <w:t>lattice Boltzmann CFD</w:t>
-      </w:r>
-      <w:r>
-        <w:t xml:space="preserve"> literature and develop</w:t>
-      </w:r>
-      <w:r>
-        <w:t>ment of</w:t>
-      </w:r>
-      <w:r>
-        <w:t xml:space="preserve"> a computationally efficient version of D2Q9 lattice Boltzmann</w:t>
-      </w:r>
-      <w:r>
-        <w:t xml:space="preserve"> is planned</w:t>
+        <w:t xml:space="preserve">Lattice Boltzmann objective 3: </w:t>
+      </w:r>
+      <w:r>
+        <w:t>Create a user focused interface</w:t>
+      </w:r>
+      <w:r>
+        <w:t xml:space="preserve"> to lattice Boltzmann computational fluid dynamic modeling code. Creation of user focused interface will require research in software packaging and design. Two proposed entry points into the modeling software will be provided to the user. A keyword value style formatted text file will provide the regular user with a method to parameterize and run the lattice Boltzmann modeling software. The object oriented lattice Boltzmann classes will be available, and well documented for the super user to parameterize and run lattice Boltzmann models. A main advantage of the super user entry point is that it will be relatively simple to run multiple models and perform sensitivity analysis to changing parameters such as relaxation time.  </w:t>
+      </w:r>
+    </w:p>
+    <w:p>
+      <w:pPr>
+        <w:spacing w:line="480" w:lineRule="auto"/>
+        <w:rPr>
+          <w:i/>
+          <w:u w:val="single"/>
+        </w:rPr>
+      </w:pPr>
+    </w:p>
+    <w:p>
+      <w:pPr>
+        <w:spacing w:line="480" w:lineRule="auto"/>
+        <w:rPr>
+          <w:i/>
+          <w:u w:val="single"/>
+        </w:rPr>
+      </w:pPr>
+      <w:r>
+        <w:rPr>
+          <w:i/>
+          <w:u w:val="single"/>
+        </w:rPr>
+        <w:lastRenderedPageBreak/>
+        <w:t>Colloid particle tracking code development</w:t>
+      </w:r>
+      <w:r>
+        <w:rPr>
+          <w:i/>
+          <w:u w:val="single"/>
+        </w:rPr>
+        <w:t>:</w:t>
+      </w:r>
+    </w:p>
+    <w:p>
+      <w:pPr>
+        <w:spacing w:line="480" w:lineRule="auto"/>
+      </w:pPr>
+      <w:r>
+        <w:t xml:space="preserve">Work on this project will begin with research into existing colloid-surface interaction models. A general understanding of the benefits and limitations of other approaches to this problem will aid in the design and implementation of a colloid transport model. Research into other particle tracking software </w:t>
+      </w:r>
+      <w:r>
+        <w:t>will</w:t>
+      </w:r>
+      <w:r>
+        <w:t xml:space="preserve"> provide </w:t>
+      </w:r>
+      <w:r>
+        <w:t>a base set of</w:t>
+      </w:r>
+      <w:r>
+        <w:t xml:space="preserve"> numerical methods for tracking colloids. A computationally efficient particle t</w:t>
+      </w:r>
+      <w:r>
+        <w:t xml:space="preserve">racking method is planned. Two years of research and development is necessary to accomplish this goal. This goal is split into </w:t>
+      </w:r>
+      <w:r>
+        <w:t>six</w:t>
+      </w:r>
+      <w:r>
+        <w:t xml:space="preserve"> objectives. </w:t>
+      </w:r>
+    </w:p>
+    <w:p>
+      <w:pPr>
+        <w:spacing w:line="480" w:lineRule="auto"/>
+      </w:pPr>
+      <w:r>
+        <w:rPr>
+          <w:i/>
+        </w:rPr>
+        <w:t>Colloid code objective 1:</w:t>
+      </w:r>
+      <w:r>
+        <w:t xml:space="preserve"> </w:t>
+      </w:r>
+      <w:r>
+        <w:t xml:space="preserve"> </w:t>
+      </w:r>
+      <w:r>
+        <w:t>Res</w:t>
+      </w:r>
+      <w:r>
+        <w:t xml:space="preserve">earch </w:t>
+      </w:r>
+      <w:r>
+        <w:t xml:space="preserve">into </w:t>
+      </w:r>
+      <w:r>
+        <w:t>particle tracking</w:t>
+      </w:r>
+      <w:r>
+        <w:t xml:space="preserve"> software and colloid-surface interaction models to develop a base approach to colloid transport modeling</w:t>
+      </w:r>
+      <w:r>
+        <w:t xml:space="preserve"> will be performed</w:t>
+      </w:r>
+      <w:r>
+        <w:t xml:space="preserve">. A general understanding of the advantages and limitations of Eulerian, Lagrangian, and Newtonian modeling schemes will be necessary to begin developing a colloid transport model. Hybrid modeling approaches will also be considered to balance computational efficiency with precision. </w:t>
+      </w:r>
+      <w:r>
+        <w:t>Compatibility with</w:t>
+      </w:r>
+      <w:r>
+        <w:t xml:space="preserve"> lattice Boltzmann CFD</w:t>
+      </w:r>
+      <w:r>
+        <w:t xml:space="preserve"> may limit the number of modeling approaches that are suitable for this project. </w:t>
+      </w:r>
+      <w:r>
+        <w:t>Development of object oriente</w:t>
+      </w:r>
+      <w:r>
+        <w:t xml:space="preserve">d computer code to handle discretization conditions </w:t>
+      </w:r>
+      <w:r>
+        <w:t xml:space="preserve">imposed by the choice of modeling scheme will be created and tested. </w:t>
+      </w:r>
+    </w:p>
+    <w:p>
+      <w:pPr>
+        <w:spacing w:line="480" w:lineRule="auto"/>
+      </w:pPr>
+      <w:r>
+        <w:rPr>
+          <w:i/>
+        </w:rPr>
+        <w:t xml:space="preserve">Colloid code objective 2: </w:t>
+      </w:r>
+      <w:r>
+        <w:t>Research into the physical forces affecting colloid transport at the microscale will occur. Compilation of physical relationships of colloids in porous media is planned. It is expected that drag forces in a flowing fluid, buoyancy, gravity,</w:t>
+      </w:r>
+      <w:r>
+        <w:t xml:space="preserve"> Brownian motion</w:t>
+      </w:r>
+      <w:r>
+        <w:t xml:space="preserve"> and fluid velocity will be the dominant physical</w:t>
+      </w:r>
+      <w:r>
+        <w:t xml:space="preserve"> components</w:t>
+      </w:r>
+      <w:r>
+        <w:t xml:space="preserve"> that are included in the colloid tran</w:t>
+      </w:r>
+      <w:r>
+        <w:t>sport code. Object oriented methods</w:t>
+      </w:r>
+      <w:r>
+        <w:t xml:space="preserve"> for each physical force will be created to allow for later changes and updates to be performed. An initial colloid transport model run will be attempted with these forces to test boundary condition update routines. </w:t>
+      </w:r>
+    </w:p>
+    <w:p>
+      <w:pPr>
+        <w:spacing w:line="480" w:lineRule="auto"/>
+      </w:pPr>
+      <w:r>
+        <w:rPr>
+          <w:i/>
+        </w:rPr>
+        <w:lastRenderedPageBreak/>
+        <w:t xml:space="preserve">Colloid code objective 3: </w:t>
+      </w:r>
+      <w:r>
+        <w:t xml:space="preserve">Research into chemical forces influencing colloid-surface interactions at the microscale is planned. DLVO theory </w:t>
+      </w:r>
+      <w:r>
+        <w:t xml:space="preserve">will be researched thoroughly to begin developing mathematical relationships for colloid-surface interactions. </w:t>
+      </w:r>
+      <w:r>
+        <w:rPr>
+          <w:i/>
+        </w:rPr>
+        <w:t>Israelachvili</w:t>
+      </w:r>
+      <w:r>
+        <w:rPr>
+          <w:i/>
+        </w:rPr>
+        <w:t xml:space="preserve"> 1992</w:t>
+      </w:r>
+      <w:r>
+        <w:t xml:space="preserve"> and </w:t>
+      </w:r>
+      <w:r>
+        <w:rPr>
+          <w:i/>
+        </w:rPr>
+        <w:t>Derjaguin</w:t>
+      </w:r>
+      <w:r>
+        <w:rPr>
+          <w:b/>
+          <w:i/>
+        </w:rPr>
+        <w:t xml:space="preserve"> </w:t>
+      </w:r>
+      <w:r>
+        <w:rPr>
+          <w:i/>
+        </w:rPr>
+        <w:t>1939</w:t>
+      </w:r>
+      <w:r>
+        <w:t xml:space="preserve"> will provide a</w:t>
+      </w:r>
+      <w:r>
+        <w:t>n entry</w:t>
+      </w:r>
+      <w:r>
+        <w:t xml:space="preserve"> point to explore colloid-surface relationships and identify unknowns that will be provided by the user. Previous colloid transport modeling papers </w:t>
+      </w:r>
+      <w:r>
+        <w:t>[</w:t>
+      </w:r>
+      <w:r>
+        <w:rPr>
+          <w:i/>
+        </w:rPr>
+        <w:t>Gao et. al. 2010, Qui et. al 2011</w:t>
+      </w:r>
+      <w:r>
+        <w:t>]</w:t>
+      </w:r>
+      <w:r>
+        <w:t xml:space="preserve"> will be consulted and mathematical relationships from these models will be incorporated as necessary. An object oriented approach to developing colloid-surface interaction code will be developed. It is anticipated that chemistry handbooks of surface forces will need to be consulted during </w:t>
+      </w:r>
+      <w:r>
+        <w:t>development to parameterize surface</w:t>
+      </w:r>
+      <w:r>
+        <w:t xml:space="preserve"> chemistry for testing purposes. </w:t>
+      </w:r>
+      <w:r>
+        <w:t xml:space="preserve">A series of initial model runs will be performed to test that boundary conditions along porous media grains are enforced by colloid-surface interaction chemistry. </w:t>
+      </w:r>
+    </w:p>
+    <w:p>
+      <w:pPr>
+        <w:spacing w:line="480" w:lineRule="auto"/>
+      </w:pPr>
+      <w:r>
+        <w:rPr>
+          <w:i/>
+        </w:rPr>
+        <w:t>Colloid code objective 4:</w:t>
+      </w:r>
+      <w:r>
+        <w:t xml:space="preserve"> </w:t>
+      </w:r>
+      <w:r>
+        <w:t xml:space="preserve">Colloid-colloid chemical interactions will be studied and integrated into the colloid modeling software. </w:t>
+      </w:r>
+      <w:r>
+        <w:t xml:space="preserve">Colloid-colloid chemical interactions differ from colloid-surface interaction based upon the assumed geometries and changing positions of multiple surfaces. An additional tracking colloid tracking scheme will be </w:t>
+      </w:r>
+      <w:r>
+        <w:t xml:space="preserve">necessary to account for surfaces changing position. Interactions between many colloids will need to be simplified </w:t>
+      </w:r>
+      <w:r>
+        <w:t>as feedback mechanisms between</w:t>
+      </w:r>
+      <w:r>
+        <w:t xml:space="preserve"> multiple</w:t>
+      </w:r>
+      <w:r>
+        <w:t xml:space="preserve"> colloid chemical interaction fields may be challenging to represent and may not be computationally efficient. </w:t>
+      </w:r>
+      <w:r>
+        <w:t xml:space="preserve"> </w:t>
+      </w:r>
+    </w:p>
+    <w:p>
+      <w:pPr>
+        <w:spacing w:line="480" w:lineRule="auto"/>
+      </w:pPr>
+      <w:r>
+        <w:rPr>
+          <w:i/>
+        </w:rPr>
+        <w:t xml:space="preserve">Colloid code objective 5: </w:t>
+      </w:r>
+      <w:r>
+        <w:t xml:space="preserve">Create a user focused input structure to the colloid particle tracking code. Creation of a user focused interface that interacts with lattice Boltzmann will require research into scientific code packaging and design. Two entry points will be provided to users. A formatted text file that contains block style entry structure similar to other scientific software is proposed for regular user interactions. This block style entry structure will use keyword, value notation for the user to easily adjust boundary conditions, physical parameters, chemical parameters, and output controls. The object oriented nature of the proposed code will allow for the super user to run multiple models with relative ease. </w:t>
+      </w:r>
+    </w:p>
+    <w:p>
+      <w:pPr>
+        <w:spacing w:line="480" w:lineRule="auto"/>
+      </w:pPr>
+      <w:r>
+        <w:rPr>
+          <w:i/>
+        </w:rPr>
+        <w:lastRenderedPageBreak/>
+        <w:t xml:space="preserve">Colloid code objective 6: </w:t>
+      </w:r>
+      <w:r>
+        <w:t>Inline d</w:t>
+      </w:r>
+      <w:r>
+        <w:t xml:space="preserve">ocumentation of all code </w:t>
+      </w:r>
+      <w:r>
+        <w:t>following the</w:t>
+      </w:r>
+      <w:r>
+        <w:t xml:space="preserve"> PEP8 style guide for python </w:t>
+      </w:r>
+      <w:r>
+        <w:t>and creation of</w:t>
+      </w:r>
+      <w:r>
+        <w:t xml:space="preserve"> user documentation will be necessary for packaging. Code documentation will include doc-strings for all custom python objects and any included compiled code. These doc-strings will inform the user documentation for both the super user and regular user. A set of user documents will be included with the packaged product. A technical note or academic paper </w:t>
+      </w:r>
+      <w:r>
+        <w:t>is planned. This paper will detail</w:t>
+      </w:r>
+      <w:r>
+        <w:t xml:space="preserve"> the development, assumptions, and perceived limitations of the initial version of the colloid particle tracking software. Any other collected data or insights gained during the development process will be considered for academic publication.</w:t>
+      </w:r>
+    </w:p>
+    <w:p>
+      <w:pPr>
+        <w:spacing w:line="480" w:lineRule="auto"/>
+        <w:rPr>
+          <w:u w:val="single"/>
+        </w:rPr>
+      </w:pPr>
+      <w:r>
+        <w:rPr>
+          <w:i/>
+          <w:u w:val="single"/>
+        </w:rPr>
+        <w:t>Lattice Boltzmann Colloids model validation:</w:t>
+      </w:r>
+    </w:p>
+    <w:p>
+      <w:pPr>
+        <w:spacing w:line="480" w:lineRule="auto"/>
+      </w:pPr>
+      <w:r>
+        <w:t>Model validation will be performed using a limited number of laboratory collected breakthrough curves. Multiple synthetic media thin sections will be generated digitally that approximate the physical structure and properties of the laboratory porous media. Simulated results will be compared to laboratory breakthrough curves in non-dimensional time. Many potential challenges are foreseen during the validation period and some may be addressed using optimization schemes or model independent parameter estimation software.</w:t>
+      </w:r>
+      <w:r>
+        <w:t xml:space="preserve"> Chemical property information may be dif</w:t>
+      </w:r>
+      <w:r>
+        <w:t>ficult to find for some colloid</w:t>
+      </w:r>
+      <w:r>
+        <w:t xml:space="preserve"> or mineral assemblages. Bulk surface properties will have to be relied upon for heterogeneous porous media if spatial distribution of mineralogy is not known. </w:t>
+      </w:r>
+      <w:r>
+        <w:t>Nine months of work is projected to complete this goal.</w:t>
+      </w:r>
+      <w:r>
+        <w:t xml:space="preserve"> </w:t>
+      </w:r>
+      <w:r>
+        <w:t>Validati</w:t>
+      </w:r>
+      <w:r>
+        <w:t>on consists of four</w:t>
+      </w:r>
+      <w:r>
+        <w:t xml:space="preserve"> of objectives. </w:t>
+      </w:r>
+    </w:p>
+    <w:p>
+      <w:pPr>
+        <w:spacing w:line="480" w:lineRule="auto"/>
+      </w:pPr>
+      <w:r>
+        <w:rPr>
+          <w:i/>
+        </w:rPr>
+        <w:t xml:space="preserve">Model validation objective 1: </w:t>
+      </w:r>
+      <w:r>
+        <w:t xml:space="preserve">Obtain quality break through curve data from laboratory experiments for </w:t>
+      </w:r>
+      <w:r>
+        <w:t xml:space="preserve">model </w:t>
+      </w:r>
+      <w:r>
+        <w:t>validation purposes.</w:t>
+      </w:r>
+      <w:r>
+        <w:t xml:space="preserve"> </w:t>
+      </w:r>
+      <w:r>
+        <w:t>C</w:t>
+      </w:r>
+      <w:r>
+        <w:t>ollabor</w:t>
+      </w:r>
+      <w:r>
+        <w:t>ative work will be planned</w:t>
+      </w:r>
+      <w:r>
+        <w:t xml:space="preserve"> </w:t>
+      </w:r>
+      <w:r>
+        <w:t xml:space="preserve">with other researchers </w:t>
+      </w:r>
+      <w:r>
+        <w:t>to obtain relevant physiochemical</w:t>
+      </w:r>
+      <w:r>
+        <w:t xml:space="preserve"> properties of the geological media</w:t>
+      </w:r>
+      <w:r>
+        <w:t xml:space="preserve"> and colloids</w:t>
+      </w:r>
+      <w:r>
+        <w:t xml:space="preserve"> that laboratory studies we</w:t>
+      </w:r>
+      <w:r>
+        <w:t>re performed on</w:t>
       </w:r>
       <w:r>
         <w:t xml:space="preserve">. </w:t>
       </w:r>
-      <w:r>
-        <w:t xml:space="preserve">Although there are existing implementations of D2Q9 lattice Boltzmann with source code available, development of a custom implementation of lattice Boltzmann is valuable to understand the numerical methods and applicable boundary conditions applied to the modeling code. Development of a custom version will allow the code </w:t>
-      </w:r>
-      <w:r>
+    </w:p>
+    <w:p>
+      <w:pPr>
+        <w:spacing w:line="480" w:lineRule="auto"/>
+      </w:pPr>
+      <w:r>
+        <w:rPr>
+          <w:i/>
+        </w:rPr>
         <w:lastRenderedPageBreak/>
-        <w:t xml:space="preserve">to be structured in a highly extendable way. Structuring lattice Boltzmann code into a series of object oriented subroutines instead of </w:t>
-      </w:r>
-      <w:r>
-        <w:t xml:space="preserve">a </w:t>
-      </w:r>
-      <w:r>
-        <w:t>functional code structure will allow it to be extended in the future to include more complex boundary conditions</w:t>
-      </w:r>
-      <w:r>
-        <w:t>, three dimensional simulation capability, and unsaturated flow</w:t>
-      </w:r>
-      <w:r>
-        <w:t xml:space="preserve">. </w:t>
+        <w:t>Model validation objective 2:</w:t>
+      </w:r>
+      <w:r>
+        <w:t xml:space="preserve"> A statistically significant number of artificial porous media, which approximate the physical properties of the laboratory media, will be generated. These porous media will be modeled with lattice Boltzmann and fluid velocity of the lattice Boltzmann domain will be compared to the calculated mean fluid velocity of laboratory samples during breakthrough experiments. </w:t>
+      </w:r>
+      <w:r>
+        <w:t xml:space="preserve">Synthetic porous media will be regenerated in an iterative process until lattice Boltzmann CFD results are within a pre-defined tolerance of laboratory measurements. </w:t>
+      </w:r>
+      <w:r>
+        <w:t xml:space="preserve"> </w:t>
       </w:r>
     </w:p>
     <w:p>
@@ -12610,490 +13303,9 @@
         <w:spacing w:line="480" w:lineRule="auto"/>
       </w:pPr>
       <w:r>
-        <w:t>Dimensionalization from the non-dimensional lattice Boltzmann CFD results will be studied and subroutines</w:t>
-      </w:r>
-      <w:r>
-        <w:t xml:space="preserve"> will be</w:t>
-      </w:r>
-      <w:r>
-        <w:t xml:space="preserve"> added to the source code for data post processing. Dimensionalization will be implemented through the non-dimensional Reynolds number calculation. </w:t>
-      </w:r>
-    </w:p>
-    <w:p>
-      <w:pPr>
-        <w:spacing w:line="480" w:lineRule="auto"/>
-      </w:pPr>
-      <w:r>
-        <w:rPr>
-          <w:i/>
-        </w:rPr>
-        <w:t xml:space="preserve">Lattice Boltzmann objective 3: </w:t>
-      </w:r>
-      <w:r>
-        <w:t>Create a user focused interface</w:t>
-      </w:r>
-      <w:r>
-        <w:t xml:space="preserve"> to lattice Boltzmann computational fluid dynamic modeling code. Creation of user focused interface will require research in software packaging and design. Two proposed entry points into the modeling software will be provided to the user. A keyword value style formatted text file will provide the regular user with a method to parameterize and run the lattice Boltzmann modeling software. The object oriented lattice Boltzmann classes will be available, and well documented for the super user to parameterize and run lattice Boltzmann models. A main advantage of the super user entry point is that it will be relatively simple to run multiple models and perform sensitivity analysis to changing parameters such as relaxation time.  </w:t>
-      </w:r>
-    </w:p>
-    <w:p>
-      <w:pPr>
-        <w:spacing w:line="480" w:lineRule="auto"/>
-        <w:rPr>
-          <w:i/>
-          <w:u w:val="single"/>
-        </w:rPr>
-      </w:pPr>
-    </w:p>
-    <w:p>
-      <w:pPr>
-        <w:spacing w:line="480" w:lineRule="auto"/>
-        <w:rPr>
-          <w:i/>
-          <w:u w:val="single"/>
-        </w:rPr>
-      </w:pPr>
-      <w:r>
-        <w:rPr>
-          <w:i/>
-          <w:u w:val="single"/>
-        </w:rPr>
-        <w:t>Colloid particle tracking code development</w:t>
-      </w:r>
-      <w:r>
-        <w:rPr>
-          <w:i/>
-          <w:u w:val="single"/>
-        </w:rPr>
-        <w:t>:</w:t>
-      </w:r>
-    </w:p>
-    <w:p>
-      <w:pPr>
-        <w:spacing w:line="480" w:lineRule="auto"/>
-      </w:pPr>
-      <w:r>
-        <w:t xml:space="preserve">Work on this project will begin with research into existing colloid-surface interaction models. A general understanding of the benefits and limitations of other approaches to this problem will aid in the design and implementation of a colloid transport model. Research into other particle tracking software </w:t>
-      </w:r>
-      <w:r>
-        <w:t>will</w:t>
-      </w:r>
-      <w:r>
-        <w:t xml:space="preserve"> provide </w:t>
-      </w:r>
-      <w:r>
-        <w:t>a base set of</w:t>
-      </w:r>
-      <w:r>
-        <w:t xml:space="preserve"> numerical methods for tracking colloids. A computationally efficient particle t</w:t>
-      </w:r>
-      <w:r>
-        <w:t xml:space="preserve">racking method is planned. Two years of research and development is necessary to accomplish this goal. This goal is split into </w:t>
-      </w:r>
-      <w:r>
-        <w:t>six</w:t>
-      </w:r>
-      <w:r>
-        <w:t xml:space="preserve"> objectives. </w:t>
-      </w:r>
-    </w:p>
-    <w:p>
-      <w:pPr>
-        <w:spacing w:line="480" w:lineRule="auto"/>
-      </w:pPr>
-      <w:r>
-        <w:rPr>
-          <w:i/>
-        </w:rPr>
-        <w:lastRenderedPageBreak/>
-        <w:t>Colloid code objective 1:</w:t>
-      </w:r>
-      <w:r>
-        <w:t xml:space="preserve"> </w:t>
-      </w:r>
-      <w:r>
-        <w:t xml:space="preserve"> </w:t>
-      </w:r>
-      <w:r>
-        <w:t>Res</w:t>
-      </w:r>
-      <w:r>
-        <w:t xml:space="preserve">earch </w:t>
-      </w:r>
-      <w:r>
-        <w:t xml:space="preserve">into </w:t>
-      </w:r>
-      <w:r>
-        <w:t>particle tracking</w:t>
-      </w:r>
-      <w:r>
-        <w:t xml:space="preserve"> software and colloid-surface interaction models to develop a base approach to colloid transport modeling</w:t>
-      </w:r>
-      <w:r>
-        <w:t xml:space="preserve"> will be performed</w:t>
-      </w:r>
-      <w:r>
-        <w:t xml:space="preserve">. A general understanding of the advantages and limitations of Eulerian, Lagrangian, and Newtonian modeling schemes will be necessary to begin developing a colloid transport model. Hybrid modeling approaches will also be considered to balance computational efficiency with precision. </w:t>
-      </w:r>
-      <w:r>
-        <w:t>Compatibility with</w:t>
-      </w:r>
-      <w:r>
-        <w:t xml:space="preserve"> lattice Boltzmann CFD</w:t>
-      </w:r>
-      <w:r>
-        <w:t xml:space="preserve"> may limit the number of modeling approaches that are suitable for this project. </w:t>
-      </w:r>
-      <w:r>
-        <w:t>Development of object oriente</w:t>
-      </w:r>
-      <w:r>
-        <w:t xml:space="preserve">d computer code to handle discretization conditions </w:t>
-      </w:r>
-      <w:r>
-        <w:t xml:space="preserve">imposed by the choice of modeling scheme will be created and tested. </w:t>
-      </w:r>
-    </w:p>
-    <w:p>
-      <w:pPr>
-        <w:spacing w:line="480" w:lineRule="auto"/>
-      </w:pPr>
-      <w:r>
-        <w:rPr>
-          <w:i/>
-        </w:rPr>
-        <w:t xml:space="preserve">Colloid code objective 2: </w:t>
-      </w:r>
-      <w:r>
-        <w:t>Research into the physical forces affecting colloid transport at the microscale will occur. Compilation of physical relationships of colloids in porous media is planned. It is expected that drag forces in a flowing fluid, buoyancy, gravity,</w:t>
-      </w:r>
-      <w:r>
-        <w:t xml:space="preserve"> Brownian motion</w:t>
-      </w:r>
-      <w:r>
-        <w:t xml:space="preserve"> and fluid velocity will be the dominant physical</w:t>
-      </w:r>
-      <w:r>
-        <w:t xml:space="preserve"> components</w:t>
-      </w:r>
-      <w:r>
-        <w:t xml:space="preserve"> that are included in the colloid tran</w:t>
-      </w:r>
-      <w:r>
-        <w:t>sport code. Object oriented methods</w:t>
-      </w:r>
-      <w:r>
-        <w:t xml:space="preserve"> for each physical force will be created to allow for later changes and updates to be performed. An initial colloid transport model run will be attempted with these forces to test boundary condition update routines. </w:t>
-      </w:r>
-    </w:p>
-    <w:p>
-      <w:pPr>
-        <w:spacing w:line="480" w:lineRule="auto"/>
-      </w:pPr>
-      <w:r>
-        <w:rPr>
-          <w:i/>
-        </w:rPr>
-        <w:t xml:space="preserve">Colloid code objective 3: </w:t>
-      </w:r>
-      <w:r>
-        <w:t xml:space="preserve">Research into chemical forces influencing colloid-surface interactions at the microscale is planned. DLVO theory </w:t>
-      </w:r>
-      <w:r>
-        <w:t xml:space="preserve">will be researched thoroughly to begin developing mathematical relationships for colloid-surface interactions. </w:t>
-      </w:r>
-      <w:r>
-        <w:rPr>
-          <w:i/>
-        </w:rPr>
-        <w:t>Israelachvili</w:t>
-      </w:r>
-      <w:r>
-        <w:rPr>
-          <w:i/>
-        </w:rPr>
-        <w:t xml:space="preserve"> 1992</w:t>
-      </w:r>
-      <w:r>
-        <w:t xml:space="preserve"> and </w:t>
-      </w:r>
-      <w:r>
-        <w:rPr>
-          <w:i/>
-        </w:rPr>
-        <w:t>Derjaguin</w:t>
-      </w:r>
-      <w:r>
-        <w:rPr>
-          <w:b/>
-          <w:i/>
-        </w:rPr>
-        <w:t xml:space="preserve"> </w:t>
-      </w:r>
-      <w:r>
-        <w:rPr>
-          <w:i/>
-        </w:rPr>
-        <w:t>1939</w:t>
-      </w:r>
-      <w:r>
-        <w:t xml:space="preserve"> will provide a</w:t>
-      </w:r>
-      <w:r>
-        <w:t>n entry</w:t>
-      </w:r>
-      <w:r>
-        <w:t xml:space="preserve"> point to explore colloid-surface relationships and identify unknowns that will be provided by the user. Previous colloid transport modeling papers </w:t>
-      </w:r>
-      <w:r>
-        <w:t>[</w:t>
-      </w:r>
-      <w:r>
-        <w:rPr>
-          <w:i/>
-        </w:rPr>
-        <w:t>Gao et. al. 2010, Qui et. al 2011</w:t>
-      </w:r>
-      <w:r>
-        <w:t>]</w:t>
-      </w:r>
-      <w:r>
-        <w:t xml:space="preserve"> will be consulted and mathematical relationships from these models will be incorporated as necessary. An object oriented approach to developing colloid-surface interaction code will be developed. It is anticipated that chemistry handbooks of surface forces will need to be consulted during </w:t>
-      </w:r>
-      <w:r>
-        <w:t xml:space="preserve">development to parameterize </w:t>
-      </w:r>
-      <w:r>
-        <w:lastRenderedPageBreak/>
-        <w:t>surface</w:t>
-      </w:r>
-      <w:r>
-        <w:t xml:space="preserve"> chemistry for testing purposes. </w:t>
-      </w:r>
-      <w:r>
-        <w:t xml:space="preserve">A series of initial model runs will be performed to test that boundary conditions along porous media grains are enforced by colloid-surface interaction chemistry. </w:t>
-      </w:r>
-    </w:p>
-    <w:p>
-      <w:pPr>
-        <w:spacing w:line="480" w:lineRule="auto"/>
-      </w:pPr>
-      <w:r>
-        <w:rPr>
-          <w:i/>
-        </w:rPr>
-        <w:t>Colloid code objective 4:</w:t>
-      </w:r>
-      <w:r>
-        <w:t xml:space="preserve"> </w:t>
-      </w:r>
-      <w:r>
-        <w:t xml:space="preserve">Colloid-colloid chemical interactions will be studied and integrated into the colloid modeling software. </w:t>
-      </w:r>
-      <w:r>
-        <w:t xml:space="preserve">Colloid-colloid chemical interactions differ from colloid-surface interaction based upon the assumed geometries and changing positions of multiple surfaces. An additional tracking colloid tracking scheme will be </w:t>
-      </w:r>
-      <w:r>
-        <w:t xml:space="preserve">necessary to account for surfaces changing position. Interactions between many colloids will need to be simplified </w:t>
-      </w:r>
-      <w:r>
-        <w:t>as feedback mechanisms between</w:t>
-      </w:r>
-      <w:r>
-        <w:t xml:space="preserve"> multiple</w:t>
-      </w:r>
-      <w:r>
-        <w:t xml:space="preserve"> colloid chemical interaction fields may be challenging to represent and may not be computationally efficient. </w:t>
-      </w:r>
-      <w:r>
-        <w:t xml:space="preserve"> </w:t>
-      </w:r>
-    </w:p>
-    <w:p>
-      <w:pPr>
-        <w:spacing w:line="480" w:lineRule="auto"/>
-      </w:pPr>
-      <w:r>
-        <w:rPr>
-          <w:i/>
-        </w:rPr>
-        <w:t xml:space="preserve">Colloid code objective 5: </w:t>
-      </w:r>
-      <w:r>
-        <w:t xml:space="preserve">Create a user focused input structure to the colloid particle tracking code. Creation of a user focused interface that interacts with lattice Boltzmann will require research into scientific code packaging and design. Two entry points will be provided to users. A formatted text file that contains block style entry structure similar to other scientific software is proposed for regular user interactions. This block style entry structure will use keyword, value notation for the user to easily adjust boundary conditions, physical parameters, chemical parameters, and output controls. The object oriented nature of the proposed code will allow for the super user to run multiple models with relative ease. </w:t>
-      </w:r>
-    </w:p>
-    <w:p>
-      <w:pPr>
-        <w:spacing w:line="480" w:lineRule="auto"/>
-      </w:pPr>
-      <w:r>
-        <w:rPr>
-          <w:i/>
-        </w:rPr>
-        <w:t xml:space="preserve">Colloid code objective 6: </w:t>
-      </w:r>
-      <w:r>
-        <w:t>Inline d</w:t>
-      </w:r>
-      <w:r>
-        <w:t xml:space="preserve">ocumentation of all code </w:t>
-      </w:r>
-      <w:r>
-        <w:t>following the</w:t>
-      </w:r>
-      <w:r>
-        <w:t xml:space="preserve"> PEP8 style guide for python </w:t>
-      </w:r>
-      <w:r>
-        <w:t>and creation of</w:t>
-      </w:r>
-      <w:r>
-        <w:t xml:space="preserve"> user documentation will be necessary for packaging. Code documentation will include doc-strings for all custom python objects and any included compiled code. These doc-strings will inform the user documentation for both the super user and regular user. A set of user documents will be included with the packaged product. A technical note or academic paper </w:t>
-      </w:r>
-      <w:r>
-        <w:t>is planned. This paper will detail</w:t>
-      </w:r>
-      <w:r>
-        <w:t xml:space="preserve"> the development, assumptions, and perceived limitations of the initial version of the colloid particle tracking </w:t>
-      </w:r>
-      <w:r>
-        <w:lastRenderedPageBreak/>
-        <w:t>software. Any other collected data or insights gained during the development process will be considered for academic publication.</w:t>
-      </w:r>
-    </w:p>
-    <w:p>
-      <w:pPr>
-        <w:spacing w:line="480" w:lineRule="auto"/>
-        <w:rPr>
-          <w:u w:val="single"/>
-        </w:rPr>
-      </w:pPr>
-      <w:r>
-        <w:rPr>
-          <w:i/>
-          <w:u w:val="single"/>
-        </w:rPr>
-        <w:t>Lattice Boltzmann Colloids model validation:</w:t>
-      </w:r>
-    </w:p>
-    <w:p>
-      <w:pPr>
-        <w:spacing w:line="480" w:lineRule="auto"/>
-      </w:pPr>
-      <w:r>
-        <w:t>Model validation will be performed using a limited number of laboratory collected breakthrough curves. Multiple synthetic media thin sections will be generated digitally that approximate the physical structure and properties of the laboratory porous media. Simulated results will be compared to laboratory breakthrough curves in non-dimensional time. Many potential challenges are foreseen during the validation period and some may be addressed using optimization schemes or model independent parameter estimation software.</w:t>
-      </w:r>
-      <w:r>
-        <w:t xml:space="preserve"> Chemical property information may be dif</w:t>
-      </w:r>
-      <w:r>
-        <w:t>ficult to find for some colloid</w:t>
-      </w:r>
-      <w:r>
-        <w:t xml:space="preserve"> or mineral assemblages. Bulk surface properties will have to be relied upon for heterogeneous porous media if spatial distribution of mineralogy is not known. </w:t>
-      </w:r>
-      <w:r>
-        <w:t>Nine months of work is projected to complete this goal.</w:t>
-      </w:r>
-      <w:r>
-        <w:t xml:space="preserve"> </w:t>
-      </w:r>
-      <w:r>
-        <w:t>Validati</w:t>
-      </w:r>
-      <w:r>
-        <w:t>on consists of four</w:t>
-      </w:r>
-      <w:r>
-        <w:t xml:space="preserve"> of objectives. </w:t>
-      </w:r>
-    </w:p>
-    <w:p>
-      <w:pPr>
-        <w:spacing w:line="480" w:lineRule="auto"/>
-      </w:pPr>
-      <w:r>
-        <w:rPr>
-          <w:i/>
-        </w:rPr>
-        <w:t xml:space="preserve">Model validation objective 1: </w:t>
-      </w:r>
-      <w:r>
-        <w:t xml:space="preserve">Obtain quality break through curve data from laboratory experiments for </w:t>
-      </w:r>
-      <w:r>
-        <w:t xml:space="preserve">model </w:t>
-      </w:r>
-      <w:r>
-        <w:t>validation purposes.</w:t>
-      </w:r>
-      <w:r>
-        <w:t xml:space="preserve"> </w:t>
-      </w:r>
-      <w:r>
-        <w:t>C</w:t>
-      </w:r>
-      <w:r>
-        <w:t>ollabor</w:t>
-      </w:r>
-      <w:r>
-        <w:t>ative work will be planned</w:t>
-      </w:r>
-      <w:r>
-        <w:t xml:space="preserve"> </w:t>
-      </w:r>
-      <w:r>
-        <w:t xml:space="preserve">with other researchers </w:t>
-      </w:r>
-      <w:r>
-        <w:t>to obtain relevant physiochemical</w:t>
-      </w:r>
-      <w:r>
-        <w:t xml:space="preserve"> properties of the geological media</w:t>
-      </w:r>
-      <w:r>
-        <w:t xml:space="preserve"> and colloids</w:t>
-      </w:r>
-      <w:r>
-        <w:t xml:space="preserve"> that laboratory studies we</w:t>
-      </w:r>
-      <w:r>
-        <w:t>re performed on</w:t>
-      </w:r>
-      <w:r>
-        <w:t xml:space="preserve">. </w:t>
-      </w:r>
-    </w:p>
-    <w:p>
-      <w:pPr>
-        <w:spacing w:line="480" w:lineRule="auto"/>
-      </w:pPr>
-      <w:r>
-        <w:rPr>
-          <w:i/>
-        </w:rPr>
-        <w:t>Model validation objective 2:</w:t>
-      </w:r>
-      <w:r>
-        <w:t xml:space="preserve"> A statistically significant number of artificial porous media, which approximate the physical properties of the laboratory media, will be generated. These porous media will be modeled with lattice Boltzmann and fluid velocity of the lattice Boltzmann domain will be compared to the calculated mean fluid velocity of laboratory samples during breakthrough experiments. </w:t>
-      </w:r>
-      <w:r>
-        <w:t xml:space="preserve">Synthetic porous media will be regenerated in an iterative process until lattice Boltzmann CFD results are within a pre-defined tolerance of laboratory measurements. </w:t>
-      </w:r>
-      <w:r>
-        <w:t xml:space="preserve"> </w:t>
-      </w:r>
-    </w:p>
-    <w:p>
-      <w:pPr>
-        <w:spacing w:line="480" w:lineRule="auto"/>
-      </w:pPr>
-      <w:r>
-        <w:rPr>
-          <w:i/>
-        </w:rPr>
-        <w:lastRenderedPageBreak/>
+        <w:rPr>
+          <w:i/>
+        </w:rPr>
         <w:t>Model validation objective 3:</w:t>
       </w:r>
       <w:r>
@@ -21650,7 +21862,7 @@
 </file>
 
 <file path=customXml/itemProps1.xml><?xml version="1.0" encoding="utf-8"?>
-<ds:datastoreItem xmlns:ds="http://schemas.openxmlformats.org/officeDocument/2006/customXml" ds:itemID="{CB935884-BE36-4978-B88A-A522EC95BEF7}">
+<ds:datastoreItem xmlns:ds="http://schemas.openxmlformats.org/officeDocument/2006/customXml" ds:itemID="{543D61E1-6C14-470B-AA7C-9B9BB90EFB46}">
   <ds:schemaRefs>
     <ds:schemaRef ds:uri="http://schemas.openxmlformats.org/officeDocument/2006/bibliography"/>
   </ds:schemaRefs>

</xml_diff>